<commit_message>
[#13] Render word doc for all partnerships in a country
</commit_message>
<xml_diff>
--- a/public/test.docx
+++ b/public/test.docx
@@ -8,23 +8,22 @@
       </w:pPr>
       <w:r>
         <w:rPr>
-          <w:sz w:val="32"/>
-          <w:szCs w:val="32"/>
+          <w:sz w:val="24"/>
+          <w:szCs w:val="24"/>
           <w:b w:val="1"/>
           <w:bCs w:val="1"/>
         </w:rPr>
         <w:t xml:space="preserve">Quarterly report month-month 2020</w:t>
       </w:r>
     </w:p>
-    <w:p/>
     <w:p>
       <w:pPr>
         <w:jc w:val="center"/>
       </w:pPr>
       <w:r>
         <w:rPr>
-          <w:sz w:val="32"/>
-          <w:szCs w:val="32"/>
+          <w:sz w:val="24"/>
+          <w:szCs w:val="24"/>
           <w:b w:val="1"/>
           <w:bCs w:val="1"/>
         </w:rPr>
@@ -36,39 +35,1121 @@
     <w:p>
       <w:pPr/>
       <w:r>
-        <w:rPr/>
-        <w:t xml:space="preserve">Partnership Name: BF21_Cassava_Nanalim</w:t>
+        <w:rPr>
+          <w:sz w:val="24"/>
+          <w:szCs w:val="24"/>
+          <w:b w:val="1"/>
+          <w:bCs w:val="1"/>
+        </w:rPr>
+        <w:t xml:space="preserve">Partnership Name: 2SCALE - Burkina Faso</w:t>
+      </w:r>
+    </w:p>
+    <w:p>
+      <w:pPr/>
+      <w:r>
+        <w:pict>
+          <v:shape id="_x0000_s1006" type="#_x0000_t32" style="width:430pt; height:0pt; margin-left:0pt; margin-top:0pt; mso-position-horizontal:left; mso-position-vertical:top; mso-position-horizontal-relative:char; mso-position-vertical-relative:line;">
+            <w10:wrap type="inline"/>
+            <v:stroke weight="1pt"/>
+          </v:shape>
+        </w:pict>
       </w:r>
     </w:p>
     <w:p>
       <w:pPr>
-        <w:pStyle w:val="Heading1"/>
+        <w:pStyle w:val="Heading2"/>
       </w:pPr>
       <w:bookmarkStart w:id="1" w:name="_Toc1"/>
       <w:r>
-        <w:t>Heading 1</w:t>
+        <w:t>Summary of the PPPs contribution to the UIIs</w:t>
       </w:r>
       <w:bookmarkEnd w:id="1"/>
     </w:p>
+    <w:tbl>
+      <w:tblGrid>
+        <w:gridCol w:w="350" w:type="dxa"/>
+        <w:gridCol w:w="350" w:type="dxa"/>
+        <w:gridCol w:w="350" w:type="dxa"/>
+        <w:gridCol w:w="350" w:type="dxa"/>
+        <w:gridCol w:w="350" w:type="dxa"/>
+        <w:gridCol w:w="350" w:type="dxa"/>
+        <w:gridCol w:w="350" w:type="dxa"/>
+        <w:gridCol w:w="350" w:type="dxa"/>
+        <w:gridCol w:w="350" w:type="dxa"/>
+        <w:gridCol w:w="350" w:type="dxa"/>
+        <w:gridCol w:w="350" w:type="dxa"/>
+        <w:gridCol w:w="350" w:type="dxa"/>
+        <w:gridCol w:w="350" w:type="dxa"/>
+        <w:gridCol w:w="350" w:type="dxa"/>
+        <w:gridCol w:w="350" w:type="dxa"/>
+        <w:gridCol w:w="350" w:type="dxa"/>
+        <w:gridCol w:w="350" w:type="dxa"/>
+        <w:gridCol w:w="350" w:type="dxa"/>
+        <w:gridCol w:w="350" w:type="dxa"/>
+        <w:gridCol w:w="350" w:type="dxa"/>
+        <w:gridCol w:w="350" w:type="dxa"/>
+        <w:gridCol w:w="350" w:type="dxa"/>
+        <w:gridCol w:w="350" w:type="dxa"/>
+        <w:gridCol w:w="350" w:type="dxa"/>
+        <w:gridCol w:w="350" w:type="dxa"/>
+        <w:gridCol w:w="350" w:type="dxa"/>
+        <w:gridCol w:w="350" w:type="dxa"/>
+      </w:tblGrid>
+      <w:tblPr>
+        <w:tblStyle w:val="Rsr Table"/>
+      </w:tblPr>
+      <w:tr>
+        <w:trPr/>
+        <w:tc>
+          <w:tcPr>
+            <w:tcW w:w="350" w:type="dxa"/>
+            <w:vAlign w:val="center"/>
+            <w:vMerge w:val="restart"/>
+          </w:tcPr>
+          <w:p>
+            <w:pPr/>
+            <w:r>
+              <w:rPr/>
+              <w:t xml:space="preserve">UII-1 BoP</w:t>
+            </w:r>
+          </w:p>
+        </w:tc>
+        <w:tc>
+          <w:tcPr>
+            <w:tcW w:w="1400" w:type="dxa"/>
+            <w:vAlign w:val="center"/>
+            <w:gridSpan w:val="4"/>
+          </w:tcPr>
+          <w:p>
+            <w:pPr>
+              <w:jc w:val="center"/>
+            </w:pPr>
+            <w:r>
+              <w:rPr/>
+              <w:t xml:space="preserve">UII-2 SHF</w:t>
+            </w:r>
+          </w:p>
+        </w:tc>
+        <w:tc>
+          <w:tcPr>
+            <w:tcW w:w="350" w:type="dxa"/>
+            <w:vAlign w:val="center"/>
+            <w:vMerge w:val="restart"/>
+          </w:tcPr>
+          <w:p>
+            <w:pPr/>
+            <w:r>
+              <w:rPr/>
+              <w:t xml:space="preserve">UII-3 EEP</w:t>
+            </w:r>
+          </w:p>
+        </w:tc>
+        <w:tc>
+          <w:tcPr>
+            <w:tcW w:w="700" w:type="dxa"/>
+            <w:vAlign w:val="center"/>
+            <w:gridSpan w:val="2"/>
+          </w:tcPr>
+          <w:p>
+            <w:pPr>
+              <w:jc w:val="center"/>
+            </w:pPr>
+            <w:r>
+              <w:rPr/>
+              <w:t xml:space="preserve">UII-4 SME</w:t>
+            </w:r>
+          </w:p>
+        </w:tc>
+        <w:tc>
+          <w:tcPr>
+            <w:tcW w:w="1400" w:type="dxa"/>
+            <w:vAlign w:val="center"/>
+            <w:gridSpan w:val="4"/>
+          </w:tcPr>
+          <w:p>
+            <w:pPr>
+              <w:jc w:val="center"/>
+            </w:pPr>
+            <w:r>
+              <w:rPr/>
+              <w:t xml:space="preserve">UII-5 NonFE</w:t>
+            </w:r>
+          </w:p>
+        </w:tc>
+        <w:tc>
+          <w:tcPr>
+            <w:tcW w:w="1400" w:type="dxa"/>
+            <w:vAlign w:val="center"/>
+            <w:gridSpan w:val="4"/>
+          </w:tcPr>
+          <w:p>
+            <w:pPr>
+              <w:jc w:val="center"/>
+            </w:pPr>
+            <w:r>
+              <w:rPr/>
+              <w:t xml:space="preserve">UII-6 MSME</w:t>
+            </w:r>
+          </w:p>
+        </w:tc>
+        <w:tc>
+          <w:tcPr>
+            <w:tcW w:w="350" w:type="dxa"/>
+            <w:vAlign w:val="center"/>
+            <w:vMerge w:val="restart"/>
+          </w:tcPr>
+          <w:p>
+            <w:pPr/>
+            <w:r>
+              <w:rPr/>
+              <w:t xml:space="preserve">UII-7 INNO</w:t>
+            </w:r>
+          </w:p>
+        </w:tc>
+        <w:tc>
+          <w:tcPr>
+            <w:tcW w:w="3500" w:type="dxa"/>
+            <w:vAlign w:val="center"/>
+            <w:gridSpan w:val="10"/>
+          </w:tcPr>
+          <w:p>
+            <w:pPr>
+              <w:jc w:val="center"/>
+            </w:pPr>
+            <w:r>
+              <w:rPr/>
+              <w:t xml:space="preserve">UII-8 FSERV</w:t>
+            </w:r>
+          </w:p>
+        </w:tc>
+      </w:tr>
+      <w:tr>
+        <w:trPr/>
+        <w:tc>
+          <w:tcPr>
+            <w:tcW w:w="350" w:type="dxa"/>
+            <w:vMerge w:val="continue"/>
+          </w:tcPr>
+          <w:p/>
+        </w:tc>
+        <w:tc>
+          <w:tcPr>
+            <w:tcW w:w="350" w:type="dxa"/>
+            <w:vAlign w:val="center"/>
+          </w:tcPr>
+          <w:p>
+            <w:pPr>
+              <w:jc w:val="center"/>
+            </w:pPr>
+            <w:r>
+              <w:rPr/>
+              <w:t xml:space="preserve">SM</w:t>
+            </w:r>
+          </w:p>
+        </w:tc>
+        <w:tc>
+          <w:tcPr>
+            <w:tcW w:w="350" w:type="dxa"/>
+            <w:vAlign w:val="center"/>
+          </w:tcPr>
+          <w:p>
+            <w:pPr>
+              <w:jc w:val="center"/>
+            </w:pPr>
+            <w:r>
+              <w:rPr/>
+              <w:t xml:space="preserve">SF</w:t>
+            </w:r>
+          </w:p>
+        </w:tc>
+        <w:tc>
+          <w:tcPr>
+            <w:tcW w:w="350" w:type="dxa"/>
+            <w:vAlign w:val="center"/>
+          </w:tcPr>
+          <w:p>
+            <w:pPr>
+              <w:jc w:val="center"/>
+            </w:pPr>
+            <w:r>
+              <w:rPr/>
+              <w:t xml:space="preserve">JM</w:t>
+            </w:r>
+          </w:p>
+        </w:tc>
+        <w:tc>
+          <w:tcPr>
+            <w:tcW w:w="350" w:type="dxa"/>
+            <w:vAlign w:val="center"/>
+          </w:tcPr>
+          <w:p>
+            <w:pPr>
+              <w:jc w:val="center"/>
+            </w:pPr>
+            <w:r>
+              <w:rPr/>
+              <w:t xml:space="preserve">JF</w:t>
+            </w:r>
+          </w:p>
+        </w:tc>
+        <w:tc>
+          <w:tcPr>
+            <w:tcW w:w="350" w:type="dxa"/>
+            <w:vMerge w:val="continue"/>
+          </w:tcPr>
+          <w:p/>
+        </w:tc>
+        <w:tc>
+          <w:tcPr>
+            <w:tcW w:w="350" w:type="dxa"/>
+            <w:vAlign w:val="center"/>
+          </w:tcPr>
+          <w:p>
+            <w:pPr>
+              <w:jc w:val="center"/>
+            </w:pPr>
+            <w:r>
+              <w:rPr/>
+              <w:t xml:space="preserve">M</w:t>
+            </w:r>
+          </w:p>
+        </w:tc>
+        <w:tc>
+          <w:tcPr>
+            <w:tcW w:w="350" w:type="dxa"/>
+            <w:vAlign w:val="center"/>
+          </w:tcPr>
+          <w:p>
+            <w:pPr>
+              <w:jc w:val="center"/>
+            </w:pPr>
+            <w:r>
+              <w:rPr/>
+              <w:t xml:space="preserve">F</w:t>
+            </w:r>
+          </w:p>
+        </w:tc>
+        <w:tc>
+          <w:tcPr>
+            <w:tcW w:w="350" w:type="dxa"/>
+            <w:vAlign w:val="center"/>
+          </w:tcPr>
+          <w:p>
+            <w:pPr>
+              <w:jc w:val="center"/>
+            </w:pPr>
+            <w:r>
+              <w:rPr/>
+              <w:t xml:space="preserve">SM</w:t>
+            </w:r>
+          </w:p>
+        </w:tc>
+        <w:tc>
+          <w:tcPr>
+            <w:tcW w:w="350" w:type="dxa"/>
+            <w:vAlign w:val="center"/>
+          </w:tcPr>
+          <w:p>
+            <w:pPr>
+              <w:jc w:val="center"/>
+            </w:pPr>
+            <w:r>
+              <w:rPr/>
+              <w:t xml:space="preserve">SF</w:t>
+            </w:r>
+          </w:p>
+        </w:tc>
+        <w:tc>
+          <w:tcPr>
+            <w:tcW w:w="350" w:type="dxa"/>
+            <w:vAlign w:val="center"/>
+          </w:tcPr>
+          <w:p>
+            <w:pPr>
+              <w:jc w:val="center"/>
+            </w:pPr>
+            <w:r>
+              <w:rPr/>
+              <w:t xml:space="preserve">JM</w:t>
+            </w:r>
+          </w:p>
+        </w:tc>
+        <w:tc>
+          <w:tcPr>
+            <w:tcW w:w="350" w:type="dxa"/>
+            <w:vAlign w:val="center"/>
+          </w:tcPr>
+          <w:p>
+            <w:pPr>
+              <w:jc w:val="center"/>
+            </w:pPr>
+            <w:r>
+              <w:rPr/>
+              <w:t xml:space="preserve">JF</w:t>
+            </w:r>
+          </w:p>
+        </w:tc>
+        <w:tc>
+          <w:tcPr>
+            <w:tcW w:w="350" w:type="dxa"/>
+            <w:vAlign w:val="center"/>
+          </w:tcPr>
+          <w:p>
+            <w:pPr>
+              <w:jc w:val="center"/>
+            </w:pPr>
+            <w:r>
+              <w:rPr/>
+              <w:t xml:space="preserve">SM</w:t>
+            </w:r>
+          </w:p>
+        </w:tc>
+        <w:tc>
+          <w:tcPr>
+            <w:tcW w:w="350" w:type="dxa"/>
+            <w:vAlign w:val="center"/>
+          </w:tcPr>
+          <w:p>
+            <w:pPr>
+              <w:jc w:val="center"/>
+            </w:pPr>
+            <w:r>
+              <w:rPr/>
+              <w:t xml:space="preserve">SF</w:t>
+            </w:r>
+          </w:p>
+        </w:tc>
+        <w:tc>
+          <w:tcPr>
+            <w:tcW w:w="350" w:type="dxa"/>
+            <w:vAlign w:val="center"/>
+          </w:tcPr>
+          <w:p>
+            <w:pPr>
+              <w:jc w:val="center"/>
+            </w:pPr>
+            <w:r>
+              <w:rPr/>
+              <w:t xml:space="preserve">JM</w:t>
+            </w:r>
+          </w:p>
+        </w:tc>
+        <w:tc>
+          <w:tcPr>
+            <w:tcW w:w="350" w:type="dxa"/>
+            <w:vAlign w:val="center"/>
+          </w:tcPr>
+          <w:p>
+            <w:pPr>
+              <w:jc w:val="center"/>
+            </w:pPr>
+            <w:r>
+              <w:rPr/>
+              <w:t xml:space="preserve">JF</w:t>
+            </w:r>
+          </w:p>
+        </w:tc>
+        <w:tc>
+          <w:tcPr>
+            <w:tcW w:w="350" w:type="dxa"/>
+            <w:vMerge w:val="continue"/>
+          </w:tcPr>
+          <w:p/>
+        </w:tc>
+        <w:tc>
+          <w:tcPr>
+            <w:tcW w:w="350" w:type="dxa"/>
+            <w:vAlign w:val="center"/>
+          </w:tcPr>
+          <w:p>
+            <w:pPr>
+              <w:jc w:val="center"/>
+            </w:pPr>
+            <w:r>
+              <w:rPr/>
+              <w:t xml:space="preserve">SM</w:t>
+            </w:r>
+          </w:p>
+        </w:tc>
+        <w:tc>
+          <w:tcPr>
+            <w:tcW w:w="350" w:type="dxa"/>
+            <w:vAlign w:val="center"/>
+          </w:tcPr>
+          <w:p>
+            <w:pPr>
+              <w:jc w:val="center"/>
+            </w:pPr>
+            <w:r>
+              <w:rPr/>
+              <w:t xml:space="preserve">SF</w:t>
+            </w:r>
+          </w:p>
+        </w:tc>
+        <w:tc>
+          <w:tcPr>
+            <w:tcW w:w="350" w:type="dxa"/>
+            <w:vAlign w:val="center"/>
+          </w:tcPr>
+          <w:p>
+            <w:pPr>
+              <w:jc w:val="center"/>
+            </w:pPr>
+            <w:r>
+              <w:rPr/>
+              <w:t xml:space="preserve">JM</w:t>
+            </w:r>
+          </w:p>
+        </w:tc>
+        <w:tc>
+          <w:tcPr>
+            <w:tcW w:w="350" w:type="dxa"/>
+            <w:vAlign w:val="center"/>
+          </w:tcPr>
+          <w:p>
+            <w:pPr>
+              <w:jc w:val="center"/>
+            </w:pPr>
+            <w:r>
+              <w:rPr/>
+              <w:t xml:space="preserve">JF</w:t>
+            </w:r>
+          </w:p>
+        </w:tc>
+        <w:tc>
+          <w:tcPr>
+            <w:tcW w:w="350" w:type="dxa"/>
+            <w:vAlign w:val="center"/>
+          </w:tcPr>
+          <w:p>
+            <w:pPr>
+              <w:jc w:val="center"/>
+            </w:pPr>
+            <w:r>
+              <w:rPr/>
+              <w:t xml:space="preserve">SM</w:t>
+            </w:r>
+          </w:p>
+        </w:tc>
+        <w:tc>
+          <w:tcPr>
+            <w:tcW w:w="350" w:type="dxa"/>
+            <w:vAlign w:val="center"/>
+          </w:tcPr>
+          <w:p>
+            <w:pPr>
+              <w:jc w:val="center"/>
+            </w:pPr>
+            <w:r>
+              <w:rPr/>
+              <w:t xml:space="preserve">SF</w:t>
+            </w:r>
+          </w:p>
+        </w:tc>
+        <w:tc>
+          <w:tcPr>
+            <w:tcW w:w="350" w:type="dxa"/>
+            <w:vAlign w:val="center"/>
+          </w:tcPr>
+          <w:p>
+            <w:pPr>
+              <w:jc w:val="center"/>
+            </w:pPr>
+            <w:r>
+              <w:rPr/>
+              <w:t xml:space="preserve">JM</w:t>
+            </w:r>
+          </w:p>
+        </w:tc>
+        <w:tc>
+          <w:tcPr>
+            <w:tcW w:w="350" w:type="dxa"/>
+            <w:vAlign w:val="center"/>
+          </w:tcPr>
+          <w:p>
+            <w:pPr>
+              <w:jc w:val="center"/>
+            </w:pPr>
+            <w:r>
+              <w:rPr/>
+              <w:t xml:space="preserve">JF</w:t>
+            </w:r>
+          </w:p>
+        </w:tc>
+        <w:tc>
+          <w:tcPr>
+            <w:tcW w:w="350" w:type="dxa"/>
+            <w:vAlign w:val="center"/>
+          </w:tcPr>
+          <w:p>
+            <w:pPr>
+              <w:jc w:val="center"/>
+            </w:pPr>
+            <w:r>
+              <w:rPr/>
+              <w:t xml:space="preserve">M</w:t>
+            </w:r>
+          </w:p>
+        </w:tc>
+        <w:tc>
+          <w:tcPr>
+            <w:tcW w:w="350" w:type="dxa"/>
+            <w:vAlign w:val="center"/>
+          </w:tcPr>
+          <w:p>
+            <w:pPr>
+              <w:jc w:val="center"/>
+            </w:pPr>
+            <w:r>
+              <w:rPr/>
+              <w:t xml:space="preserve">F</w:t>
+            </w:r>
+          </w:p>
+        </w:tc>
+      </w:tr>
+      <w:tr>
+        <w:trPr/>
+        <w:tc>
+          <w:tcPr>
+            <w:tcW w:w="1000" w:type="dxa"/>
+          </w:tcPr>
+          <w:p>
+            <w:pPr/>
+            <w:r>
+              <w:rPr/>
+              <w:t xml:space="preserve">29714</w:t>
+            </w:r>
+          </w:p>
+        </w:tc>
+        <w:tc>
+          <w:tcPr>
+            <w:tcW w:w="700" w:type="dxa"/>
+            <w:vAlign w:val="center"/>
+          </w:tcPr>
+          <w:p>
+            <w:pPr>
+              <w:jc w:val="center"/>
+            </w:pPr>
+            <w:r>
+              <w:rPr/>
+              <w:t xml:space="preserve">2258</w:t>
+            </w:r>
+          </w:p>
+        </w:tc>
+        <w:tc>
+          <w:tcPr>
+            <w:tcW w:w="700" w:type="dxa"/>
+            <w:vAlign w:val="center"/>
+          </w:tcPr>
+          <w:p>
+            <w:pPr>
+              <w:jc w:val="center"/>
+            </w:pPr>
+            <w:r>
+              <w:rPr/>
+              <w:t xml:space="preserve">4225</w:t>
+            </w:r>
+          </w:p>
+        </w:tc>
+        <w:tc>
+          <w:tcPr>
+            <w:tcW w:w="700" w:type="dxa"/>
+            <w:vAlign w:val="center"/>
+          </w:tcPr>
+          <w:p>
+            <w:pPr>
+              <w:jc w:val="center"/>
+            </w:pPr>
+            <w:r>
+              <w:rPr/>
+              <w:t xml:space="preserve">2414</w:t>
+            </w:r>
+          </w:p>
+        </w:tc>
+        <w:tc>
+          <w:tcPr>
+            <w:tcW w:w="700" w:type="dxa"/>
+            <w:vAlign w:val="center"/>
+          </w:tcPr>
+          <w:p>
+            <w:pPr>
+              <w:jc w:val="center"/>
+            </w:pPr>
+            <w:r>
+              <w:rPr/>
+              <w:t xml:space="preserve">3335</w:t>
+            </w:r>
+          </w:p>
+        </w:tc>
+        <w:tc>
+          <w:tcPr>
+            <w:tcW w:w="1000" w:type="dxa"/>
+          </w:tcPr>
+          <w:p>
+            <w:pPr/>
+            <w:r>
+              <w:rPr/>
+              <w:t xml:space="preserve">2755</w:t>
+            </w:r>
+          </w:p>
+        </w:tc>
+        <w:tc>
+          <w:tcPr>
+            <w:tcW w:w="700" w:type="dxa"/>
+            <w:vAlign w:val="center"/>
+          </w:tcPr>
+          <w:p>
+            <w:pPr>
+              <w:jc w:val="center"/>
+            </w:pPr>
+            <w:r>
+              <w:rPr/>
+              <w:t xml:space="preserve">6</w:t>
+            </w:r>
+          </w:p>
+        </w:tc>
+        <w:tc>
+          <w:tcPr>
+            <w:tcW w:w="700" w:type="dxa"/>
+            <w:vAlign w:val="center"/>
+          </w:tcPr>
+          <w:p>
+            <w:pPr>
+              <w:jc w:val="center"/>
+            </w:pPr>
+            <w:r>
+              <w:rPr/>
+              <w:t xml:space="preserve">4</w:t>
+            </w:r>
+          </w:p>
+        </w:tc>
+        <w:tc>
+          <w:tcPr>
+            <w:tcW w:w="700" w:type="dxa"/>
+            <w:vAlign w:val="center"/>
+          </w:tcPr>
+          <w:p>
+            <w:pPr>
+              <w:jc w:val="center"/>
+            </w:pPr>
+            <w:r>
+              <w:rPr/>
+              <w:t xml:space="preserve">18</w:t>
+            </w:r>
+          </w:p>
+        </w:tc>
+        <w:tc>
+          <w:tcPr>
+            <w:tcW w:w="700" w:type="dxa"/>
+            <w:vAlign w:val="center"/>
+          </w:tcPr>
+          <w:p>
+            <w:pPr>
+              <w:jc w:val="center"/>
+            </w:pPr>
+            <w:r>
+              <w:rPr/>
+              <w:t xml:space="preserve">30</w:t>
+            </w:r>
+          </w:p>
+        </w:tc>
+        <w:tc>
+          <w:tcPr>
+            <w:tcW w:w="700" w:type="dxa"/>
+            <w:vAlign w:val="center"/>
+          </w:tcPr>
+          <w:p>
+            <w:pPr>
+              <w:jc w:val="center"/>
+            </w:pPr>
+            <w:r>
+              <w:rPr/>
+              <w:t xml:space="preserve">23</w:t>
+            </w:r>
+          </w:p>
+        </w:tc>
+        <w:tc>
+          <w:tcPr>
+            <w:tcW w:w="700" w:type="dxa"/>
+            <w:vAlign w:val="center"/>
+          </w:tcPr>
+          <w:p>
+            <w:pPr>
+              <w:jc w:val="center"/>
+            </w:pPr>
+            <w:r>
+              <w:rPr/>
+              <w:t xml:space="preserve">97</w:t>
+            </w:r>
+          </w:p>
+        </w:tc>
+        <w:tc>
+          <w:tcPr>
+            <w:tcW w:w="700" w:type="dxa"/>
+            <w:vAlign w:val="center"/>
+          </w:tcPr>
+          <w:p>
+            <w:pPr>
+              <w:jc w:val="center"/>
+            </w:pPr>
+            <w:r>
+              <w:rPr/>
+              <w:t xml:space="preserve">15</w:t>
+            </w:r>
+          </w:p>
+        </w:tc>
+        <w:tc>
+          <w:tcPr>
+            <w:tcW w:w="700" w:type="dxa"/>
+            <w:vAlign w:val="center"/>
+          </w:tcPr>
+          <w:p>
+            <w:pPr>
+              <w:jc w:val="center"/>
+            </w:pPr>
+            <w:r>
+              <w:rPr/>
+              <w:t xml:space="preserve">277</w:t>
+            </w:r>
+          </w:p>
+        </w:tc>
+        <w:tc>
+          <w:tcPr>
+            <w:tcW w:w="700" w:type="dxa"/>
+            <w:vAlign w:val="center"/>
+          </w:tcPr>
+          <w:p>
+            <w:pPr>
+              <w:jc w:val="center"/>
+            </w:pPr>
+            <w:r>
+              <w:rPr/>
+              <w:t xml:space="preserve">11</w:t>
+            </w:r>
+          </w:p>
+        </w:tc>
+        <w:tc>
+          <w:tcPr>
+            <w:tcW w:w="700" w:type="dxa"/>
+            <w:vAlign w:val="center"/>
+          </w:tcPr>
+          <w:p>
+            <w:pPr>
+              <w:jc w:val="center"/>
+            </w:pPr>
+            <w:r>
+              <w:rPr/>
+              <w:t xml:space="preserve">25</w:t>
+            </w:r>
+          </w:p>
+        </w:tc>
+        <w:tc>
+          <w:tcPr>
+            <w:tcW w:w="1000" w:type="dxa"/>
+          </w:tcPr>
+          <w:p>
+            <w:pPr/>
+            <w:r>
+              <w:rPr/>
+              <w:t xml:space="preserve">3</w:t>
+            </w:r>
+          </w:p>
+        </w:tc>
+        <w:tc>
+          <w:tcPr>
+            <w:tcW w:w="700" w:type="dxa"/>
+            <w:vAlign w:val="center"/>
+          </w:tcPr>
+          <w:p>
+            <w:pPr>
+              <w:jc w:val="center"/>
+            </w:pPr>
+            <w:r>
+              <w:rPr/>
+              <w:t xml:space="preserve">663</w:t>
+            </w:r>
+          </w:p>
+        </w:tc>
+        <w:tc>
+          <w:tcPr>
+            <w:tcW w:w="700" w:type="dxa"/>
+            <w:vAlign w:val="center"/>
+          </w:tcPr>
+          <w:p>
+            <w:pPr>
+              <w:jc w:val="center"/>
+            </w:pPr>
+            <w:r>
+              <w:rPr/>
+              <w:t xml:space="preserve">300</w:t>
+            </w:r>
+          </w:p>
+        </w:tc>
+        <w:tc>
+          <w:tcPr>
+            <w:tcW w:w="700" w:type="dxa"/>
+            <w:vAlign w:val="center"/>
+          </w:tcPr>
+          <w:p>
+            <w:pPr>
+              <w:jc w:val="center"/>
+            </w:pPr>
+            <w:r>
+              <w:rPr/>
+              <w:t xml:space="preserve">2159</w:t>
+            </w:r>
+          </w:p>
+        </w:tc>
+        <w:tc>
+          <w:tcPr>
+            <w:tcW w:w="700" w:type="dxa"/>
+            <w:vAlign w:val="center"/>
+          </w:tcPr>
+          <w:p>
+            <w:pPr>
+              <w:jc w:val="center"/>
+            </w:pPr>
+            <w:r>
+              <w:rPr/>
+              <w:t xml:space="preserve">900</w:t>
+            </w:r>
+          </w:p>
+        </w:tc>
+        <w:tc>
+          <w:tcPr>
+            <w:tcW w:w="700" w:type="dxa"/>
+            <w:vAlign w:val="center"/>
+          </w:tcPr>
+          <w:p>
+            <w:pPr>
+              <w:jc w:val="center"/>
+            </w:pPr>
+            <w:r>
+              <w:rPr/>
+              <w:t xml:space="preserve">7</w:t>
+            </w:r>
+          </w:p>
+        </w:tc>
+        <w:tc>
+          <w:tcPr>
+            <w:tcW w:w="700" w:type="dxa"/>
+            <w:vAlign w:val="center"/>
+          </w:tcPr>
+          <w:p>
+            <w:pPr>
+              <w:jc w:val="center"/>
+            </w:pPr>
+            <w:r>
+              <w:rPr/>
+              <w:t xml:space="preserve">26</w:t>
+            </w:r>
+          </w:p>
+        </w:tc>
+        <w:tc>
+          <w:tcPr>
+            <w:tcW w:w="700" w:type="dxa"/>
+            <w:vAlign w:val="center"/>
+          </w:tcPr>
+          <w:p>
+            <w:pPr>
+              <w:jc w:val="center"/>
+            </w:pPr>
+            <w:r>
+              <w:rPr/>
+              <w:t xml:space="preserve">1</w:t>
+            </w:r>
+          </w:p>
+        </w:tc>
+        <w:tc>
+          <w:tcPr>
+            <w:tcW w:w="700" w:type="dxa"/>
+            <w:vAlign w:val="center"/>
+          </w:tcPr>
+          <w:p>
+            <w:pPr>
+              <w:jc w:val="center"/>
+            </w:pPr>
+            <w:r>
+              <w:rPr/>
+              <w:t xml:space="preserve">14</w:t>
+            </w:r>
+          </w:p>
+        </w:tc>
+        <w:tc>
+          <w:tcPr>
+            <w:tcW w:w="700" w:type="dxa"/>
+            <w:vAlign w:val="center"/>
+          </w:tcPr>
+          <w:p>
+            <w:pPr>
+              <w:jc w:val="center"/>
+            </w:pPr>
+            <w:r>
+              <w:rPr/>
+              <w:t xml:space="preserve">2</w:t>
+            </w:r>
+          </w:p>
+        </w:tc>
+        <w:tc>
+          <w:tcPr>
+            <w:tcW w:w="700" w:type="dxa"/>
+            <w:vAlign w:val="center"/>
+          </w:tcPr>
+          <w:p>
+            <w:pPr>
+              <w:jc w:val="center"/>
+            </w:pPr>
+            <w:r>
+              <w:rPr/>
+              <w:t xml:space="preserve">1</w:t>
+            </w:r>
+          </w:p>
+        </w:tc>
+      </w:tr>
+    </w:tbl>
+    <w:p/>
+    <w:p/>
     <w:p>
       <w:pPr>
         <w:pStyle w:val="Heading2"/>
       </w:pPr>
       <w:bookmarkStart w:id="2" w:name="_Toc2"/>
       <w:r>
-        <w:t>Heading 2</w:t>
+        <w:t>Incubating inclusive model</w:t>
       </w:r>
       <w:bookmarkEnd w:id="2"/>
     </w:p>
+    <w:p>
+      <w:pPr>
+        <w:jc w:val="both"/>
+      </w:pPr>
+      <w:r>
+        <w:rPr/>
+        <w:t xml:space="preserve">Lorem ipsum dolor sit amet, consectetur adipiscing elit. Ut ut feugiat tortor. Nullam risus felis, ultrices et feugiat a, elementum a odio. Nam tempor, sapien sit amet iaculis commodo, nibh diam venenatis dolor, et semper ante lorem et nibh. Praesent vitae velit sed eros sollicitudin accumsan sit amet eget magna. Ut malesuada ante eu arcu sollicitudin fermentum. Nam vulputate, lectus tempor accumsan placerat, velit libero posuere purus, sed tempus enim nisi ac lorem. Donec ornare justo elit, a vestibulum ipsum consequat id.</w:t>
+      </w:r>
+    </w:p>
+    <w:p/>
     <w:p>
       <w:pPr>
         <w:pStyle w:val="Heading3"/>
       </w:pPr>
       <w:bookmarkStart w:id="3" w:name="_Toc3"/>
       <w:r>
-        <w:t>Heading 3</w:t>
+        <w:t>Govern and adopt inclusive agribusiness partnership</w:t>
       </w:r>
       <w:bookmarkEnd w:id="3"/>
+    </w:p>
+    <w:p>
+      <w:pPr>
+        <w:pStyle w:val="Heading3"/>
+      </w:pPr>
+      <w:bookmarkStart w:id="4" w:name="_Toc4"/>
+      <w:r>
+        <w:t>Improve access to nutritional food for the BoP consumer</w:t>
+      </w:r>
+      <w:bookmarkEnd w:id="4"/>
+    </w:p>
+    <w:p>
+      <w:pPr>
+        <w:pStyle w:val="Heading3"/>
+      </w:pPr>
+      <w:bookmarkStart w:id="5" w:name="_Toc5"/>
+      <w:r>
+        <w:t>Foster competitiveness and inclusiveness of the food value chain </w:t>
+      </w:r>
+      <w:bookmarkEnd w:id="5"/>
+    </w:p>
+    <w:p>
+      <w:pPr>
+        <w:pStyle w:val="Heading3"/>
+      </w:pPr>
+      <w:bookmarkStart w:id="6" w:name="_Toc6"/>
+      <w:r>
+        <w:t>Professionalize Agribusiness Clusters</w:t>
+      </w:r>
+      <w:bookmarkEnd w:id="6"/>
+    </w:p>
+    <w:p>
+      <w:pPr>
+        <w:pStyle w:val="Heading3"/>
+      </w:pPr>
+      <w:bookmarkStart w:id="7" w:name="_Toc7"/>
+      <w:r>
+        <w:t>Strengthen the enabling agribusiness environment</w:t>
+      </w:r>
+      <w:bookmarkEnd w:id="7"/>
+    </w:p>
+    <w:p>
+      <w:pPr>
+        <w:sectPr>
+          <w:pgSz w:orient="portrait" w:w="11905.511811023622" w:h="16837.79527559055"/>
+          <w:pgMar w:top="1440" w:right="1440" w:bottom="1440" w:left="1440" w:header="720" w:footer="720" w:gutter="0"/>
+          <w:cols w:num="1" w:space="720"/>
+        </w:sectPr>
+      </w:pPr>
+    </w:p>
+    <w:p>
+      <w:pPr>
+        <w:jc w:val="center"/>
+      </w:pPr>
+      <w:r>
+        <w:rPr>
+          <w:sz w:val="24"/>
+          <w:szCs w:val="24"/>
+          <w:b w:val="1"/>
+          <w:bCs w:val="1"/>
+        </w:rPr>
+        <w:t xml:space="preserve">Quarterly report month-month 2020</w:t>
+      </w:r>
+    </w:p>
+    <w:p>
+      <w:pPr>
+        <w:jc w:val="center"/>
+      </w:pPr>
+      <w:r>
+        <w:rPr>
+          <w:sz w:val="24"/>
+          <w:szCs w:val="24"/>
+          <w:b w:val="1"/>
+          <w:bCs w:val="1"/>
+        </w:rPr>
+        <w:t xml:space="preserve">Burkina Faso</w:t>
+      </w:r>
+    </w:p>
+    <w:p/>
+    <w:p/>
+    <w:p>
+      <w:pPr/>
+      <w:r>
+        <w:rPr>
+          <w:sz w:val="24"/>
+          <w:szCs w:val="24"/>
+          <w:b w:val="1"/>
+          <w:bCs w:val="1"/>
+        </w:rPr>
+        <w:t xml:space="preserve">Partnership Name: BF21_Cassava_Nanalim</w:t>
+      </w:r>
+    </w:p>
+    <w:p>
+      <w:pPr/>
+      <w:r>
+        <w:pict>
+          <v:shape id="_x0000_s1006" type="#_x0000_t32" style="width:430pt; height:0pt; margin-left:0pt; margin-top:0pt; mso-position-horizontal:left; mso-position-vertical:top; mso-position-horizontal-relative:char; mso-position-vertical-relative:line;">
+            <w10:wrap type="inline"/>
+            <v:stroke weight="1pt"/>
+          </v:shape>
+        </w:pict>
+      </w:r>
+    </w:p>
+    <w:p>
+      <w:pPr>
+        <w:pStyle w:val="Heading2"/>
+      </w:pPr>
+      <w:bookmarkStart w:id="8" w:name="_Toc8"/>
+      <w:r>
+        <w:t>Summary of the PPPs contribution to the UIIs</w:t>
+      </w:r>
+      <w:bookmarkEnd w:id="8"/>
     </w:p>
     <w:tbl>
       <w:tblGrid>
@@ -101,7 +1182,7 @@
         <w:gridCol w:w="350" w:type="dxa"/>
       </w:tblGrid>
       <w:tblPr>
-        <w:tblStyle w:val="Colspan Rowspan"/>
+        <w:tblStyle w:val="Rsr Table"/>
       </w:tblPr>
       <w:tr>
         <w:trPr/>
@@ -1012,6 +2093,3336 @@
         </w:tc>
       </w:tr>
     </w:tbl>
+    <w:p/>
+    <w:p/>
+    <w:p>
+      <w:pPr>
+        <w:pStyle w:val="Heading2"/>
+      </w:pPr>
+      <w:bookmarkStart w:id="9" w:name="_Toc9"/>
+      <w:r>
+        <w:t>Incubating inclusive model</w:t>
+      </w:r>
+      <w:bookmarkEnd w:id="9"/>
+    </w:p>
+    <w:p>
+      <w:pPr>
+        <w:jc w:val="both"/>
+      </w:pPr>
+      <w:r>
+        <w:rPr/>
+        <w:t xml:space="preserve">Lorem ipsum dolor sit amet, consectetur adipiscing elit. Ut ut feugiat tortor. Nullam risus felis, ultrices et feugiat a, elementum a odio. Nam tempor, sapien sit amet iaculis commodo, nibh diam venenatis dolor, et semper ante lorem et nibh. Praesent vitae velit sed eros sollicitudin accumsan sit amet eget magna. Ut malesuada ante eu arcu sollicitudin fermentum. Nam vulputate, lectus tempor accumsan placerat, velit libero posuere purus, sed tempus enim nisi ac lorem. Donec ornare justo elit, a vestibulum ipsum consequat id.</w:t>
+      </w:r>
+    </w:p>
+    <w:p/>
+    <w:p>
+      <w:pPr>
+        <w:pStyle w:val="Heading3"/>
+      </w:pPr>
+      <w:bookmarkStart w:id="10" w:name="_Toc10"/>
+      <w:r>
+        <w:t>Govern and adopt inclusive agribusiness partnership</w:t>
+      </w:r>
+      <w:bookmarkEnd w:id="10"/>
+    </w:p>
+    <w:p>
+      <w:pPr>
+        <w:pStyle w:val="Heading3"/>
+      </w:pPr>
+      <w:bookmarkStart w:id="11" w:name="_Toc11"/>
+      <w:r>
+        <w:t>Improve access to nutritional food for the BoP consumer</w:t>
+      </w:r>
+      <w:bookmarkEnd w:id="11"/>
+    </w:p>
+    <w:p>
+      <w:pPr>
+        <w:pStyle w:val="Heading3"/>
+      </w:pPr>
+      <w:bookmarkStart w:id="12" w:name="_Toc12"/>
+      <w:r>
+        <w:t>Foster competitiveness and inclusiveness of the food value chain </w:t>
+      </w:r>
+      <w:bookmarkEnd w:id="12"/>
+    </w:p>
+    <w:p>
+      <w:pPr>
+        <w:pStyle w:val="Heading3"/>
+      </w:pPr>
+      <w:bookmarkStart w:id="13" w:name="_Toc13"/>
+      <w:r>
+        <w:t>Professionalize Agribusiness Clusters</w:t>
+      </w:r>
+      <w:bookmarkEnd w:id="13"/>
+    </w:p>
+    <w:p>
+      <w:pPr>
+        <w:pStyle w:val="Heading3"/>
+      </w:pPr>
+      <w:bookmarkStart w:id="14" w:name="_Toc14"/>
+      <w:r>
+        <w:t>Strengthen the enabling agribusiness environment</w:t>
+      </w:r>
+      <w:bookmarkEnd w:id="14"/>
+    </w:p>
+    <w:p>
+      <w:pPr>
+        <w:sectPr>
+          <w:pgSz w:orient="portrait" w:w="11905.511811023622" w:h="16837.79527559055"/>
+          <w:pgMar w:top="1440" w:right="1440" w:bottom="1440" w:left="1440" w:header="720" w:footer="720" w:gutter="0"/>
+          <w:cols w:num="1" w:space="720"/>
+        </w:sectPr>
+      </w:pPr>
+    </w:p>
+    <w:p>
+      <w:pPr>
+        <w:jc w:val="center"/>
+      </w:pPr>
+      <w:r>
+        <w:rPr>
+          <w:sz w:val="24"/>
+          <w:szCs w:val="24"/>
+          <w:b w:val="1"/>
+          <w:bCs w:val="1"/>
+        </w:rPr>
+        <w:t xml:space="preserve">Quarterly report month-month 2020</w:t>
+      </w:r>
+    </w:p>
+    <w:p>
+      <w:pPr>
+        <w:jc w:val="center"/>
+      </w:pPr>
+      <w:r>
+        <w:rPr>
+          <w:sz w:val="24"/>
+          <w:szCs w:val="24"/>
+          <w:b w:val="1"/>
+          <w:bCs w:val="1"/>
+        </w:rPr>
+        <w:t xml:space="preserve">Burkina Faso</w:t>
+      </w:r>
+    </w:p>
+    <w:p/>
+    <w:p/>
+    <w:p>
+      <w:pPr/>
+      <w:r>
+        <w:rPr>
+          <w:sz w:val="24"/>
+          <w:szCs w:val="24"/>
+          <w:b w:val="1"/>
+          <w:bCs w:val="1"/>
+        </w:rPr>
+        <w:t xml:space="preserve">Partnership Name: BF22_Soja_SIATOL</w:t>
+      </w:r>
+    </w:p>
+    <w:p>
+      <w:pPr/>
+      <w:r>
+        <w:pict>
+          <v:shape id="_x0000_s1006" type="#_x0000_t32" style="width:430pt; height:0pt; margin-left:0pt; margin-top:0pt; mso-position-horizontal:left; mso-position-vertical:top; mso-position-horizontal-relative:char; mso-position-vertical-relative:line;">
+            <w10:wrap type="inline"/>
+            <v:stroke weight="1pt"/>
+          </v:shape>
+        </w:pict>
+      </w:r>
+    </w:p>
+    <w:p>
+      <w:pPr>
+        <w:pStyle w:val="Heading2"/>
+      </w:pPr>
+      <w:bookmarkStart w:id="15" w:name="_Toc15"/>
+      <w:r>
+        <w:t>Summary of the PPPs contribution to the UIIs</w:t>
+      </w:r>
+      <w:bookmarkEnd w:id="15"/>
+    </w:p>
+    <w:tbl>
+      <w:tblGrid>
+        <w:gridCol w:w="350" w:type="dxa"/>
+        <w:gridCol w:w="350" w:type="dxa"/>
+        <w:gridCol w:w="350" w:type="dxa"/>
+        <w:gridCol w:w="350" w:type="dxa"/>
+        <w:gridCol w:w="350" w:type="dxa"/>
+        <w:gridCol w:w="350" w:type="dxa"/>
+        <w:gridCol w:w="350" w:type="dxa"/>
+        <w:gridCol w:w="350" w:type="dxa"/>
+        <w:gridCol w:w="350" w:type="dxa"/>
+        <w:gridCol w:w="350" w:type="dxa"/>
+        <w:gridCol w:w="350" w:type="dxa"/>
+        <w:gridCol w:w="350" w:type="dxa"/>
+        <w:gridCol w:w="350" w:type="dxa"/>
+        <w:gridCol w:w="350" w:type="dxa"/>
+        <w:gridCol w:w="350" w:type="dxa"/>
+        <w:gridCol w:w="350" w:type="dxa"/>
+        <w:gridCol w:w="350" w:type="dxa"/>
+        <w:gridCol w:w="350" w:type="dxa"/>
+        <w:gridCol w:w="350" w:type="dxa"/>
+        <w:gridCol w:w="350" w:type="dxa"/>
+        <w:gridCol w:w="350" w:type="dxa"/>
+        <w:gridCol w:w="350" w:type="dxa"/>
+        <w:gridCol w:w="350" w:type="dxa"/>
+        <w:gridCol w:w="350" w:type="dxa"/>
+        <w:gridCol w:w="350" w:type="dxa"/>
+        <w:gridCol w:w="350" w:type="dxa"/>
+        <w:gridCol w:w="350" w:type="dxa"/>
+      </w:tblGrid>
+      <w:tblPr>
+        <w:tblStyle w:val="Rsr Table"/>
+      </w:tblPr>
+      <w:tr>
+        <w:trPr/>
+        <w:tc>
+          <w:tcPr>
+            <w:tcW w:w="350" w:type="dxa"/>
+            <w:vAlign w:val="center"/>
+            <w:vMerge w:val="restart"/>
+          </w:tcPr>
+          <w:p>
+            <w:pPr/>
+            <w:r>
+              <w:rPr/>
+              <w:t xml:space="preserve">UII-1 BoP</w:t>
+            </w:r>
+          </w:p>
+        </w:tc>
+        <w:tc>
+          <w:tcPr>
+            <w:tcW w:w="1400" w:type="dxa"/>
+            <w:vAlign w:val="center"/>
+            <w:gridSpan w:val="4"/>
+          </w:tcPr>
+          <w:p>
+            <w:pPr>
+              <w:jc w:val="center"/>
+            </w:pPr>
+            <w:r>
+              <w:rPr/>
+              <w:t xml:space="preserve">UII-2 SHF</w:t>
+            </w:r>
+          </w:p>
+        </w:tc>
+        <w:tc>
+          <w:tcPr>
+            <w:tcW w:w="350" w:type="dxa"/>
+            <w:vAlign w:val="center"/>
+            <w:vMerge w:val="restart"/>
+          </w:tcPr>
+          <w:p>
+            <w:pPr/>
+            <w:r>
+              <w:rPr/>
+              <w:t xml:space="preserve">UII-3 EEP</w:t>
+            </w:r>
+          </w:p>
+        </w:tc>
+        <w:tc>
+          <w:tcPr>
+            <w:tcW w:w="700" w:type="dxa"/>
+            <w:vAlign w:val="center"/>
+            <w:gridSpan w:val="2"/>
+          </w:tcPr>
+          <w:p>
+            <w:pPr>
+              <w:jc w:val="center"/>
+            </w:pPr>
+            <w:r>
+              <w:rPr/>
+              <w:t xml:space="preserve">UII-4 SME</w:t>
+            </w:r>
+          </w:p>
+        </w:tc>
+        <w:tc>
+          <w:tcPr>
+            <w:tcW w:w="1400" w:type="dxa"/>
+            <w:vAlign w:val="center"/>
+            <w:gridSpan w:val="4"/>
+          </w:tcPr>
+          <w:p>
+            <w:pPr>
+              <w:jc w:val="center"/>
+            </w:pPr>
+            <w:r>
+              <w:rPr/>
+              <w:t xml:space="preserve">UII-5 NonFE</w:t>
+            </w:r>
+          </w:p>
+        </w:tc>
+        <w:tc>
+          <w:tcPr>
+            <w:tcW w:w="1400" w:type="dxa"/>
+            <w:vAlign w:val="center"/>
+            <w:gridSpan w:val="4"/>
+          </w:tcPr>
+          <w:p>
+            <w:pPr>
+              <w:jc w:val="center"/>
+            </w:pPr>
+            <w:r>
+              <w:rPr/>
+              <w:t xml:space="preserve">UII-6 MSME</w:t>
+            </w:r>
+          </w:p>
+        </w:tc>
+        <w:tc>
+          <w:tcPr>
+            <w:tcW w:w="350" w:type="dxa"/>
+            <w:vAlign w:val="center"/>
+            <w:vMerge w:val="restart"/>
+          </w:tcPr>
+          <w:p>
+            <w:pPr/>
+            <w:r>
+              <w:rPr/>
+              <w:t xml:space="preserve">UII-7 INNO</w:t>
+            </w:r>
+          </w:p>
+        </w:tc>
+        <w:tc>
+          <w:tcPr>
+            <w:tcW w:w="3500" w:type="dxa"/>
+            <w:vAlign w:val="center"/>
+            <w:gridSpan w:val="10"/>
+          </w:tcPr>
+          <w:p>
+            <w:pPr>
+              <w:jc w:val="center"/>
+            </w:pPr>
+            <w:r>
+              <w:rPr/>
+              <w:t xml:space="preserve">UII-8 FSERV</w:t>
+            </w:r>
+          </w:p>
+        </w:tc>
+      </w:tr>
+      <w:tr>
+        <w:trPr/>
+        <w:tc>
+          <w:tcPr>
+            <w:tcW w:w="350" w:type="dxa"/>
+            <w:vMerge w:val="continue"/>
+          </w:tcPr>
+          <w:p/>
+        </w:tc>
+        <w:tc>
+          <w:tcPr>
+            <w:tcW w:w="350" w:type="dxa"/>
+            <w:vAlign w:val="center"/>
+          </w:tcPr>
+          <w:p>
+            <w:pPr>
+              <w:jc w:val="center"/>
+            </w:pPr>
+            <w:r>
+              <w:rPr/>
+              <w:t xml:space="preserve">SM</w:t>
+            </w:r>
+          </w:p>
+        </w:tc>
+        <w:tc>
+          <w:tcPr>
+            <w:tcW w:w="350" w:type="dxa"/>
+            <w:vAlign w:val="center"/>
+          </w:tcPr>
+          <w:p>
+            <w:pPr>
+              <w:jc w:val="center"/>
+            </w:pPr>
+            <w:r>
+              <w:rPr/>
+              <w:t xml:space="preserve">SF</w:t>
+            </w:r>
+          </w:p>
+        </w:tc>
+        <w:tc>
+          <w:tcPr>
+            <w:tcW w:w="350" w:type="dxa"/>
+            <w:vAlign w:val="center"/>
+          </w:tcPr>
+          <w:p>
+            <w:pPr>
+              <w:jc w:val="center"/>
+            </w:pPr>
+            <w:r>
+              <w:rPr/>
+              <w:t xml:space="preserve">JM</w:t>
+            </w:r>
+          </w:p>
+        </w:tc>
+        <w:tc>
+          <w:tcPr>
+            <w:tcW w:w="350" w:type="dxa"/>
+            <w:vAlign w:val="center"/>
+          </w:tcPr>
+          <w:p>
+            <w:pPr>
+              <w:jc w:val="center"/>
+            </w:pPr>
+            <w:r>
+              <w:rPr/>
+              <w:t xml:space="preserve">JF</w:t>
+            </w:r>
+          </w:p>
+        </w:tc>
+        <w:tc>
+          <w:tcPr>
+            <w:tcW w:w="350" w:type="dxa"/>
+            <w:vMerge w:val="continue"/>
+          </w:tcPr>
+          <w:p/>
+        </w:tc>
+        <w:tc>
+          <w:tcPr>
+            <w:tcW w:w="350" w:type="dxa"/>
+            <w:vAlign w:val="center"/>
+          </w:tcPr>
+          <w:p>
+            <w:pPr>
+              <w:jc w:val="center"/>
+            </w:pPr>
+            <w:r>
+              <w:rPr/>
+              <w:t xml:space="preserve">M</w:t>
+            </w:r>
+          </w:p>
+        </w:tc>
+        <w:tc>
+          <w:tcPr>
+            <w:tcW w:w="350" w:type="dxa"/>
+            <w:vAlign w:val="center"/>
+          </w:tcPr>
+          <w:p>
+            <w:pPr>
+              <w:jc w:val="center"/>
+            </w:pPr>
+            <w:r>
+              <w:rPr/>
+              <w:t xml:space="preserve">F</w:t>
+            </w:r>
+          </w:p>
+        </w:tc>
+        <w:tc>
+          <w:tcPr>
+            <w:tcW w:w="350" w:type="dxa"/>
+            <w:vAlign w:val="center"/>
+          </w:tcPr>
+          <w:p>
+            <w:pPr>
+              <w:jc w:val="center"/>
+            </w:pPr>
+            <w:r>
+              <w:rPr/>
+              <w:t xml:space="preserve">SM</w:t>
+            </w:r>
+          </w:p>
+        </w:tc>
+        <w:tc>
+          <w:tcPr>
+            <w:tcW w:w="350" w:type="dxa"/>
+            <w:vAlign w:val="center"/>
+          </w:tcPr>
+          <w:p>
+            <w:pPr>
+              <w:jc w:val="center"/>
+            </w:pPr>
+            <w:r>
+              <w:rPr/>
+              <w:t xml:space="preserve">SF</w:t>
+            </w:r>
+          </w:p>
+        </w:tc>
+        <w:tc>
+          <w:tcPr>
+            <w:tcW w:w="350" w:type="dxa"/>
+            <w:vAlign w:val="center"/>
+          </w:tcPr>
+          <w:p>
+            <w:pPr>
+              <w:jc w:val="center"/>
+            </w:pPr>
+            <w:r>
+              <w:rPr/>
+              <w:t xml:space="preserve">JM</w:t>
+            </w:r>
+          </w:p>
+        </w:tc>
+        <w:tc>
+          <w:tcPr>
+            <w:tcW w:w="350" w:type="dxa"/>
+            <w:vAlign w:val="center"/>
+          </w:tcPr>
+          <w:p>
+            <w:pPr>
+              <w:jc w:val="center"/>
+            </w:pPr>
+            <w:r>
+              <w:rPr/>
+              <w:t xml:space="preserve">JF</w:t>
+            </w:r>
+          </w:p>
+        </w:tc>
+        <w:tc>
+          <w:tcPr>
+            <w:tcW w:w="350" w:type="dxa"/>
+            <w:vAlign w:val="center"/>
+          </w:tcPr>
+          <w:p>
+            <w:pPr>
+              <w:jc w:val="center"/>
+            </w:pPr>
+            <w:r>
+              <w:rPr/>
+              <w:t xml:space="preserve">SM</w:t>
+            </w:r>
+          </w:p>
+        </w:tc>
+        <w:tc>
+          <w:tcPr>
+            <w:tcW w:w="350" w:type="dxa"/>
+            <w:vAlign w:val="center"/>
+          </w:tcPr>
+          <w:p>
+            <w:pPr>
+              <w:jc w:val="center"/>
+            </w:pPr>
+            <w:r>
+              <w:rPr/>
+              <w:t xml:space="preserve">SF</w:t>
+            </w:r>
+          </w:p>
+        </w:tc>
+        <w:tc>
+          <w:tcPr>
+            <w:tcW w:w="350" w:type="dxa"/>
+            <w:vAlign w:val="center"/>
+          </w:tcPr>
+          <w:p>
+            <w:pPr>
+              <w:jc w:val="center"/>
+            </w:pPr>
+            <w:r>
+              <w:rPr/>
+              <w:t xml:space="preserve">JM</w:t>
+            </w:r>
+          </w:p>
+        </w:tc>
+        <w:tc>
+          <w:tcPr>
+            <w:tcW w:w="350" w:type="dxa"/>
+            <w:vAlign w:val="center"/>
+          </w:tcPr>
+          <w:p>
+            <w:pPr>
+              <w:jc w:val="center"/>
+            </w:pPr>
+            <w:r>
+              <w:rPr/>
+              <w:t xml:space="preserve">JF</w:t>
+            </w:r>
+          </w:p>
+        </w:tc>
+        <w:tc>
+          <w:tcPr>
+            <w:tcW w:w="350" w:type="dxa"/>
+            <w:vMerge w:val="continue"/>
+          </w:tcPr>
+          <w:p/>
+        </w:tc>
+        <w:tc>
+          <w:tcPr>
+            <w:tcW w:w="350" w:type="dxa"/>
+            <w:vAlign w:val="center"/>
+          </w:tcPr>
+          <w:p>
+            <w:pPr>
+              <w:jc w:val="center"/>
+            </w:pPr>
+            <w:r>
+              <w:rPr/>
+              <w:t xml:space="preserve">SM</w:t>
+            </w:r>
+          </w:p>
+        </w:tc>
+        <w:tc>
+          <w:tcPr>
+            <w:tcW w:w="350" w:type="dxa"/>
+            <w:vAlign w:val="center"/>
+          </w:tcPr>
+          <w:p>
+            <w:pPr>
+              <w:jc w:val="center"/>
+            </w:pPr>
+            <w:r>
+              <w:rPr/>
+              <w:t xml:space="preserve">SF</w:t>
+            </w:r>
+          </w:p>
+        </w:tc>
+        <w:tc>
+          <w:tcPr>
+            <w:tcW w:w="350" w:type="dxa"/>
+            <w:vAlign w:val="center"/>
+          </w:tcPr>
+          <w:p>
+            <w:pPr>
+              <w:jc w:val="center"/>
+            </w:pPr>
+            <w:r>
+              <w:rPr/>
+              <w:t xml:space="preserve">JM</w:t>
+            </w:r>
+          </w:p>
+        </w:tc>
+        <w:tc>
+          <w:tcPr>
+            <w:tcW w:w="350" w:type="dxa"/>
+            <w:vAlign w:val="center"/>
+          </w:tcPr>
+          <w:p>
+            <w:pPr>
+              <w:jc w:val="center"/>
+            </w:pPr>
+            <w:r>
+              <w:rPr/>
+              <w:t xml:space="preserve">JF</w:t>
+            </w:r>
+          </w:p>
+        </w:tc>
+        <w:tc>
+          <w:tcPr>
+            <w:tcW w:w="350" w:type="dxa"/>
+            <w:vAlign w:val="center"/>
+          </w:tcPr>
+          <w:p>
+            <w:pPr>
+              <w:jc w:val="center"/>
+            </w:pPr>
+            <w:r>
+              <w:rPr/>
+              <w:t xml:space="preserve">SM</w:t>
+            </w:r>
+          </w:p>
+        </w:tc>
+        <w:tc>
+          <w:tcPr>
+            <w:tcW w:w="350" w:type="dxa"/>
+            <w:vAlign w:val="center"/>
+          </w:tcPr>
+          <w:p>
+            <w:pPr>
+              <w:jc w:val="center"/>
+            </w:pPr>
+            <w:r>
+              <w:rPr/>
+              <w:t xml:space="preserve">SF</w:t>
+            </w:r>
+          </w:p>
+        </w:tc>
+        <w:tc>
+          <w:tcPr>
+            <w:tcW w:w="350" w:type="dxa"/>
+            <w:vAlign w:val="center"/>
+          </w:tcPr>
+          <w:p>
+            <w:pPr>
+              <w:jc w:val="center"/>
+            </w:pPr>
+            <w:r>
+              <w:rPr/>
+              <w:t xml:space="preserve">JM</w:t>
+            </w:r>
+          </w:p>
+        </w:tc>
+        <w:tc>
+          <w:tcPr>
+            <w:tcW w:w="350" w:type="dxa"/>
+            <w:vAlign w:val="center"/>
+          </w:tcPr>
+          <w:p>
+            <w:pPr>
+              <w:jc w:val="center"/>
+            </w:pPr>
+            <w:r>
+              <w:rPr/>
+              <w:t xml:space="preserve">JF</w:t>
+            </w:r>
+          </w:p>
+        </w:tc>
+        <w:tc>
+          <w:tcPr>
+            <w:tcW w:w="350" w:type="dxa"/>
+            <w:vAlign w:val="center"/>
+          </w:tcPr>
+          <w:p>
+            <w:pPr>
+              <w:jc w:val="center"/>
+            </w:pPr>
+            <w:r>
+              <w:rPr/>
+              <w:t xml:space="preserve">M</w:t>
+            </w:r>
+          </w:p>
+        </w:tc>
+        <w:tc>
+          <w:tcPr>
+            <w:tcW w:w="350" w:type="dxa"/>
+            <w:vAlign w:val="center"/>
+          </w:tcPr>
+          <w:p>
+            <w:pPr>
+              <w:jc w:val="center"/>
+            </w:pPr>
+            <w:r>
+              <w:rPr/>
+              <w:t xml:space="preserve">F</w:t>
+            </w:r>
+          </w:p>
+        </w:tc>
+      </w:tr>
+      <w:tr>
+        <w:trPr/>
+        <w:tc>
+          <w:tcPr>
+            <w:tcW w:w="1000" w:type="dxa"/>
+          </w:tcPr>
+          <w:p>
+            <w:pPr/>
+            <w:r>
+              <w:rPr/>
+              <w:t xml:space="preserve">0</w:t>
+            </w:r>
+          </w:p>
+        </w:tc>
+        <w:tc>
+          <w:tcPr>
+            <w:tcW w:w="700" w:type="dxa"/>
+            <w:vAlign w:val="center"/>
+          </w:tcPr>
+          <w:p>
+            <w:pPr>
+              <w:jc w:val="center"/>
+            </w:pPr>
+            <w:r>
+              <w:rPr/>
+              <w:t xml:space="preserve">704</w:t>
+            </w:r>
+          </w:p>
+        </w:tc>
+        <w:tc>
+          <w:tcPr>
+            <w:tcW w:w="700" w:type="dxa"/>
+            <w:vAlign w:val="center"/>
+          </w:tcPr>
+          <w:p>
+            <w:pPr>
+              <w:jc w:val="center"/>
+            </w:pPr>
+            <w:r>
+              <w:rPr/>
+              <w:t xml:space="preserve">736</w:t>
+            </w:r>
+          </w:p>
+        </w:tc>
+        <w:tc>
+          <w:tcPr>
+            <w:tcW w:w="700" w:type="dxa"/>
+            <w:vAlign w:val="center"/>
+          </w:tcPr>
+          <w:p>
+            <w:pPr>
+              <w:jc w:val="center"/>
+            </w:pPr>
+            <w:r>
+              <w:rPr/>
+              <w:t xml:space="preserve">1472</w:t>
+            </w:r>
+          </w:p>
+        </w:tc>
+        <w:tc>
+          <w:tcPr>
+            <w:tcW w:w="700" w:type="dxa"/>
+            <w:vAlign w:val="center"/>
+          </w:tcPr>
+          <w:p>
+            <w:pPr>
+              <w:jc w:val="center"/>
+            </w:pPr>
+            <w:r>
+              <w:rPr/>
+              <w:t xml:space="preserve">288</w:t>
+            </w:r>
+          </w:p>
+        </w:tc>
+        <w:tc>
+          <w:tcPr>
+            <w:tcW w:w="1000" w:type="dxa"/>
+          </w:tcPr>
+          <w:p>
+            <w:pPr/>
+            <w:r>
+              <w:rPr/>
+              <w:t xml:space="preserve">0</w:t>
+            </w:r>
+          </w:p>
+        </w:tc>
+        <w:tc>
+          <w:tcPr>
+            <w:tcW w:w="700" w:type="dxa"/>
+            <w:vAlign w:val="center"/>
+          </w:tcPr>
+          <w:p>
+            <w:pPr>
+              <w:jc w:val="center"/>
+            </w:pPr>
+            <w:r>
+              <w:rPr/>
+              <w:t xml:space="preserve">1</w:t>
+            </w:r>
+          </w:p>
+        </w:tc>
+        <w:tc>
+          <w:tcPr>
+            <w:tcW w:w="700" w:type="dxa"/>
+            <w:vAlign w:val="center"/>
+          </w:tcPr>
+          <w:p>
+            <w:pPr>
+              <w:jc w:val="center"/>
+            </w:pPr>
+            <w:r>
+              <w:rPr/>
+              <w:t xml:space="preserve">1</w:t>
+            </w:r>
+          </w:p>
+        </w:tc>
+        <w:tc>
+          <w:tcPr>
+            <w:tcW w:w="700" w:type="dxa"/>
+            <w:vAlign w:val="center"/>
+          </w:tcPr>
+          <w:p>
+            <w:pPr>
+              <w:jc w:val="center"/>
+            </w:pPr>
+            <w:r>
+              <w:rPr/>
+              <w:t xml:space="preserve">2</w:t>
+            </w:r>
+          </w:p>
+        </w:tc>
+        <w:tc>
+          <w:tcPr>
+            <w:tcW w:w="700" w:type="dxa"/>
+            <w:vAlign w:val="center"/>
+          </w:tcPr>
+          <w:p>
+            <w:pPr>
+              <w:jc w:val="center"/>
+            </w:pPr>
+            <w:r>
+              <w:rPr/>
+              <w:t xml:space="preserve">25</w:t>
+            </w:r>
+          </w:p>
+        </w:tc>
+        <w:tc>
+          <w:tcPr>
+            <w:tcW w:w="700" w:type="dxa"/>
+            <w:vAlign w:val="center"/>
+          </w:tcPr>
+          <w:p>
+            <w:pPr>
+              <w:jc w:val="center"/>
+            </w:pPr>
+            <w:r>
+              <w:rPr/>
+              <w:t xml:space="preserve">16</w:t>
+            </w:r>
+          </w:p>
+        </w:tc>
+        <w:tc>
+          <w:tcPr>
+            <w:tcW w:w="700" w:type="dxa"/>
+            <w:vAlign w:val="center"/>
+          </w:tcPr>
+          <w:p>
+            <w:pPr>
+              <w:jc w:val="center"/>
+            </w:pPr>
+            <w:r>
+              <w:rPr/>
+              <w:t xml:space="preserve">47</w:t>
+            </w:r>
+          </w:p>
+        </w:tc>
+        <w:tc>
+          <w:tcPr>
+            <w:tcW w:w="700" w:type="dxa"/>
+            <w:vAlign w:val="center"/>
+          </w:tcPr>
+          <w:p>
+            <w:pPr>
+              <w:jc w:val="center"/>
+            </w:pPr>
+            <w:r>
+              <w:rPr/>
+              <w:t xml:space="preserve">15</w:t>
+            </w:r>
+          </w:p>
+        </w:tc>
+        <w:tc>
+          <w:tcPr>
+            <w:tcW w:w="700" w:type="dxa"/>
+            <w:vAlign w:val="center"/>
+          </w:tcPr>
+          <w:p>
+            <w:pPr>
+              <w:jc w:val="center"/>
+            </w:pPr>
+            <w:r>
+              <w:rPr/>
+              <w:t xml:space="preserve">10</w:t>
+            </w:r>
+          </w:p>
+        </w:tc>
+        <w:tc>
+          <w:tcPr>
+            <w:tcW w:w="700" w:type="dxa"/>
+            <w:vAlign w:val="center"/>
+          </w:tcPr>
+          <w:p>
+            <w:pPr>
+              <w:jc w:val="center"/>
+            </w:pPr>
+            <w:r>
+              <w:rPr/>
+              <w:t xml:space="preserve">8</w:t>
+            </w:r>
+          </w:p>
+        </w:tc>
+        <w:tc>
+          <w:tcPr>
+            <w:tcW w:w="700" w:type="dxa"/>
+            <w:vAlign w:val="center"/>
+          </w:tcPr>
+          <w:p>
+            <w:pPr>
+              <w:jc w:val="center"/>
+            </w:pPr>
+            <w:r>
+              <w:rPr/>
+              <w:t xml:space="preserve">6</w:t>
+            </w:r>
+          </w:p>
+        </w:tc>
+        <w:tc>
+          <w:tcPr>
+            <w:tcW w:w="1000" w:type="dxa"/>
+          </w:tcPr>
+          <w:p>
+            <w:pPr/>
+            <w:r>
+              <w:rPr/>
+              <w:t xml:space="preserve">1</w:t>
+            </w:r>
+          </w:p>
+        </w:tc>
+        <w:tc>
+          <w:tcPr>
+            <w:tcW w:w="700" w:type="dxa"/>
+            <w:vAlign w:val="center"/>
+          </w:tcPr>
+          <w:p>
+            <w:pPr>
+              <w:jc w:val="center"/>
+            </w:pPr>
+            <w:r>
+              <w:rPr/>
+              <w:t xml:space="preserve">663</w:t>
+            </w:r>
+          </w:p>
+        </w:tc>
+        <w:tc>
+          <w:tcPr>
+            <w:tcW w:w="700" w:type="dxa"/>
+            <w:vAlign w:val="center"/>
+          </w:tcPr>
+          <w:p>
+            <w:pPr>
+              <w:jc w:val="center"/>
+            </w:pPr>
+            <w:r>
+              <w:rPr/>
+              <w:t xml:space="preserve">300</w:t>
+            </w:r>
+          </w:p>
+        </w:tc>
+        <w:tc>
+          <w:tcPr>
+            <w:tcW w:w="700" w:type="dxa"/>
+            <w:vAlign w:val="center"/>
+          </w:tcPr>
+          <w:p>
+            <w:pPr>
+              <w:jc w:val="center"/>
+            </w:pPr>
+            <w:r>
+              <w:rPr/>
+              <w:t xml:space="preserve">2159</w:t>
+            </w:r>
+          </w:p>
+        </w:tc>
+        <w:tc>
+          <w:tcPr>
+            <w:tcW w:w="700" w:type="dxa"/>
+            <w:vAlign w:val="center"/>
+          </w:tcPr>
+          <w:p>
+            <w:pPr>
+              <w:jc w:val="center"/>
+            </w:pPr>
+            <w:r>
+              <w:rPr/>
+              <w:t xml:space="preserve">900</w:t>
+            </w:r>
+          </w:p>
+        </w:tc>
+        <w:tc>
+          <w:tcPr>
+            <w:tcW w:w="700" w:type="dxa"/>
+            <w:vAlign w:val="center"/>
+          </w:tcPr>
+          <w:p>
+            <w:pPr>
+              <w:jc w:val="center"/>
+            </w:pPr>
+            <w:r>
+              <w:rPr/>
+              <w:t xml:space="preserve">3</w:t>
+            </w:r>
+          </w:p>
+        </w:tc>
+        <w:tc>
+          <w:tcPr>
+            <w:tcW w:w="700" w:type="dxa"/>
+            <w:vAlign w:val="center"/>
+          </w:tcPr>
+          <w:p>
+            <w:pPr>
+              <w:jc w:val="center"/>
+            </w:pPr>
+            <w:r>
+              <w:rPr/>
+              <w:t xml:space="preserve">0</w:t>
+            </w:r>
+          </w:p>
+        </w:tc>
+        <w:tc>
+          <w:tcPr>
+            <w:tcW w:w="700" w:type="dxa"/>
+            <w:vAlign w:val="center"/>
+          </w:tcPr>
+          <w:p>
+            <w:pPr>
+              <w:jc w:val="center"/>
+            </w:pPr>
+            <w:r>
+              <w:rPr/>
+              <w:t xml:space="preserve">0</w:t>
+            </w:r>
+          </w:p>
+        </w:tc>
+        <w:tc>
+          <w:tcPr>
+            <w:tcW w:w="700" w:type="dxa"/>
+            <w:vAlign w:val="center"/>
+          </w:tcPr>
+          <w:p>
+            <w:pPr>
+              <w:jc w:val="center"/>
+            </w:pPr>
+            <w:r>
+              <w:rPr/>
+              <w:t xml:space="preserve">0</w:t>
+            </w:r>
+          </w:p>
+        </w:tc>
+        <w:tc>
+          <w:tcPr>
+            <w:tcW w:w="700" w:type="dxa"/>
+            <w:vAlign w:val="center"/>
+          </w:tcPr>
+          <w:p>
+            <w:pPr>
+              <w:jc w:val="center"/>
+            </w:pPr>
+            <w:r>
+              <w:rPr/>
+              <w:t xml:space="preserve">1</w:t>
+            </w:r>
+          </w:p>
+        </w:tc>
+        <w:tc>
+          <w:tcPr>
+            <w:tcW w:w="700" w:type="dxa"/>
+            <w:vAlign w:val="center"/>
+          </w:tcPr>
+          <w:p>
+            <w:pPr>
+              <w:jc w:val="center"/>
+            </w:pPr>
+            <w:r>
+              <w:rPr/>
+              <w:t xml:space="preserve">0</w:t>
+            </w:r>
+          </w:p>
+        </w:tc>
+      </w:tr>
+    </w:tbl>
+    <w:p/>
+    <w:p/>
+    <w:p>
+      <w:pPr>
+        <w:pStyle w:val="Heading2"/>
+      </w:pPr>
+      <w:bookmarkStart w:id="16" w:name="_Toc16"/>
+      <w:r>
+        <w:t>Incubating inclusive model</w:t>
+      </w:r>
+      <w:bookmarkEnd w:id="16"/>
+    </w:p>
+    <w:p>
+      <w:pPr>
+        <w:jc w:val="both"/>
+      </w:pPr>
+      <w:r>
+        <w:rPr/>
+        <w:t xml:space="preserve">Lorem ipsum dolor sit amet, consectetur adipiscing elit. Ut ut feugiat tortor. Nullam risus felis, ultrices et feugiat a, elementum a odio. Nam tempor, sapien sit amet iaculis commodo, nibh diam venenatis dolor, et semper ante lorem et nibh. Praesent vitae velit sed eros sollicitudin accumsan sit amet eget magna. Ut malesuada ante eu arcu sollicitudin fermentum. Nam vulputate, lectus tempor accumsan placerat, velit libero posuere purus, sed tempus enim nisi ac lorem. Donec ornare justo elit, a vestibulum ipsum consequat id.</w:t>
+      </w:r>
+    </w:p>
+    <w:p/>
+    <w:p>
+      <w:pPr>
+        <w:pStyle w:val="Heading3"/>
+      </w:pPr>
+      <w:bookmarkStart w:id="17" w:name="_Toc17"/>
+      <w:r>
+        <w:t>Govern and adopt inclusive agribusiness partnership</w:t>
+      </w:r>
+      <w:bookmarkEnd w:id="17"/>
+    </w:p>
+    <w:p>
+      <w:pPr>
+        <w:pStyle w:val="Heading3"/>
+      </w:pPr>
+      <w:bookmarkStart w:id="18" w:name="_Toc18"/>
+      <w:r>
+        <w:t>Improve access to nutritional food for the BoP consumer</w:t>
+      </w:r>
+      <w:bookmarkEnd w:id="18"/>
+    </w:p>
+    <w:p>
+      <w:pPr>
+        <w:pStyle w:val="Heading3"/>
+      </w:pPr>
+      <w:bookmarkStart w:id="19" w:name="_Toc19"/>
+      <w:r>
+        <w:t>Foster competitiveness and inclusiveness of the food value chain </w:t>
+      </w:r>
+      <w:bookmarkEnd w:id="19"/>
+    </w:p>
+    <w:p>
+      <w:pPr>
+        <w:pStyle w:val="Heading3"/>
+      </w:pPr>
+      <w:bookmarkStart w:id="20" w:name="_Toc20"/>
+      <w:r>
+        <w:t>Professionalize Agribusiness Clusters</w:t>
+      </w:r>
+      <w:bookmarkEnd w:id="20"/>
+    </w:p>
+    <w:p>
+      <w:pPr>
+        <w:pStyle w:val="Heading3"/>
+      </w:pPr>
+      <w:bookmarkStart w:id="21" w:name="_Toc21"/>
+      <w:r>
+        <w:t>Strengthen the enabling agribusiness environment</w:t>
+      </w:r>
+      <w:bookmarkEnd w:id="21"/>
+    </w:p>
+    <w:p>
+      <w:pPr>
+        <w:sectPr>
+          <w:pgSz w:orient="portrait" w:w="11905.511811023622" w:h="16837.79527559055"/>
+          <w:pgMar w:top="1440" w:right="1440" w:bottom="1440" w:left="1440" w:header="720" w:footer="720" w:gutter="0"/>
+          <w:cols w:num="1" w:space="720"/>
+        </w:sectPr>
+      </w:pPr>
+    </w:p>
+    <w:p>
+      <w:pPr>
+        <w:jc w:val="center"/>
+      </w:pPr>
+      <w:r>
+        <w:rPr>
+          <w:sz w:val="24"/>
+          <w:szCs w:val="24"/>
+          <w:b w:val="1"/>
+          <w:bCs w:val="1"/>
+        </w:rPr>
+        <w:t xml:space="preserve">Quarterly report month-month 2020</w:t>
+      </w:r>
+    </w:p>
+    <w:p>
+      <w:pPr>
+        <w:jc w:val="center"/>
+      </w:pPr>
+      <w:r>
+        <w:rPr>
+          <w:sz w:val="24"/>
+          <w:szCs w:val="24"/>
+          <w:b w:val="1"/>
+          <w:bCs w:val="1"/>
+        </w:rPr>
+        <w:t xml:space="preserve">Burkina Faso</w:t>
+      </w:r>
+    </w:p>
+    <w:p/>
+    <w:p/>
+    <w:p>
+      <w:pPr/>
+      <w:r>
+        <w:rPr>
+          <w:sz w:val="24"/>
+          <w:szCs w:val="24"/>
+          <w:b w:val="1"/>
+          <w:bCs w:val="1"/>
+        </w:rPr>
+        <w:t xml:space="preserve">Partnership Name: BF24_Groundnuts_Innofaso TO BE DELETED</w:t>
+      </w:r>
+    </w:p>
+    <w:p>
+      <w:pPr/>
+      <w:r>
+        <w:pict>
+          <v:shape id="_x0000_s1006" type="#_x0000_t32" style="width:430pt; height:0pt; margin-left:0pt; margin-top:0pt; mso-position-horizontal:left; mso-position-vertical:top; mso-position-horizontal-relative:char; mso-position-vertical-relative:line;">
+            <w10:wrap type="inline"/>
+            <v:stroke weight="1pt"/>
+          </v:shape>
+        </w:pict>
+      </w:r>
+    </w:p>
+    <w:p>
+      <w:pPr>
+        <w:pStyle w:val="Heading2"/>
+      </w:pPr>
+      <w:bookmarkStart w:id="22" w:name="_Toc22"/>
+      <w:r>
+        <w:t>Summary of the PPPs contribution to the UIIs</w:t>
+      </w:r>
+      <w:bookmarkEnd w:id="22"/>
+    </w:p>
+    <w:tbl>
+      <w:tblGrid>
+        <w:gridCol w:w="350" w:type="dxa"/>
+        <w:gridCol w:w="350" w:type="dxa"/>
+        <w:gridCol w:w="350" w:type="dxa"/>
+        <w:gridCol w:w="350" w:type="dxa"/>
+        <w:gridCol w:w="350" w:type="dxa"/>
+        <w:gridCol w:w="350" w:type="dxa"/>
+        <w:gridCol w:w="350" w:type="dxa"/>
+        <w:gridCol w:w="350" w:type="dxa"/>
+        <w:gridCol w:w="350" w:type="dxa"/>
+        <w:gridCol w:w="350" w:type="dxa"/>
+        <w:gridCol w:w="350" w:type="dxa"/>
+        <w:gridCol w:w="350" w:type="dxa"/>
+        <w:gridCol w:w="350" w:type="dxa"/>
+        <w:gridCol w:w="350" w:type="dxa"/>
+        <w:gridCol w:w="350" w:type="dxa"/>
+        <w:gridCol w:w="350" w:type="dxa"/>
+        <w:gridCol w:w="350" w:type="dxa"/>
+        <w:gridCol w:w="350" w:type="dxa"/>
+        <w:gridCol w:w="350" w:type="dxa"/>
+        <w:gridCol w:w="350" w:type="dxa"/>
+        <w:gridCol w:w="350" w:type="dxa"/>
+        <w:gridCol w:w="350" w:type="dxa"/>
+        <w:gridCol w:w="350" w:type="dxa"/>
+        <w:gridCol w:w="350" w:type="dxa"/>
+        <w:gridCol w:w="350" w:type="dxa"/>
+        <w:gridCol w:w="350" w:type="dxa"/>
+        <w:gridCol w:w="350" w:type="dxa"/>
+      </w:tblGrid>
+      <w:tblPr>
+        <w:tblStyle w:val="Rsr Table"/>
+      </w:tblPr>
+      <w:tr>
+        <w:trPr/>
+        <w:tc>
+          <w:tcPr>
+            <w:tcW w:w="350" w:type="dxa"/>
+            <w:vAlign w:val="center"/>
+            <w:vMerge w:val="restart"/>
+          </w:tcPr>
+          <w:p>
+            <w:pPr/>
+            <w:r>
+              <w:rPr/>
+              <w:t xml:space="preserve">UII-1 BoP</w:t>
+            </w:r>
+          </w:p>
+        </w:tc>
+        <w:tc>
+          <w:tcPr>
+            <w:tcW w:w="1400" w:type="dxa"/>
+            <w:vAlign w:val="center"/>
+            <w:gridSpan w:val="4"/>
+          </w:tcPr>
+          <w:p>
+            <w:pPr>
+              <w:jc w:val="center"/>
+            </w:pPr>
+            <w:r>
+              <w:rPr/>
+              <w:t xml:space="preserve">UII-2 SHF</w:t>
+            </w:r>
+          </w:p>
+        </w:tc>
+        <w:tc>
+          <w:tcPr>
+            <w:tcW w:w="350" w:type="dxa"/>
+            <w:vAlign w:val="center"/>
+            <w:vMerge w:val="restart"/>
+          </w:tcPr>
+          <w:p>
+            <w:pPr/>
+            <w:r>
+              <w:rPr/>
+              <w:t xml:space="preserve">UII-3 EEP</w:t>
+            </w:r>
+          </w:p>
+        </w:tc>
+        <w:tc>
+          <w:tcPr>
+            <w:tcW w:w="700" w:type="dxa"/>
+            <w:vAlign w:val="center"/>
+            <w:gridSpan w:val="2"/>
+          </w:tcPr>
+          <w:p>
+            <w:pPr>
+              <w:jc w:val="center"/>
+            </w:pPr>
+            <w:r>
+              <w:rPr/>
+              <w:t xml:space="preserve">UII-4 SME</w:t>
+            </w:r>
+          </w:p>
+        </w:tc>
+        <w:tc>
+          <w:tcPr>
+            <w:tcW w:w="1400" w:type="dxa"/>
+            <w:vAlign w:val="center"/>
+            <w:gridSpan w:val="4"/>
+          </w:tcPr>
+          <w:p>
+            <w:pPr>
+              <w:jc w:val="center"/>
+            </w:pPr>
+            <w:r>
+              <w:rPr/>
+              <w:t xml:space="preserve">UII-5 NonFE</w:t>
+            </w:r>
+          </w:p>
+        </w:tc>
+        <w:tc>
+          <w:tcPr>
+            <w:tcW w:w="1400" w:type="dxa"/>
+            <w:vAlign w:val="center"/>
+            <w:gridSpan w:val="4"/>
+          </w:tcPr>
+          <w:p>
+            <w:pPr>
+              <w:jc w:val="center"/>
+            </w:pPr>
+            <w:r>
+              <w:rPr/>
+              <w:t xml:space="preserve">UII-6 MSME</w:t>
+            </w:r>
+          </w:p>
+        </w:tc>
+        <w:tc>
+          <w:tcPr>
+            <w:tcW w:w="350" w:type="dxa"/>
+            <w:vAlign w:val="center"/>
+            <w:vMerge w:val="restart"/>
+          </w:tcPr>
+          <w:p>
+            <w:pPr/>
+            <w:r>
+              <w:rPr/>
+              <w:t xml:space="preserve">UII-7 INNO</w:t>
+            </w:r>
+          </w:p>
+        </w:tc>
+        <w:tc>
+          <w:tcPr>
+            <w:tcW w:w="3500" w:type="dxa"/>
+            <w:vAlign w:val="center"/>
+            <w:gridSpan w:val="10"/>
+          </w:tcPr>
+          <w:p>
+            <w:pPr>
+              <w:jc w:val="center"/>
+            </w:pPr>
+            <w:r>
+              <w:rPr/>
+              <w:t xml:space="preserve">UII-8 FSERV</w:t>
+            </w:r>
+          </w:p>
+        </w:tc>
+      </w:tr>
+      <w:tr>
+        <w:trPr/>
+        <w:tc>
+          <w:tcPr>
+            <w:tcW w:w="350" w:type="dxa"/>
+            <w:vMerge w:val="continue"/>
+          </w:tcPr>
+          <w:p/>
+        </w:tc>
+        <w:tc>
+          <w:tcPr>
+            <w:tcW w:w="350" w:type="dxa"/>
+            <w:vAlign w:val="center"/>
+          </w:tcPr>
+          <w:p>
+            <w:pPr>
+              <w:jc w:val="center"/>
+            </w:pPr>
+            <w:r>
+              <w:rPr/>
+              <w:t xml:space="preserve">SM</w:t>
+            </w:r>
+          </w:p>
+        </w:tc>
+        <w:tc>
+          <w:tcPr>
+            <w:tcW w:w="350" w:type="dxa"/>
+            <w:vAlign w:val="center"/>
+          </w:tcPr>
+          <w:p>
+            <w:pPr>
+              <w:jc w:val="center"/>
+            </w:pPr>
+            <w:r>
+              <w:rPr/>
+              <w:t xml:space="preserve">SF</w:t>
+            </w:r>
+          </w:p>
+        </w:tc>
+        <w:tc>
+          <w:tcPr>
+            <w:tcW w:w="350" w:type="dxa"/>
+            <w:vAlign w:val="center"/>
+          </w:tcPr>
+          <w:p>
+            <w:pPr>
+              <w:jc w:val="center"/>
+            </w:pPr>
+            <w:r>
+              <w:rPr/>
+              <w:t xml:space="preserve">JM</w:t>
+            </w:r>
+          </w:p>
+        </w:tc>
+        <w:tc>
+          <w:tcPr>
+            <w:tcW w:w="350" w:type="dxa"/>
+            <w:vAlign w:val="center"/>
+          </w:tcPr>
+          <w:p>
+            <w:pPr>
+              <w:jc w:val="center"/>
+            </w:pPr>
+            <w:r>
+              <w:rPr/>
+              <w:t xml:space="preserve">JF</w:t>
+            </w:r>
+          </w:p>
+        </w:tc>
+        <w:tc>
+          <w:tcPr>
+            <w:tcW w:w="350" w:type="dxa"/>
+            <w:vMerge w:val="continue"/>
+          </w:tcPr>
+          <w:p/>
+        </w:tc>
+        <w:tc>
+          <w:tcPr>
+            <w:tcW w:w="350" w:type="dxa"/>
+            <w:vAlign w:val="center"/>
+          </w:tcPr>
+          <w:p>
+            <w:pPr>
+              <w:jc w:val="center"/>
+            </w:pPr>
+            <w:r>
+              <w:rPr/>
+              <w:t xml:space="preserve">M</w:t>
+            </w:r>
+          </w:p>
+        </w:tc>
+        <w:tc>
+          <w:tcPr>
+            <w:tcW w:w="350" w:type="dxa"/>
+            <w:vAlign w:val="center"/>
+          </w:tcPr>
+          <w:p>
+            <w:pPr>
+              <w:jc w:val="center"/>
+            </w:pPr>
+            <w:r>
+              <w:rPr/>
+              <w:t xml:space="preserve">F</w:t>
+            </w:r>
+          </w:p>
+        </w:tc>
+        <w:tc>
+          <w:tcPr>
+            <w:tcW w:w="350" w:type="dxa"/>
+            <w:vAlign w:val="center"/>
+          </w:tcPr>
+          <w:p>
+            <w:pPr>
+              <w:jc w:val="center"/>
+            </w:pPr>
+            <w:r>
+              <w:rPr/>
+              <w:t xml:space="preserve">SM</w:t>
+            </w:r>
+          </w:p>
+        </w:tc>
+        <w:tc>
+          <w:tcPr>
+            <w:tcW w:w="350" w:type="dxa"/>
+            <w:vAlign w:val="center"/>
+          </w:tcPr>
+          <w:p>
+            <w:pPr>
+              <w:jc w:val="center"/>
+            </w:pPr>
+            <w:r>
+              <w:rPr/>
+              <w:t xml:space="preserve">SF</w:t>
+            </w:r>
+          </w:p>
+        </w:tc>
+        <w:tc>
+          <w:tcPr>
+            <w:tcW w:w="350" w:type="dxa"/>
+            <w:vAlign w:val="center"/>
+          </w:tcPr>
+          <w:p>
+            <w:pPr>
+              <w:jc w:val="center"/>
+            </w:pPr>
+            <w:r>
+              <w:rPr/>
+              <w:t xml:space="preserve">JM</w:t>
+            </w:r>
+          </w:p>
+        </w:tc>
+        <w:tc>
+          <w:tcPr>
+            <w:tcW w:w="350" w:type="dxa"/>
+            <w:vAlign w:val="center"/>
+          </w:tcPr>
+          <w:p>
+            <w:pPr>
+              <w:jc w:val="center"/>
+            </w:pPr>
+            <w:r>
+              <w:rPr/>
+              <w:t xml:space="preserve">JF</w:t>
+            </w:r>
+          </w:p>
+        </w:tc>
+        <w:tc>
+          <w:tcPr>
+            <w:tcW w:w="350" w:type="dxa"/>
+            <w:vAlign w:val="center"/>
+          </w:tcPr>
+          <w:p>
+            <w:pPr>
+              <w:jc w:val="center"/>
+            </w:pPr>
+            <w:r>
+              <w:rPr/>
+              <w:t xml:space="preserve">SM</w:t>
+            </w:r>
+          </w:p>
+        </w:tc>
+        <w:tc>
+          <w:tcPr>
+            <w:tcW w:w="350" w:type="dxa"/>
+            <w:vAlign w:val="center"/>
+          </w:tcPr>
+          <w:p>
+            <w:pPr>
+              <w:jc w:val="center"/>
+            </w:pPr>
+            <w:r>
+              <w:rPr/>
+              <w:t xml:space="preserve">SF</w:t>
+            </w:r>
+          </w:p>
+        </w:tc>
+        <w:tc>
+          <w:tcPr>
+            <w:tcW w:w="350" w:type="dxa"/>
+            <w:vAlign w:val="center"/>
+          </w:tcPr>
+          <w:p>
+            <w:pPr>
+              <w:jc w:val="center"/>
+            </w:pPr>
+            <w:r>
+              <w:rPr/>
+              <w:t xml:space="preserve">JM</w:t>
+            </w:r>
+          </w:p>
+        </w:tc>
+        <w:tc>
+          <w:tcPr>
+            <w:tcW w:w="350" w:type="dxa"/>
+            <w:vAlign w:val="center"/>
+          </w:tcPr>
+          <w:p>
+            <w:pPr>
+              <w:jc w:val="center"/>
+            </w:pPr>
+            <w:r>
+              <w:rPr/>
+              <w:t xml:space="preserve">JF</w:t>
+            </w:r>
+          </w:p>
+        </w:tc>
+        <w:tc>
+          <w:tcPr>
+            <w:tcW w:w="350" w:type="dxa"/>
+            <w:vMerge w:val="continue"/>
+          </w:tcPr>
+          <w:p/>
+        </w:tc>
+        <w:tc>
+          <w:tcPr>
+            <w:tcW w:w="350" w:type="dxa"/>
+            <w:vAlign w:val="center"/>
+          </w:tcPr>
+          <w:p>
+            <w:pPr>
+              <w:jc w:val="center"/>
+            </w:pPr>
+            <w:r>
+              <w:rPr/>
+              <w:t xml:space="preserve">SM</w:t>
+            </w:r>
+          </w:p>
+        </w:tc>
+        <w:tc>
+          <w:tcPr>
+            <w:tcW w:w="350" w:type="dxa"/>
+            <w:vAlign w:val="center"/>
+          </w:tcPr>
+          <w:p>
+            <w:pPr>
+              <w:jc w:val="center"/>
+            </w:pPr>
+            <w:r>
+              <w:rPr/>
+              <w:t xml:space="preserve">SF</w:t>
+            </w:r>
+          </w:p>
+        </w:tc>
+        <w:tc>
+          <w:tcPr>
+            <w:tcW w:w="350" w:type="dxa"/>
+            <w:vAlign w:val="center"/>
+          </w:tcPr>
+          <w:p>
+            <w:pPr>
+              <w:jc w:val="center"/>
+            </w:pPr>
+            <w:r>
+              <w:rPr/>
+              <w:t xml:space="preserve">JM</w:t>
+            </w:r>
+          </w:p>
+        </w:tc>
+        <w:tc>
+          <w:tcPr>
+            <w:tcW w:w="350" w:type="dxa"/>
+            <w:vAlign w:val="center"/>
+          </w:tcPr>
+          <w:p>
+            <w:pPr>
+              <w:jc w:val="center"/>
+            </w:pPr>
+            <w:r>
+              <w:rPr/>
+              <w:t xml:space="preserve">JF</w:t>
+            </w:r>
+          </w:p>
+        </w:tc>
+        <w:tc>
+          <w:tcPr>
+            <w:tcW w:w="350" w:type="dxa"/>
+            <w:vAlign w:val="center"/>
+          </w:tcPr>
+          <w:p>
+            <w:pPr>
+              <w:jc w:val="center"/>
+            </w:pPr>
+            <w:r>
+              <w:rPr/>
+              <w:t xml:space="preserve">SM</w:t>
+            </w:r>
+          </w:p>
+        </w:tc>
+        <w:tc>
+          <w:tcPr>
+            <w:tcW w:w="350" w:type="dxa"/>
+            <w:vAlign w:val="center"/>
+          </w:tcPr>
+          <w:p>
+            <w:pPr>
+              <w:jc w:val="center"/>
+            </w:pPr>
+            <w:r>
+              <w:rPr/>
+              <w:t xml:space="preserve">SF</w:t>
+            </w:r>
+          </w:p>
+        </w:tc>
+        <w:tc>
+          <w:tcPr>
+            <w:tcW w:w="350" w:type="dxa"/>
+            <w:vAlign w:val="center"/>
+          </w:tcPr>
+          <w:p>
+            <w:pPr>
+              <w:jc w:val="center"/>
+            </w:pPr>
+            <w:r>
+              <w:rPr/>
+              <w:t xml:space="preserve">JM</w:t>
+            </w:r>
+          </w:p>
+        </w:tc>
+        <w:tc>
+          <w:tcPr>
+            <w:tcW w:w="350" w:type="dxa"/>
+            <w:vAlign w:val="center"/>
+          </w:tcPr>
+          <w:p>
+            <w:pPr>
+              <w:jc w:val="center"/>
+            </w:pPr>
+            <w:r>
+              <w:rPr/>
+              <w:t xml:space="preserve">JF</w:t>
+            </w:r>
+          </w:p>
+        </w:tc>
+        <w:tc>
+          <w:tcPr>
+            <w:tcW w:w="350" w:type="dxa"/>
+            <w:vAlign w:val="center"/>
+          </w:tcPr>
+          <w:p>
+            <w:pPr>
+              <w:jc w:val="center"/>
+            </w:pPr>
+            <w:r>
+              <w:rPr/>
+              <w:t xml:space="preserve">M</w:t>
+            </w:r>
+          </w:p>
+        </w:tc>
+        <w:tc>
+          <w:tcPr>
+            <w:tcW w:w="350" w:type="dxa"/>
+            <w:vAlign w:val="center"/>
+          </w:tcPr>
+          <w:p>
+            <w:pPr>
+              <w:jc w:val="center"/>
+            </w:pPr>
+            <w:r>
+              <w:rPr/>
+              <w:t xml:space="preserve">F</w:t>
+            </w:r>
+          </w:p>
+        </w:tc>
+      </w:tr>
+      <w:tr>
+        <w:trPr/>
+        <w:tc>
+          <w:tcPr>
+            <w:tcW w:w="1000" w:type="dxa"/>
+          </w:tcPr>
+          <w:p>
+            <w:pPr/>
+            <w:r>
+              <w:rPr/>
+              <w:t xml:space="preserve">748</w:t>
+            </w:r>
+          </w:p>
+        </w:tc>
+        <w:tc>
+          <w:tcPr>
+            <w:tcW w:w="700" w:type="dxa"/>
+            <w:vAlign w:val="center"/>
+          </w:tcPr>
+          <w:p>
+            <w:pPr>
+              <w:jc w:val="center"/>
+            </w:pPr>
+            <w:r>
+              <w:rPr/>
+              <w:t xml:space="preserve">0</w:t>
+            </w:r>
+          </w:p>
+        </w:tc>
+        <w:tc>
+          <w:tcPr>
+            <w:tcW w:w="700" w:type="dxa"/>
+            <w:vAlign w:val="center"/>
+          </w:tcPr>
+          <w:p>
+            <w:pPr>
+              <w:jc w:val="center"/>
+            </w:pPr>
+            <w:r>
+              <w:rPr/>
+              <w:t xml:space="preserve">0</w:t>
+            </w:r>
+          </w:p>
+        </w:tc>
+        <w:tc>
+          <w:tcPr>
+            <w:tcW w:w="700" w:type="dxa"/>
+            <w:vAlign w:val="center"/>
+          </w:tcPr>
+          <w:p>
+            <w:pPr>
+              <w:jc w:val="center"/>
+            </w:pPr>
+            <w:r>
+              <w:rPr/>
+              <w:t xml:space="preserve">0</w:t>
+            </w:r>
+          </w:p>
+        </w:tc>
+        <w:tc>
+          <w:tcPr>
+            <w:tcW w:w="700" w:type="dxa"/>
+            <w:vAlign w:val="center"/>
+          </w:tcPr>
+          <w:p>
+            <w:pPr>
+              <w:jc w:val="center"/>
+            </w:pPr>
+            <w:r>
+              <w:rPr/>
+              <w:t xml:space="preserve">0</w:t>
+            </w:r>
+          </w:p>
+        </w:tc>
+        <w:tc>
+          <w:tcPr>
+            <w:tcW w:w="1000" w:type="dxa"/>
+          </w:tcPr>
+          <w:p>
+            <w:pPr/>
+            <w:r>
+              <w:rPr/>
+              <w:t xml:space="preserve">0</w:t>
+            </w:r>
+          </w:p>
+        </w:tc>
+        <w:tc>
+          <w:tcPr>
+            <w:tcW w:w="700" w:type="dxa"/>
+            <w:vAlign w:val="center"/>
+          </w:tcPr>
+          <w:p>
+            <w:pPr>
+              <w:jc w:val="center"/>
+            </w:pPr>
+            <w:r>
+              <w:rPr/>
+              <w:t xml:space="preserve">0</w:t>
+            </w:r>
+          </w:p>
+        </w:tc>
+        <w:tc>
+          <w:tcPr>
+            <w:tcW w:w="700" w:type="dxa"/>
+            <w:vAlign w:val="center"/>
+          </w:tcPr>
+          <w:p>
+            <w:pPr>
+              <w:jc w:val="center"/>
+            </w:pPr>
+            <w:r>
+              <w:rPr/>
+              <w:t xml:space="preserve">0</w:t>
+            </w:r>
+          </w:p>
+        </w:tc>
+        <w:tc>
+          <w:tcPr>
+            <w:tcW w:w="700" w:type="dxa"/>
+            <w:vAlign w:val="center"/>
+          </w:tcPr>
+          <w:p>
+            <w:pPr>
+              <w:jc w:val="center"/>
+            </w:pPr>
+            <w:r>
+              <w:rPr/>
+              <w:t xml:space="preserve">0</w:t>
+            </w:r>
+          </w:p>
+        </w:tc>
+        <w:tc>
+          <w:tcPr>
+            <w:tcW w:w="700" w:type="dxa"/>
+            <w:vAlign w:val="center"/>
+          </w:tcPr>
+          <w:p>
+            <w:pPr>
+              <w:jc w:val="center"/>
+            </w:pPr>
+            <w:r>
+              <w:rPr/>
+              <w:t xml:space="preserve">0</w:t>
+            </w:r>
+          </w:p>
+        </w:tc>
+        <w:tc>
+          <w:tcPr>
+            <w:tcW w:w="700" w:type="dxa"/>
+            <w:vAlign w:val="center"/>
+          </w:tcPr>
+          <w:p>
+            <w:pPr>
+              <w:jc w:val="center"/>
+            </w:pPr>
+            <w:r>
+              <w:rPr/>
+              <w:t xml:space="preserve">0</w:t>
+            </w:r>
+          </w:p>
+        </w:tc>
+        <w:tc>
+          <w:tcPr>
+            <w:tcW w:w="700" w:type="dxa"/>
+            <w:vAlign w:val="center"/>
+          </w:tcPr>
+          <w:p>
+            <w:pPr>
+              <w:jc w:val="center"/>
+            </w:pPr>
+            <w:r>
+              <w:rPr/>
+              <w:t xml:space="preserve">0</w:t>
+            </w:r>
+          </w:p>
+        </w:tc>
+        <w:tc>
+          <w:tcPr>
+            <w:tcW w:w="700" w:type="dxa"/>
+            <w:vAlign w:val="center"/>
+          </w:tcPr>
+          <w:p>
+            <w:pPr>
+              <w:jc w:val="center"/>
+            </w:pPr>
+            <w:r>
+              <w:rPr/>
+              <w:t xml:space="preserve">0</w:t>
+            </w:r>
+          </w:p>
+        </w:tc>
+        <w:tc>
+          <w:tcPr>
+            <w:tcW w:w="700" w:type="dxa"/>
+            <w:vAlign w:val="center"/>
+          </w:tcPr>
+          <w:p>
+            <w:pPr>
+              <w:jc w:val="center"/>
+            </w:pPr>
+            <w:r>
+              <w:rPr/>
+              <w:t xml:space="preserve">0</w:t>
+            </w:r>
+          </w:p>
+        </w:tc>
+        <w:tc>
+          <w:tcPr>
+            <w:tcW w:w="700" w:type="dxa"/>
+            <w:vAlign w:val="center"/>
+          </w:tcPr>
+          <w:p>
+            <w:pPr>
+              <w:jc w:val="center"/>
+            </w:pPr>
+            <w:r>
+              <w:rPr/>
+              <w:t xml:space="preserve">0</w:t>
+            </w:r>
+          </w:p>
+        </w:tc>
+        <w:tc>
+          <w:tcPr>
+            <w:tcW w:w="700" w:type="dxa"/>
+            <w:vAlign w:val="center"/>
+          </w:tcPr>
+          <w:p>
+            <w:pPr>
+              <w:jc w:val="center"/>
+            </w:pPr>
+            <w:r>
+              <w:rPr/>
+              <w:t xml:space="preserve">0</w:t>
+            </w:r>
+          </w:p>
+        </w:tc>
+        <w:tc>
+          <w:tcPr>
+            <w:tcW w:w="1000" w:type="dxa"/>
+          </w:tcPr>
+          <w:p>
+            <w:pPr/>
+            <w:r>
+              <w:rPr/>
+              <w:t xml:space="preserve">0</w:t>
+            </w:r>
+          </w:p>
+        </w:tc>
+        <w:tc>
+          <w:tcPr>
+            <w:tcW w:w="700" w:type="dxa"/>
+            <w:vAlign w:val="center"/>
+          </w:tcPr>
+          <w:p>
+            <w:pPr>
+              <w:jc w:val="center"/>
+            </w:pPr>
+            <w:r>
+              <w:rPr/>
+              <w:t xml:space="preserve">0</w:t>
+            </w:r>
+          </w:p>
+        </w:tc>
+        <w:tc>
+          <w:tcPr>
+            <w:tcW w:w="700" w:type="dxa"/>
+            <w:vAlign w:val="center"/>
+          </w:tcPr>
+          <w:p>
+            <w:pPr>
+              <w:jc w:val="center"/>
+            </w:pPr>
+            <w:r>
+              <w:rPr/>
+              <w:t xml:space="preserve">0</w:t>
+            </w:r>
+          </w:p>
+        </w:tc>
+        <w:tc>
+          <w:tcPr>
+            <w:tcW w:w="700" w:type="dxa"/>
+            <w:vAlign w:val="center"/>
+          </w:tcPr>
+          <w:p>
+            <w:pPr>
+              <w:jc w:val="center"/>
+            </w:pPr>
+            <w:r>
+              <w:rPr/>
+              <w:t xml:space="preserve">0</w:t>
+            </w:r>
+          </w:p>
+        </w:tc>
+        <w:tc>
+          <w:tcPr>
+            <w:tcW w:w="700" w:type="dxa"/>
+            <w:vAlign w:val="center"/>
+          </w:tcPr>
+          <w:p>
+            <w:pPr>
+              <w:jc w:val="center"/>
+            </w:pPr>
+            <w:r>
+              <w:rPr/>
+              <w:t xml:space="preserve">0</w:t>
+            </w:r>
+          </w:p>
+        </w:tc>
+        <w:tc>
+          <w:tcPr>
+            <w:tcW w:w="700" w:type="dxa"/>
+            <w:vAlign w:val="center"/>
+          </w:tcPr>
+          <w:p>
+            <w:pPr>
+              <w:jc w:val="center"/>
+            </w:pPr>
+            <w:r>
+              <w:rPr/>
+              <w:t xml:space="preserve">0</w:t>
+            </w:r>
+          </w:p>
+        </w:tc>
+        <w:tc>
+          <w:tcPr>
+            <w:tcW w:w="700" w:type="dxa"/>
+            <w:vAlign w:val="center"/>
+          </w:tcPr>
+          <w:p>
+            <w:pPr>
+              <w:jc w:val="center"/>
+            </w:pPr>
+            <w:r>
+              <w:rPr/>
+              <w:t xml:space="preserve">0</w:t>
+            </w:r>
+          </w:p>
+        </w:tc>
+        <w:tc>
+          <w:tcPr>
+            <w:tcW w:w="700" w:type="dxa"/>
+            <w:vAlign w:val="center"/>
+          </w:tcPr>
+          <w:p>
+            <w:pPr>
+              <w:jc w:val="center"/>
+            </w:pPr>
+            <w:r>
+              <w:rPr/>
+              <w:t xml:space="preserve">0</w:t>
+            </w:r>
+          </w:p>
+        </w:tc>
+        <w:tc>
+          <w:tcPr>
+            <w:tcW w:w="700" w:type="dxa"/>
+            <w:vAlign w:val="center"/>
+          </w:tcPr>
+          <w:p>
+            <w:pPr>
+              <w:jc w:val="center"/>
+            </w:pPr>
+            <w:r>
+              <w:rPr/>
+              <w:t xml:space="preserve">0</w:t>
+            </w:r>
+          </w:p>
+        </w:tc>
+        <w:tc>
+          <w:tcPr>
+            <w:tcW w:w="700" w:type="dxa"/>
+            <w:vAlign w:val="center"/>
+          </w:tcPr>
+          <w:p>
+            <w:pPr>
+              <w:jc w:val="center"/>
+            </w:pPr>
+            <w:r>
+              <w:rPr/>
+              <w:t xml:space="preserve">0</w:t>
+            </w:r>
+          </w:p>
+        </w:tc>
+        <w:tc>
+          <w:tcPr>
+            <w:tcW w:w="700" w:type="dxa"/>
+            <w:vAlign w:val="center"/>
+          </w:tcPr>
+          <w:p>
+            <w:pPr>
+              <w:jc w:val="center"/>
+            </w:pPr>
+            <w:r>
+              <w:rPr/>
+              <w:t xml:space="preserve">0</w:t>
+            </w:r>
+          </w:p>
+        </w:tc>
+      </w:tr>
+    </w:tbl>
+    <w:p/>
+    <w:p/>
+    <w:p>
+      <w:pPr>
+        <w:pStyle w:val="Heading2"/>
+      </w:pPr>
+      <w:bookmarkStart w:id="23" w:name="_Toc23"/>
+      <w:r>
+        <w:t>Incubating inclusive model</w:t>
+      </w:r>
+      <w:bookmarkEnd w:id="23"/>
+    </w:p>
+    <w:p>
+      <w:pPr>
+        <w:jc w:val="both"/>
+      </w:pPr>
+      <w:r>
+        <w:rPr/>
+        <w:t xml:space="preserve">Lorem ipsum dolor sit amet, consectetur adipiscing elit. Ut ut feugiat tortor. Nullam risus felis, ultrices et feugiat a, elementum a odio. Nam tempor, sapien sit amet iaculis commodo, nibh diam venenatis dolor, et semper ante lorem et nibh. Praesent vitae velit sed eros sollicitudin accumsan sit amet eget magna. Ut malesuada ante eu arcu sollicitudin fermentum. Nam vulputate, lectus tempor accumsan placerat, velit libero posuere purus, sed tempus enim nisi ac lorem. Donec ornare justo elit, a vestibulum ipsum consequat id.</w:t>
+      </w:r>
+    </w:p>
+    <w:p/>
+    <w:p>
+      <w:pPr>
+        <w:pStyle w:val="Heading3"/>
+      </w:pPr>
+      <w:bookmarkStart w:id="24" w:name="_Toc24"/>
+      <w:r>
+        <w:t>Govern and adopt inclusive agribusiness partnership</w:t>
+      </w:r>
+      <w:bookmarkEnd w:id="24"/>
+    </w:p>
+    <w:p>
+      <w:pPr>
+        <w:pStyle w:val="Heading3"/>
+      </w:pPr>
+      <w:bookmarkStart w:id="25" w:name="_Toc25"/>
+      <w:r>
+        <w:t>Improve access to nutritional food for the BoP consumer</w:t>
+      </w:r>
+      <w:bookmarkEnd w:id="25"/>
+    </w:p>
+    <w:p>
+      <w:pPr>
+        <w:pStyle w:val="Heading3"/>
+      </w:pPr>
+      <w:bookmarkStart w:id="26" w:name="_Toc26"/>
+      <w:r>
+        <w:t>Foster competitiveness and inclusiveness of the food value chain </w:t>
+      </w:r>
+      <w:bookmarkEnd w:id="26"/>
+    </w:p>
+    <w:p>
+      <w:pPr>
+        <w:pStyle w:val="Heading3"/>
+      </w:pPr>
+      <w:bookmarkStart w:id="27" w:name="_Toc27"/>
+      <w:r>
+        <w:t>Professionalize Agribusiness Clusters</w:t>
+      </w:r>
+      <w:bookmarkEnd w:id="27"/>
+    </w:p>
+    <w:p>
+      <w:pPr>
+        <w:pStyle w:val="Heading3"/>
+      </w:pPr>
+      <w:bookmarkStart w:id="28" w:name="_Toc28"/>
+      <w:r>
+        <w:t>Strengthen the enabling agribusiness environment</w:t>
+      </w:r>
+      <w:bookmarkEnd w:id="28"/>
+    </w:p>
+    <w:p>
+      <w:pPr>
+        <w:sectPr>
+          <w:pgSz w:orient="portrait" w:w="11905.511811023622" w:h="16837.79527559055"/>
+          <w:pgMar w:top="1440" w:right="1440" w:bottom="1440" w:left="1440" w:header="720" w:footer="720" w:gutter="0"/>
+          <w:cols w:num="1" w:space="720"/>
+        </w:sectPr>
+      </w:pPr>
+    </w:p>
+    <w:p>
+      <w:pPr>
+        <w:jc w:val="center"/>
+      </w:pPr>
+      <w:r>
+        <w:rPr>
+          <w:sz w:val="24"/>
+          <w:szCs w:val="24"/>
+          <w:b w:val="1"/>
+          <w:bCs w:val="1"/>
+        </w:rPr>
+        <w:t xml:space="preserve">Quarterly report month-month 2020</w:t>
+      </w:r>
+    </w:p>
+    <w:p>
+      <w:pPr>
+        <w:jc w:val="center"/>
+      </w:pPr>
+      <w:r>
+        <w:rPr>
+          <w:sz w:val="24"/>
+          <w:szCs w:val="24"/>
+          <w:b w:val="1"/>
+          <w:bCs w:val="1"/>
+        </w:rPr>
+        <w:t xml:space="preserve">Burkina Faso</w:t>
+      </w:r>
+    </w:p>
+    <w:p/>
+    <w:p/>
+    <w:p>
+      <w:pPr/>
+      <w:r>
+        <w:rPr>
+          <w:sz w:val="24"/>
+          <w:szCs w:val="24"/>
+          <w:b w:val="1"/>
+          <w:bCs w:val="1"/>
+        </w:rPr>
+        <w:t xml:space="preserve">Partnership Name: BF25_Rice_Nebnooma</w:t>
+      </w:r>
+    </w:p>
+    <w:p>
+      <w:pPr/>
+      <w:r>
+        <w:pict>
+          <v:shape id="_x0000_s1006" type="#_x0000_t32" style="width:430pt; height:0pt; margin-left:0pt; margin-top:0pt; mso-position-horizontal:left; mso-position-vertical:top; mso-position-horizontal-relative:char; mso-position-vertical-relative:line;">
+            <w10:wrap type="inline"/>
+            <v:stroke weight="1pt"/>
+          </v:shape>
+        </w:pict>
+      </w:r>
+    </w:p>
+    <w:p>
+      <w:pPr>
+        <w:pStyle w:val="Heading2"/>
+      </w:pPr>
+      <w:bookmarkStart w:id="29" w:name="_Toc29"/>
+      <w:r>
+        <w:t>Summary of the PPPs contribution to the UIIs</w:t>
+      </w:r>
+      <w:bookmarkEnd w:id="29"/>
+    </w:p>
+    <w:tbl>
+      <w:tblGrid>
+        <w:gridCol w:w="350" w:type="dxa"/>
+        <w:gridCol w:w="350" w:type="dxa"/>
+        <w:gridCol w:w="350" w:type="dxa"/>
+        <w:gridCol w:w="350" w:type="dxa"/>
+        <w:gridCol w:w="350" w:type="dxa"/>
+        <w:gridCol w:w="350" w:type="dxa"/>
+        <w:gridCol w:w="350" w:type="dxa"/>
+        <w:gridCol w:w="350" w:type="dxa"/>
+        <w:gridCol w:w="350" w:type="dxa"/>
+        <w:gridCol w:w="350" w:type="dxa"/>
+        <w:gridCol w:w="350" w:type="dxa"/>
+        <w:gridCol w:w="350" w:type="dxa"/>
+        <w:gridCol w:w="350" w:type="dxa"/>
+        <w:gridCol w:w="350" w:type="dxa"/>
+        <w:gridCol w:w="350" w:type="dxa"/>
+        <w:gridCol w:w="350" w:type="dxa"/>
+        <w:gridCol w:w="350" w:type="dxa"/>
+        <w:gridCol w:w="350" w:type="dxa"/>
+        <w:gridCol w:w="350" w:type="dxa"/>
+        <w:gridCol w:w="350" w:type="dxa"/>
+        <w:gridCol w:w="350" w:type="dxa"/>
+        <w:gridCol w:w="350" w:type="dxa"/>
+        <w:gridCol w:w="350" w:type="dxa"/>
+        <w:gridCol w:w="350" w:type="dxa"/>
+        <w:gridCol w:w="350" w:type="dxa"/>
+        <w:gridCol w:w="350" w:type="dxa"/>
+        <w:gridCol w:w="350" w:type="dxa"/>
+      </w:tblGrid>
+      <w:tblPr>
+        <w:tblStyle w:val="Rsr Table"/>
+      </w:tblPr>
+      <w:tr>
+        <w:trPr/>
+        <w:tc>
+          <w:tcPr>
+            <w:tcW w:w="350" w:type="dxa"/>
+            <w:vAlign w:val="center"/>
+            <w:vMerge w:val="restart"/>
+          </w:tcPr>
+          <w:p>
+            <w:pPr/>
+            <w:r>
+              <w:rPr/>
+              <w:t xml:space="preserve">UII-1 BoP</w:t>
+            </w:r>
+          </w:p>
+        </w:tc>
+        <w:tc>
+          <w:tcPr>
+            <w:tcW w:w="1400" w:type="dxa"/>
+            <w:vAlign w:val="center"/>
+            <w:gridSpan w:val="4"/>
+          </w:tcPr>
+          <w:p>
+            <w:pPr>
+              <w:jc w:val="center"/>
+            </w:pPr>
+            <w:r>
+              <w:rPr/>
+              <w:t xml:space="preserve">UII-2 SHF</w:t>
+            </w:r>
+          </w:p>
+        </w:tc>
+        <w:tc>
+          <w:tcPr>
+            <w:tcW w:w="350" w:type="dxa"/>
+            <w:vAlign w:val="center"/>
+            <w:vMerge w:val="restart"/>
+          </w:tcPr>
+          <w:p>
+            <w:pPr/>
+            <w:r>
+              <w:rPr/>
+              <w:t xml:space="preserve">UII-3 EEP</w:t>
+            </w:r>
+          </w:p>
+        </w:tc>
+        <w:tc>
+          <w:tcPr>
+            <w:tcW w:w="700" w:type="dxa"/>
+            <w:vAlign w:val="center"/>
+            <w:gridSpan w:val="2"/>
+          </w:tcPr>
+          <w:p>
+            <w:pPr>
+              <w:jc w:val="center"/>
+            </w:pPr>
+            <w:r>
+              <w:rPr/>
+              <w:t xml:space="preserve">UII-4 SME</w:t>
+            </w:r>
+          </w:p>
+        </w:tc>
+        <w:tc>
+          <w:tcPr>
+            <w:tcW w:w="1400" w:type="dxa"/>
+            <w:vAlign w:val="center"/>
+            <w:gridSpan w:val="4"/>
+          </w:tcPr>
+          <w:p>
+            <w:pPr>
+              <w:jc w:val="center"/>
+            </w:pPr>
+            <w:r>
+              <w:rPr/>
+              <w:t xml:space="preserve">UII-5 NonFE</w:t>
+            </w:r>
+          </w:p>
+        </w:tc>
+        <w:tc>
+          <w:tcPr>
+            <w:tcW w:w="1400" w:type="dxa"/>
+            <w:vAlign w:val="center"/>
+            <w:gridSpan w:val="4"/>
+          </w:tcPr>
+          <w:p>
+            <w:pPr>
+              <w:jc w:val="center"/>
+            </w:pPr>
+            <w:r>
+              <w:rPr/>
+              <w:t xml:space="preserve">UII-6 MSME</w:t>
+            </w:r>
+          </w:p>
+        </w:tc>
+        <w:tc>
+          <w:tcPr>
+            <w:tcW w:w="350" w:type="dxa"/>
+            <w:vAlign w:val="center"/>
+            <w:vMerge w:val="restart"/>
+          </w:tcPr>
+          <w:p>
+            <w:pPr/>
+            <w:r>
+              <w:rPr/>
+              <w:t xml:space="preserve">UII-7 INNO</w:t>
+            </w:r>
+          </w:p>
+        </w:tc>
+        <w:tc>
+          <w:tcPr>
+            <w:tcW w:w="3500" w:type="dxa"/>
+            <w:vAlign w:val="center"/>
+            <w:gridSpan w:val="10"/>
+          </w:tcPr>
+          <w:p>
+            <w:pPr>
+              <w:jc w:val="center"/>
+            </w:pPr>
+            <w:r>
+              <w:rPr/>
+              <w:t xml:space="preserve">UII-8 FSERV</w:t>
+            </w:r>
+          </w:p>
+        </w:tc>
+      </w:tr>
+      <w:tr>
+        <w:trPr/>
+        <w:tc>
+          <w:tcPr>
+            <w:tcW w:w="350" w:type="dxa"/>
+            <w:vMerge w:val="continue"/>
+          </w:tcPr>
+          <w:p/>
+        </w:tc>
+        <w:tc>
+          <w:tcPr>
+            <w:tcW w:w="350" w:type="dxa"/>
+            <w:vAlign w:val="center"/>
+          </w:tcPr>
+          <w:p>
+            <w:pPr>
+              <w:jc w:val="center"/>
+            </w:pPr>
+            <w:r>
+              <w:rPr/>
+              <w:t xml:space="preserve">SM</w:t>
+            </w:r>
+          </w:p>
+        </w:tc>
+        <w:tc>
+          <w:tcPr>
+            <w:tcW w:w="350" w:type="dxa"/>
+            <w:vAlign w:val="center"/>
+          </w:tcPr>
+          <w:p>
+            <w:pPr>
+              <w:jc w:val="center"/>
+            </w:pPr>
+            <w:r>
+              <w:rPr/>
+              <w:t xml:space="preserve">SF</w:t>
+            </w:r>
+          </w:p>
+        </w:tc>
+        <w:tc>
+          <w:tcPr>
+            <w:tcW w:w="350" w:type="dxa"/>
+            <w:vAlign w:val="center"/>
+          </w:tcPr>
+          <w:p>
+            <w:pPr>
+              <w:jc w:val="center"/>
+            </w:pPr>
+            <w:r>
+              <w:rPr/>
+              <w:t xml:space="preserve">JM</w:t>
+            </w:r>
+          </w:p>
+        </w:tc>
+        <w:tc>
+          <w:tcPr>
+            <w:tcW w:w="350" w:type="dxa"/>
+            <w:vAlign w:val="center"/>
+          </w:tcPr>
+          <w:p>
+            <w:pPr>
+              <w:jc w:val="center"/>
+            </w:pPr>
+            <w:r>
+              <w:rPr/>
+              <w:t xml:space="preserve">JF</w:t>
+            </w:r>
+          </w:p>
+        </w:tc>
+        <w:tc>
+          <w:tcPr>
+            <w:tcW w:w="350" w:type="dxa"/>
+            <w:vMerge w:val="continue"/>
+          </w:tcPr>
+          <w:p/>
+        </w:tc>
+        <w:tc>
+          <w:tcPr>
+            <w:tcW w:w="350" w:type="dxa"/>
+            <w:vAlign w:val="center"/>
+          </w:tcPr>
+          <w:p>
+            <w:pPr>
+              <w:jc w:val="center"/>
+            </w:pPr>
+            <w:r>
+              <w:rPr/>
+              <w:t xml:space="preserve">M</w:t>
+            </w:r>
+          </w:p>
+        </w:tc>
+        <w:tc>
+          <w:tcPr>
+            <w:tcW w:w="350" w:type="dxa"/>
+            <w:vAlign w:val="center"/>
+          </w:tcPr>
+          <w:p>
+            <w:pPr>
+              <w:jc w:val="center"/>
+            </w:pPr>
+            <w:r>
+              <w:rPr/>
+              <w:t xml:space="preserve">F</w:t>
+            </w:r>
+          </w:p>
+        </w:tc>
+        <w:tc>
+          <w:tcPr>
+            <w:tcW w:w="350" w:type="dxa"/>
+            <w:vAlign w:val="center"/>
+          </w:tcPr>
+          <w:p>
+            <w:pPr>
+              <w:jc w:val="center"/>
+            </w:pPr>
+            <w:r>
+              <w:rPr/>
+              <w:t xml:space="preserve">SM</w:t>
+            </w:r>
+          </w:p>
+        </w:tc>
+        <w:tc>
+          <w:tcPr>
+            <w:tcW w:w="350" w:type="dxa"/>
+            <w:vAlign w:val="center"/>
+          </w:tcPr>
+          <w:p>
+            <w:pPr>
+              <w:jc w:val="center"/>
+            </w:pPr>
+            <w:r>
+              <w:rPr/>
+              <w:t xml:space="preserve">SF</w:t>
+            </w:r>
+          </w:p>
+        </w:tc>
+        <w:tc>
+          <w:tcPr>
+            <w:tcW w:w="350" w:type="dxa"/>
+            <w:vAlign w:val="center"/>
+          </w:tcPr>
+          <w:p>
+            <w:pPr>
+              <w:jc w:val="center"/>
+            </w:pPr>
+            <w:r>
+              <w:rPr/>
+              <w:t xml:space="preserve">JM</w:t>
+            </w:r>
+          </w:p>
+        </w:tc>
+        <w:tc>
+          <w:tcPr>
+            <w:tcW w:w="350" w:type="dxa"/>
+            <w:vAlign w:val="center"/>
+          </w:tcPr>
+          <w:p>
+            <w:pPr>
+              <w:jc w:val="center"/>
+            </w:pPr>
+            <w:r>
+              <w:rPr/>
+              <w:t xml:space="preserve">JF</w:t>
+            </w:r>
+          </w:p>
+        </w:tc>
+        <w:tc>
+          <w:tcPr>
+            <w:tcW w:w="350" w:type="dxa"/>
+            <w:vAlign w:val="center"/>
+          </w:tcPr>
+          <w:p>
+            <w:pPr>
+              <w:jc w:val="center"/>
+            </w:pPr>
+            <w:r>
+              <w:rPr/>
+              <w:t xml:space="preserve">SM</w:t>
+            </w:r>
+          </w:p>
+        </w:tc>
+        <w:tc>
+          <w:tcPr>
+            <w:tcW w:w="350" w:type="dxa"/>
+            <w:vAlign w:val="center"/>
+          </w:tcPr>
+          <w:p>
+            <w:pPr>
+              <w:jc w:val="center"/>
+            </w:pPr>
+            <w:r>
+              <w:rPr/>
+              <w:t xml:space="preserve">SF</w:t>
+            </w:r>
+          </w:p>
+        </w:tc>
+        <w:tc>
+          <w:tcPr>
+            <w:tcW w:w="350" w:type="dxa"/>
+            <w:vAlign w:val="center"/>
+          </w:tcPr>
+          <w:p>
+            <w:pPr>
+              <w:jc w:val="center"/>
+            </w:pPr>
+            <w:r>
+              <w:rPr/>
+              <w:t xml:space="preserve">JM</w:t>
+            </w:r>
+          </w:p>
+        </w:tc>
+        <w:tc>
+          <w:tcPr>
+            <w:tcW w:w="350" w:type="dxa"/>
+            <w:vAlign w:val="center"/>
+          </w:tcPr>
+          <w:p>
+            <w:pPr>
+              <w:jc w:val="center"/>
+            </w:pPr>
+            <w:r>
+              <w:rPr/>
+              <w:t xml:space="preserve">JF</w:t>
+            </w:r>
+          </w:p>
+        </w:tc>
+        <w:tc>
+          <w:tcPr>
+            <w:tcW w:w="350" w:type="dxa"/>
+            <w:vMerge w:val="continue"/>
+          </w:tcPr>
+          <w:p/>
+        </w:tc>
+        <w:tc>
+          <w:tcPr>
+            <w:tcW w:w="350" w:type="dxa"/>
+            <w:vAlign w:val="center"/>
+          </w:tcPr>
+          <w:p>
+            <w:pPr>
+              <w:jc w:val="center"/>
+            </w:pPr>
+            <w:r>
+              <w:rPr/>
+              <w:t xml:space="preserve">SM</w:t>
+            </w:r>
+          </w:p>
+        </w:tc>
+        <w:tc>
+          <w:tcPr>
+            <w:tcW w:w="350" w:type="dxa"/>
+            <w:vAlign w:val="center"/>
+          </w:tcPr>
+          <w:p>
+            <w:pPr>
+              <w:jc w:val="center"/>
+            </w:pPr>
+            <w:r>
+              <w:rPr/>
+              <w:t xml:space="preserve">SF</w:t>
+            </w:r>
+          </w:p>
+        </w:tc>
+        <w:tc>
+          <w:tcPr>
+            <w:tcW w:w="350" w:type="dxa"/>
+            <w:vAlign w:val="center"/>
+          </w:tcPr>
+          <w:p>
+            <w:pPr>
+              <w:jc w:val="center"/>
+            </w:pPr>
+            <w:r>
+              <w:rPr/>
+              <w:t xml:space="preserve">JM</w:t>
+            </w:r>
+          </w:p>
+        </w:tc>
+        <w:tc>
+          <w:tcPr>
+            <w:tcW w:w="350" w:type="dxa"/>
+            <w:vAlign w:val="center"/>
+          </w:tcPr>
+          <w:p>
+            <w:pPr>
+              <w:jc w:val="center"/>
+            </w:pPr>
+            <w:r>
+              <w:rPr/>
+              <w:t xml:space="preserve">JF</w:t>
+            </w:r>
+          </w:p>
+        </w:tc>
+        <w:tc>
+          <w:tcPr>
+            <w:tcW w:w="350" w:type="dxa"/>
+            <w:vAlign w:val="center"/>
+          </w:tcPr>
+          <w:p>
+            <w:pPr>
+              <w:jc w:val="center"/>
+            </w:pPr>
+            <w:r>
+              <w:rPr/>
+              <w:t xml:space="preserve">SM</w:t>
+            </w:r>
+          </w:p>
+        </w:tc>
+        <w:tc>
+          <w:tcPr>
+            <w:tcW w:w="350" w:type="dxa"/>
+            <w:vAlign w:val="center"/>
+          </w:tcPr>
+          <w:p>
+            <w:pPr>
+              <w:jc w:val="center"/>
+            </w:pPr>
+            <w:r>
+              <w:rPr/>
+              <w:t xml:space="preserve">SF</w:t>
+            </w:r>
+          </w:p>
+        </w:tc>
+        <w:tc>
+          <w:tcPr>
+            <w:tcW w:w="350" w:type="dxa"/>
+            <w:vAlign w:val="center"/>
+          </w:tcPr>
+          <w:p>
+            <w:pPr>
+              <w:jc w:val="center"/>
+            </w:pPr>
+            <w:r>
+              <w:rPr/>
+              <w:t xml:space="preserve">JM</w:t>
+            </w:r>
+          </w:p>
+        </w:tc>
+        <w:tc>
+          <w:tcPr>
+            <w:tcW w:w="350" w:type="dxa"/>
+            <w:vAlign w:val="center"/>
+          </w:tcPr>
+          <w:p>
+            <w:pPr>
+              <w:jc w:val="center"/>
+            </w:pPr>
+            <w:r>
+              <w:rPr/>
+              <w:t xml:space="preserve">JF</w:t>
+            </w:r>
+          </w:p>
+        </w:tc>
+        <w:tc>
+          <w:tcPr>
+            <w:tcW w:w="350" w:type="dxa"/>
+            <w:vAlign w:val="center"/>
+          </w:tcPr>
+          <w:p>
+            <w:pPr>
+              <w:jc w:val="center"/>
+            </w:pPr>
+            <w:r>
+              <w:rPr/>
+              <w:t xml:space="preserve">M</w:t>
+            </w:r>
+          </w:p>
+        </w:tc>
+        <w:tc>
+          <w:tcPr>
+            <w:tcW w:w="350" w:type="dxa"/>
+            <w:vAlign w:val="center"/>
+          </w:tcPr>
+          <w:p>
+            <w:pPr>
+              <w:jc w:val="center"/>
+            </w:pPr>
+            <w:r>
+              <w:rPr/>
+              <w:t xml:space="preserve">F</w:t>
+            </w:r>
+          </w:p>
+        </w:tc>
+      </w:tr>
+      <w:tr>
+        <w:trPr/>
+        <w:tc>
+          <w:tcPr>
+            <w:tcW w:w="1000" w:type="dxa"/>
+          </w:tcPr>
+          <w:p>
+            <w:pPr/>
+            <w:r>
+              <w:rPr/>
+              <w:t xml:space="preserve">0</w:t>
+            </w:r>
+          </w:p>
+        </w:tc>
+        <w:tc>
+          <w:tcPr>
+            <w:tcW w:w="700" w:type="dxa"/>
+            <w:vAlign w:val="center"/>
+          </w:tcPr>
+          <w:p>
+            <w:pPr>
+              <w:jc w:val="center"/>
+            </w:pPr>
+            <w:r>
+              <w:rPr/>
+              <w:t xml:space="preserve">0</w:t>
+            </w:r>
+          </w:p>
+        </w:tc>
+        <w:tc>
+          <w:tcPr>
+            <w:tcW w:w="700" w:type="dxa"/>
+            <w:vAlign w:val="center"/>
+          </w:tcPr>
+          <w:p>
+            <w:pPr>
+              <w:jc w:val="center"/>
+            </w:pPr>
+            <w:r>
+              <w:rPr/>
+              <w:t xml:space="preserve">0</w:t>
+            </w:r>
+          </w:p>
+        </w:tc>
+        <w:tc>
+          <w:tcPr>
+            <w:tcW w:w="700" w:type="dxa"/>
+            <w:vAlign w:val="center"/>
+          </w:tcPr>
+          <w:p>
+            <w:pPr>
+              <w:jc w:val="center"/>
+            </w:pPr>
+            <w:r>
+              <w:rPr/>
+              <w:t xml:space="preserve">0</w:t>
+            </w:r>
+          </w:p>
+        </w:tc>
+        <w:tc>
+          <w:tcPr>
+            <w:tcW w:w="700" w:type="dxa"/>
+            <w:vAlign w:val="center"/>
+          </w:tcPr>
+          <w:p>
+            <w:pPr>
+              <w:jc w:val="center"/>
+            </w:pPr>
+            <w:r>
+              <w:rPr/>
+              <w:t xml:space="preserve">0</w:t>
+            </w:r>
+          </w:p>
+        </w:tc>
+        <w:tc>
+          <w:tcPr>
+            <w:tcW w:w="1000" w:type="dxa"/>
+          </w:tcPr>
+          <w:p>
+            <w:pPr/>
+            <w:r>
+              <w:rPr/>
+              <w:t xml:space="preserve">0</w:t>
+            </w:r>
+          </w:p>
+        </w:tc>
+        <w:tc>
+          <w:tcPr>
+            <w:tcW w:w="700" w:type="dxa"/>
+            <w:vAlign w:val="center"/>
+          </w:tcPr>
+          <w:p>
+            <w:pPr>
+              <w:jc w:val="center"/>
+            </w:pPr>
+            <w:r>
+              <w:rPr/>
+              <w:t xml:space="preserve">0</w:t>
+            </w:r>
+          </w:p>
+        </w:tc>
+        <w:tc>
+          <w:tcPr>
+            <w:tcW w:w="700" w:type="dxa"/>
+            <w:vAlign w:val="center"/>
+          </w:tcPr>
+          <w:p>
+            <w:pPr>
+              <w:jc w:val="center"/>
+            </w:pPr>
+            <w:r>
+              <w:rPr/>
+              <w:t xml:space="preserve">0</w:t>
+            </w:r>
+          </w:p>
+        </w:tc>
+        <w:tc>
+          <w:tcPr>
+            <w:tcW w:w="700" w:type="dxa"/>
+            <w:vAlign w:val="center"/>
+          </w:tcPr>
+          <w:p>
+            <w:pPr>
+              <w:jc w:val="center"/>
+            </w:pPr>
+            <w:r>
+              <w:rPr/>
+              <w:t xml:space="preserve">0</w:t>
+            </w:r>
+          </w:p>
+        </w:tc>
+        <w:tc>
+          <w:tcPr>
+            <w:tcW w:w="700" w:type="dxa"/>
+            <w:vAlign w:val="center"/>
+          </w:tcPr>
+          <w:p>
+            <w:pPr>
+              <w:jc w:val="center"/>
+            </w:pPr>
+            <w:r>
+              <w:rPr/>
+              <w:t xml:space="preserve">0</w:t>
+            </w:r>
+          </w:p>
+        </w:tc>
+        <w:tc>
+          <w:tcPr>
+            <w:tcW w:w="700" w:type="dxa"/>
+            <w:vAlign w:val="center"/>
+          </w:tcPr>
+          <w:p>
+            <w:pPr>
+              <w:jc w:val="center"/>
+            </w:pPr>
+            <w:r>
+              <w:rPr/>
+              <w:t xml:space="preserve">0</w:t>
+            </w:r>
+          </w:p>
+        </w:tc>
+        <w:tc>
+          <w:tcPr>
+            <w:tcW w:w="700" w:type="dxa"/>
+            <w:vAlign w:val="center"/>
+          </w:tcPr>
+          <w:p>
+            <w:pPr>
+              <w:jc w:val="center"/>
+            </w:pPr>
+            <w:r>
+              <w:rPr/>
+              <w:t xml:space="preserve">0</w:t>
+            </w:r>
+          </w:p>
+        </w:tc>
+        <w:tc>
+          <w:tcPr>
+            <w:tcW w:w="700" w:type="dxa"/>
+            <w:vAlign w:val="center"/>
+          </w:tcPr>
+          <w:p>
+            <w:pPr>
+              <w:jc w:val="center"/>
+            </w:pPr>
+            <w:r>
+              <w:rPr/>
+              <w:t xml:space="preserve">0</w:t>
+            </w:r>
+          </w:p>
+        </w:tc>
+        <w:tc>
+          <w:tcPr>
+            <w:tcW w:w="700" w:type="dxa"/>
+            <w:vAlign w:val="center"/>
+          </w:tcPr>
+          <w:p>
+            <w:pPr>
+              <w:jc w:val="center"/>
+            </w:pPr>
+            <w:r>
+              <w:rPr/>
+              <w:t xml:space="preserve">0</w:t>
+            </w:r>
+          </w:p>
+        </w:tc>
+        <w:tc>
+          <w:tcPr>
+            <w:tcW w:w="700" w:type="dxa"/>
+            <w:vAlign w:val="center"/>
+          </w:tcPr>
+          <w:p>
+            <w:pPr>
+              <w:jc w:val="center"/>
+            </w:pPr>
+            <w:r>
+              <w:rPr/>
+              <w:t xml:space="preserve">0</w:t>
+            </w:r>
+          </w:p>
+        </w:tc>
+        <w:tc>
+          <w:tcPr>
+            <w:tcW w:w="700" w:type="dxa"/>
+            <w:vAlign w:val="center"/>
+          </w:tcPr>
+          <w:p>
+            <w:pPr>
+              <w:jc w:val="center"/>
+            </w:pPr>
+            <w:r>
+              <w:rPr/>
+              <w:t xml:space="preserve">0</w:t>
+            </w:r>
+          </w:p>
+        </w:tc>
+        <w:tc>
+          <w:tcPr>
+            <w:tcW w:w="1000" w:type="dxa"/>
+          </w:tcPr>
+          <w:p>
+            <w:pPr/>
+            <w:r>
+              <w:rPr/>
+              <w:t xml:space="preserve">0</w:t>
+            </w:r>
+          </w:p>
+        </w:tc>
+        <w:tc>
+          <w:tcPr>
+            <w:tcW w:w="700" w:type="dxa"/>
+            <w:vAlign w:val="center"/>
+          </w:tcPr>
+          <w:p>
+            <w:pPr>
+              <w:jc w:val="center"/>
+            </w:pPr>
+            <w:r>
+              <w:rPr/>
+              <w:t xml:space="preserve">0</w:t>
+            </w:r>
+          </w:p>
+        </w:tc>
+        <w:tc>
+          <w:tcPr>
+            <w:tcW w:w="700" w:type="dxa"/>
+            <w:vAlign w:val="center"/>
+          </w:tcPr>
+          <w:p>
+            <w:pPr>
+              <w:jc w:val="center"/>
+            </w:pPr>
+            <w:r>
+              <w:rPr/>
+              <w:t xml:space="preserve">0</w:t>
+            </w:r>
+          </w:p>
+        </w:tc>
+        <w:tc>
+          <w:tcPr>
+            <w:tcW w:w="700" w:type="dxa"/>
+            <w:vAlign w:val="center"/>
+          </w:tcPr>
+          <w:p>
+            <w:pPr>
+              <w:jc w:val="center"/>
+            </w:pPr>
+            <w:r>
+              <w:rPr/>
+              <w:t xml:space="preserve">0</w:t>
+            </w:r>
+          </w:p>
+        </w:tc>
+        <w:tc>
+          <w:tcPr>
+            <w:tcW w:w="700" w:type="dxa"/>
+            <w:vAlign w:val="center"/>
+          </w:tcPr>
+          <w:p>
+            <w:pPr>
+              <w:jc w:val="center"/>
+            </w:pPr>
+            <w:r>
+              <w:rPr/>
+              <w:t xml:space="preserve">0</w:t>
+            </w:r>
+          </w:p>
+        </w:tc>
+        <w:tc>
+          <w:tcPr>
+            <w:tcW w:w="700" w:type="dxa"/>
+            <w:vAlign w:val="center"/>
+          </w:tcPr>
+          <w:p>
+            <w:pPr>
+              <w:jc w:val="center"/>
+            </w:pPr>
+            <w:r>
+              <w:rPr/>
+              <w:t xml:space="preserve">0</w:t>
+            </w:r>
+          </w:p>
+        </w:tc>
+        <w:tc>
+          <w:tcPr>
+            <w:tcW w:w="700" w:type="dxa"/>
+            <w:vAlign w:val="center"/>
+          </w:tcPr>
+          <w:p>
+            <w:pPr>
+              <w:jc w:val="center"/>
+            </w:pPr>
+            <w:r>
+              <w:rPr/>
+              <w:t xml:space="preserve">0</w:t>
+            </w:r>
+          </w:p>
+        </w:tc>
+        <w:tc>
+          <w:tcPr>
+            <w:tcW w:w="700" w:type="dxa"/>
+            <w:vAlign w:val="center"/>
+          </w:tcPr>
+          <w:p>
+            <w:pPr>
+              <w:jc w:val="center"/>
+            </w:pPr>
+            <w:r>
+              <w:rPr/>
+              <w:t xml:space="preserve">0</w:t>
+            </w:r>
+          </w:p>
+        </w:tc>
+        <w:tc>
+          <w:tcPr>
+            <w:tcW w:w="700" w:type="dxa"/>
+            <w:vAlign w:val="center"/>
+          </w:tcPr>
+          <w:p>
+            <w:pPr>
+              <w:jc w:val="center"/>
+            </w:pPr>
+            <w:r>
+              <w:rPr/>
+              <w:t xml:space="preserve">0</w:t>
+            </w:r>
+          </w:p>
+        </w:tc>
+        <w:tc>
+          <w:tcPr>
+            <w:tcW w:w="700" w:type="dxa"/>
+            <w:vAlign w:val="center"/>
+          </w:tcPr>
+          <w:p>
+            <w:pPr>
+              <w:jc w:val="center"/>
+            </w:pPr>
+            <w:r>
+              <w:rPr/>
+              <w:t xml:space="preserve">0</w:t>
+            </w:r>
+          </w:p>
+        </w:tc>
+        <w:tc>
+          <w:tcPr>
+            <w:tcW w:w="700" w:type="dxa"/>
+            <w:vAlign w:val="center"/>
+          </w:tcPr>
+          <w:p>
+            <w:pPr>
+              <w:jc w:val="center"/>
+            </w:pPr>
+            <w:r>
+              <w:rPr/>
+              <w:t xml:space="preserve">0</w:t>
+            </w:r>
+          </w:p>
+        </w:tc>
+      </w:tr>
+    </w:tbl>
+    <w:p/>
+    <w:p/>
+    <w:p>
+      <w:pPr>
+        <w:pStyle w:val="Heading2"/>
+      </w:pPr>
+      <w:bookmarkStart w:id="30" w:name="_Toc30"/>
+      <w:r>
+        <w:t>Incubating inclusive model</w:t>
+      </w:r>
+      <w:bookmarkEnd w:id="30"/>
+    </w:p>
+    <w:p>
+      <w:pPr>
+        <w:jc w:val="both"/>
+      </w:pPr>
+      <w:r>
+        <w:rPr/>
+        <w:t xml:space="preserve">Lorem ipsum dolor sit amet, consectetur adipiscing elit. Ut ut feugiat tortor. Nullam risus felis, ultrices et feugiat a, elementum a odio. Nam tempor, sapien sit amet iaculis commodo, nibh diam venenatis dolor, et semper ante lorem et nibh. Praesent vitae velit sed eros sollicitudin accumsan sit amet eget magna. Ut malesuada ante eu arcu sollicitudin fermentum. Nam vulputate, lectus tempor accumsan placerat, velit libero posuere purus, sed tempus enim nisi ac lorem. Donec ornare justo elit, a vestibulum ipsum consequat id.</w:t>
+      </w:r>
+    </w:p>
+    <w:p/>
+    <w:p>
+      <w:pPr>
+        <w:pStyle w:val="Heading3"/>
+      </w:pPr>
+      <w:bookmarkStart w:id="31" w:name="_Toc31"/>
+      <w:r>
+        <w:t>Govern and adopt inclusive agribusiness partnership</w:t>
+      </w:r>
+      <w:bookmarkEnd w:id="31"/>
+    </w:p>
+    <w:p>
+      <w:pPr>
+        <w:pStyle w:val="Heading3"/>
+      </w:pPr>
+      <w:bookmarkStart w:id="32" w:name="_Toc32"/>
+      <w:r>
+        <w:t>Improve access to nutritional food for the BoP consumer</w:t>
+      </w:r>
+      <w:bookmarkEnd w:id="32"/>
+    </w:p>
+    <w:p>
+      <w:pPr>
+        <w:pStyle w:val="Heading3"/>
+      </w:pPr>
+      <w:bookmarkStart w:id="33" w:name="_Toc33"/>
+      <w:r>
+        <w:t>Foster competitiveness and inclusiveness of the food value chain </w:t>
+      </w:r>
+      <w:bookmarkEnd w:id="33"/>
+    </w:p>
+    <w:p>
+      <w:pPr>
+        <w:pStyle w:val="Heading3"/>
+      </w:pPr>
+      <w:bookmarkStart w:id="34" w:name="_Toc34"/>
+      <w:r>
+        <w:t>Professionalize Agribusiness Clusters</w:t>
+      </w:r>
+      <w:bookmarkEnd w:id="34"/>
+    </w:p>
+    <w:p>
+      <w:pPr>
+        <w:pStyle w:val="Heading3"/>
+      </w:pPr>
+      <w:bookmarkStart w:id="35" w:name="_Toc35"/>
+      <w:r>
+        <w:t>Strengthen the enabling agribusiness environment</w:t>
+      </w:r>
+      <w:bookmarkEnd w:id="35"/>
+    </w:p>
     <w:sectPr>
       <w:pgSz w:orient="portrait" w:w="11905.511811023622" w:h="16837.79527559055"/>
       <w:pgMar w:top="1440" w:right="1440" w:bottom="1440" w:left="1440" w:header="720" w:footer="720" w:gutter="0"/>
@@ -1028,7 +5439,7 @@
 <file path=word/numbering.xml><?xml version="1.0" encoding="utf-8"?>
 <w:numbering xmlns:ve="http://schemas.openxmlformats.org/markup-compatibility/2006" xmlns:o="urn:schemas-microsoft-com:office:office" xmlns:r="http://schemas.openxmlformats.org/officeDocument/2006/relationships" xmlns:m="http://schemas.openxmlformats.org/officeDocument/2006/math" xmlns:v="urn:schemas-microsoft-com:vml" xmlns:wp="http://schemas.openxmlformats.org/drawingml/2006/wordprocessingDrawing" xmlns:w10="urn:schemas-microsoft-com:office:word" xmlns:w="http://schemas.openxmlformats.org/wordprocessingml/2006/main" xmlns:wne="http://schemas.microsoft.com/office/word/2006/wordml">
   <w:abstractNum w:abstractNumId="1">
-    <w:nsid w:val="9D6CEC65"/>
+    <w:nsid w:val="308E1B39"/>
     <w:multiLevelType w:val="multilevel"/>
     <w:lvl w:ilvl="0">
       <w:start w:val="1"/>
@@ -1122,6 +5533,8 @@
     <w:rPr>
       <w:sz w:val="20"/>
       <w:szCs w:val="20"/>
+      <w:b w:val="1"/>
+      <w:bCs w:val="1"/>
     </w:rPr>
   </w:style>
   <w:style w:type="paragraph" w:styleId="Heading2">
@@ -1138,6 +5551,8 @@
     <w:rPr>
       <w:sz w:val="20"/>
       <w:szCs w:val="20"/>
+      <w:b w:val="1"/>
+      <w:bCs w:val="1"/>
     </w:rPr>
   </w:style>
   <w:style w:type="paragraph" w:styleId="Heading3">
@@ -1154,10 +5569,12 @@
     <w:rPr>
       <w:sz w:val="20"/>
       <w:szCs w:val="20"/>
+      <w:b w:val="1"/>
+      <w:bCs w:val="1"/>
     </w:rPr>
   </w:style>
-  <w:style w:type="table" w:customStyle="1" w:styleId="Colspan Rowspan">
-    <w:name w:val="Colspan Rowspan"/>
+  <w:style w:type="table" w:customStyle="1" w:styleId="Rsr Table">
+    <w:name w:val="Rsr Table"/>
     <w:uiPriority w:val="99"/>
     <w:tblPr>
       <w:tblW w:w="0" w:type="auto"/>

</xml_diff>

<commit_message>
[#13] Move word report generator to new controller
</commit_message>
<xml_diff>
--- a/public/test.docx
+++ b/public/test.docx
@@ -1082,6 +1082,7 @@
     <w:p>
       <w:pPr>
         <w:sectPr>
+          <w:footerReference w:type="default" r:id="rId7"/>
           <w:pgSz w:orient="portrait" w:w="11905.511811023622" w:h="16837.79527559055"/>
           <w:pgMar w:top="1440" w:right="1440" w:bottom="1440" w:left="1440" w:header="720" w:footer="720" w:gutter="0"/>
           <w:cols w:num="1" w:space="720"/>
@@ -2168,6 +2169,7 @@
     <w:p>
       <w:pPr>
         <w:sectPr>
+          <w:footerReference w:type="default" r:id="rId8"/>
           <w:pgSz w:orient="portrait" w:w="11905.511811023622" w:h="16837.79527559055"/>
           <w:pgMar w:top="1440" w:right="1440" w:bottom="1440" w:left="1440" w:header="720" w:footer="720" w:gutter="0"/>
           <w:cols w:num="1" w:space="720"/>
@@ -3254,6 +3256,7 @@
     <w:p>
       <w:pPr>
         <w:sectPr>
+          <w:footerReference w:type="default" r:id="rId9"/>
           <w:pgSz w:orient="portrait" w:w="11905.511811023622" w:h="16837.79527559055"/>
           <w:pgMar w:top="1440" w:right="1440" w:bottom="1440" w:left="1440" w:header="720" w:footer="720" w:gutter="0"/>
           <w:cols w:num="1" w:space="720"/>
@@ -4340,6 +4343,7 @@
     <w:p>
       <w:pPr>
         <w:sectPr>
+          <w:footerReference w:type="default" r:id="rId10"/>
           <w:pgSz w:orient="portrait" w:w="11905.511811023622" w:h="16837.79527559055"/>
           <w:pgMar w:top="1440" w:right="1440" w:bottom="1440" w:left="1440" w:header="720" w:footer="720" w:gutter="0"/>
           <w:cols w:num="1" w:space="720"/>
@@ -5424,6 +5428,7 @@
       <w:bookmarkEnd w:id="35"/>
     </w:p>
     <w:sectPr>
+      <w:footerReference w:type="default" r:id="rId11"/>
       <w:pgSz w:orient="portrait" w:w="11905.511811023622" w:h="16837.79527559055"/>
       <w:pgMar w:top="1440" w:right="1440" w:bottom="1440" w:left="1440" w:header="720" w:footer="720" w:gutter="0"/>
       <w:cols w:num="1" w:space="720"/>
@@ -5436,10 +5441,210 @@
 <w:comments xmlns:ve="http://schemas.openxmlformats.org/markup-compatibility/2006" xmlns:o="urn:schemas-microsoft-com:office:office" xmlns:r="http://schemas.openxmlformats.org/officeDocument/2006/relationships" xmlns:m="http://schemas.openxmlformats.org/officeDocument/2006/math" xmlns:v="urn:schemas-microsoft-com:vml" xmlns:wp="http://schemas.openxmlformats.org/drawingml/2006/wordprocessingDrawing" xmlns:w10="urn:schemas-microsoft-com:office:word" xmlns:w="http://schemas.openxmlformats.org/wordprocessingml/2006/main" xmlns:wne="http://schemas.microsoft.com/office/word/2006/wordml"/>
 </file>
 
+<file path=word/footer1.xml><?xml version="1.0" encoding="utf-8"?>
+<w:ftr xmlns:ve="http://schemas.openxmlformats.org/markup-compatibility/2006" xmlns:o="urn:schemas-microsoft-com:office:office" xmlns:r="http://schemas.openxmlformats.org/officeDocument/2006/relationships" xmlns:m="http://schemas.openxmlformats.org/officeDocument/2006/math" xmlns:v="urn:schemas-microsoft-com:vml" xmlns:wp="http://schemas.openxmlformats.org/drawingml/2006/wordprocessingDrawing" xmlns:w10="urn:schemas-microsoft-com:office:word" xmlns:w="http://schemas.openxmlformats.org/wordprocessingml/2006/main" xmlns:wne="http://schemas.microsoft.com/office/word/2006/wordml">
+  <w:p>
+    <w:pPr>
+      <w:jc w:val="end"/>
+    </w:pPr>
+    <w:r>
+      <w:t xml:space="preserve">Page </w:t>
+    </w:r>
+    <w:r>
+      <w:fldChar w:fldCharType="begin"/>
+    </w:r>
+    <w:r>
+      <w:instrText xml:space="preserve">PAGE</w:instrText>
+    </w:r>
+    <w:r>
+      <w:fldChar w:fldCharType="separate"/>
+    </w:r>
+    <w:r>
+      <w:fldChar w:fldCharType="end"/>
+    </w:r>
+    <w:r>
+      <w:t xml:space="preserve"> of </w:t>
+    </w:r>
+    <w:r>
+      <w:fldChar w:fldCharType="begin"/>
+    </w:r>
+    <w:r>
+      <w:instrText xml:space="preserve">NUMPAGES</w:instrText>
+    </w:r>
+    <w:r>
+      <w:fldChar w:fldCharType="separate"/>
+    </w:r>
+    <w:r>
+      <w:fldChar w:fldCharType="end"/>
+    </w:r>
+  </w:p>
+</w:ftr>
+</file>
+
+<file path=word/footer10.xml><?xml version="1.0" encoding="utf-8"?>
+<w:ftr xmlns:ve="http://schemas.openxmlformats.org/markup-compatibility/2006" xmlns:o="urn:schemas-microsoft-com:office:office" xmlns:r="http://schemas.openxmlformats.org/officeDocument/2006/relationships" xmlns:m="http://schemas.openxmlformats.org/officeDocument/2006/math" xmlns:v="urn:schemas-microsoft-com:vml" xmlns:wp="http://schemas.openxmlformats.org/drawingml/2006/wordprocessingDrawing" xmlns:w10="urn:schemas-microsoft-com:office:word" xmlns:w="http://schemas.openxmlformats.org/wordprocessingml/2006/main" xmlns:wne="http://schemas.microsoft.com/office/word/2006/wordml">
+  <w:p>
+    <w:pPr>
+      <w:jc w:val="end"/>
+    </w:pPr>
+    <w:r>
+      <w:t xml:space="preserve">Page </w:t>
+    </w:r>
+    <w:r>
+      <w:fldChar w:fldCharType="begin"/>
+    </w:r>
+    <w:r>
+      <w:instrText xml:space="preserve">PAGE</w:instrText>
+    </w:r>
+    <w:r>
+      <w:fldChar w:fldCharType="separate"/>
+    </w:r>
+    <w:r>
+      <w:fldChar w:fldCharType="end"/>
+    </w:r>
+    <w:r>
+      <w:t xml:space="preserve"> of </w:t>
+    </w:r>
+    <w:r>
+      <w:fldChar w:fldCharType="begin"/>
+    </w:r>
+    <w:r>
+      <w:instrText xml:space="preserve">NUMPAGES</w:instrText>
+    </w:r>
+    <w:r>
+      <w:fldChar w:fldCharType="separate"/>
+    </w:r>
+    <w:r>
+      <w:fldChar w:fldCharType="end"/>
+    </w:r>
+  </w:p>
+</w:ftr>
+</file>
+
+<file path=word/footer13.xml><?xml version="1.0" encoding="utf-8"?>
+<w:ftr xmlns:ve="http://schemas.openxmlformats.org/markup-compatibility/2006" xmlns:o="urn:schemas-microsoft-com:office:office" xmlns:r="http://schemas.openxmlformats.org/officeDocument/2006/relationships" xmlns:m="http://schemas.openxmlformats.org/officeDocument/2006/math" xmlns:v="urn:schemas-microsoft-com:vml" xmlns:wp="http://schemas.openxmlformats.org/drawingml/2006/wordprocessingDrawing" xmlns:w10="urn:schemas-microsoft-com:office:word" xmlns:w="http://schemas.openxmlformats.org/wordprocessingml/2006/main" xmlns:wne="http://schemas.microsoft.com/office/word/2006/wordml">
+  <w:p>
+    <w:pPr>
+      <w:jc w:val="end"/>
+    </w:pPr>
+    <w:r>
+      <w:t xml:space="preserve">Page </w:t>
+    </w:r>
+    <w:r>
+      <w:fldChar w:fldCharType="begin"/>
+    </w:r>
+    <w:r>
+      <w:instrText xml:space="preserve">PAGE</w:instrText>
+    </w:r>
+    <w:r>
+      <w:fldChar w:fldCharType="separate"/>
+    </w:r>
+    <w:r>
+      <w:fldChar w:fldCharType="end"/>
+    </w:r>
+    <w:r>
+      <w:t xml:space="preserve"> of </w:t>
+    </w:r>
+    <w:r>
+      <w:fldChar w:fldCharType="begin"/>
+    </w:r>
+    <w:r>
+      <w:instrText xml:space="preserve">NUMPAGES</w:instrText>
+    </w:r>
+    <w:r>
+      <w:fldChar w:fldCharType="separate"/>
+    </w:r>
+    <w:r>
+      <w:fldChar w:fldCharType="end"/>
+    </w:r>
+  </w:p>
+</w:ftr>
+</file>
+
+<file path=word/footer4.xml><?xml version="1.0" encoding="utf-8"?>
+<w:ftr xmlns:ve="http://schemas.openxmlformats.org/markup-compatibility/2006" xmlns:o="urn:schemas-microsoft-com:office:office" xmlns:r="http://schemas.openxmlformats.org/officeDocument/2006/relationships" xmlns:m="http://schemas.openxmlformats.org/officeDocument/2006/math" xmlns:v="urn:schemas-microsoft-com:vml" xmlns:wp="http://schemas.openxmlformats.org/drawingml/2006/wordprocessingDrawing" xmlns:w10="urn:schemas-microsoft-com:office:word" xmlns:w="http://schemas.openxmlformats.org/wordprocessingml/2006/main" xmlns:wne="http://schemas.microsoft.com/office/word/2006/wordml">
+  <w:p>
+    <w:pPr>
+      <w:jc w:val="end"/>
+    </w:pPr>
+    <w:r>
+      <w:t xml:space="preserve">Page </w:t>
+    </w:r>
+    <w:r>
+      <w:fldChar w:fldCharType="begin"/>
+    </w:r>
+    <w:r>
+      <w:instrText xml:space="preserve">PAGE</w:instrText>
+    </w:r>
+    <w:r>
+      <w:fldChar w:fldCharType="separate"/>
+    </w:r>
+    <w:r>
+      <w:fldChar w:fldCharType="end"/>
+    </w:r>
+    <w:r>
+      <w:t xml:space="preserve"> of </w:t>
+    </w:r>
+    <w:r>
+      <w:fldChar w:fldCharType="begin"/>
+    </w:r>
+    <w:r>
+      <w:instrText xml:space="preserve">NUMPAGES</w:instrText>
+    </w:r>
+    <w:r>
+      <w:fldChar w:fldCharType="separate"/>
+    </w:r>
+    <w:r>
+      <w:fldChar w:fldCharType="end"/>
+    </w:r>
+  </w:p>
+</w:ftr>
+</file>
+
+<file path=word/footer7.xml><?xml version="1.0" encoding="utf-8"?>
+<w:ftr xmlns:ve="http://schemas.openxmlformats.org/markup-compatibility/2006" xmlns:o="urn:schemas-microsoft-com:office:office" xmlns:r="http://schemas.openxmlformats.org/officeDocument/2006/relationships" xmlns:m="http://schemas.openxmlformats.org/officeDocument/2006/math" xmlns:v="urn:schemas-microsoft-com:vml" xmlns:wp="http://schemas.openxmlformats.org/drawingml/2006/wordprocessingDrawing" xmlns:w10="urn:schemas-microsoft-com:office:word" xmlns:w="http://schemas.openxmlformats.org/wordprocessingml/2006/main" xmlns:wne="http://schemas.microsoft.com/office/word/2006/wordml">
+  <w:p>
+    <w:pPr>
+      <w:jc w:val="end"/>
+    </w:pPr>
+    <w:r>
+      <w:t xml:space="preserve">Page </w:t>
+    </w:r>
+    <w:r>
+      <w:fldChar w:fldCharType="begin"/>
+    </w:r>
+    <w:r>
+      <w:instrText xml:space="preserve">PAGE</w:instrText>
+    </w:r>
+    <w:r>
+      <w:fldChar w:fldCharType="separate"/>
+    </w:r>
+    <w:r>
+      <w:fldChar w:fldCharType="end"/>
+    </w:r>
+    <w:r>
+      <w:t xml:space="preserve"> of </w:t>
+    </w:r>
+    <w:r>
+      <w:fldChar w:fldCharType="begin"/>
+    </w:r>
+    <w:r>
+      <w:instrText xml:space="preserve">NUMPAGES</w:instrText>
+    </w:r>
+    <w:r>
+      <w:fldChar w:fldCharType="separate"/>
+    </w:r>
+    <w:r>
+      <w:fldChar w:fldCharType="end"/>
+    </w:r>
+  </w:p>
+</w:ftr>
+</file>
+
 <file path=word/numbering.xml><?xml version="1.0" encoding="utf-8"?>
 <w:numbering xmlns:ve="http://schemas.openxmlformats.org/markup-compatibility/2006" xmlns:o="urn:schemas-microsoft-com:office:office" xmlns:r="http://schemas.openxmlformats.org/officeDocument/2006/relationships" xmlns:m="http://schemas.openxmlformats.org/officeDocument/2006/math" xmlns:v="urn:schemas-microsoft-com:vml" xmlns:wp="http://schemas.openxmlformats.org/drawingml/2006/wordprocessingDrawing" xmlns:w10="urn:schemas-microsoft-com:office:word" xmlns:w="http://schemas.openxmlformats.org/wordprocessingml/2006/main" xmlns:wne="http://schemas.microsoft.com/office/word/2006/wordml">
   <w:abstractNum w:abstractNumId="1">
-    <w:nsid w:val="308E1B39"/>
+    <w:nsid w:val="E6CC0781"/>
     <w:multiLevelType w:val="multilevel"/>
     <w:lvl w:ilvl="0">
       <w:start w:val="1"/>

</xml_diff>

<commit_message>
[#13] Restart numbering every new section
</commit_message>
<xml_diff>
--- a/public/test.docx
+++ b/public/test.docx
@@ -57,13 +57,18 @@
     </w:p>
     <w:p>
       <w:pPr>
-        <w:pStyle w:val="Heading2"/>
-      </w:pPr>
-      <w:bookmarkStart w:id="1" w:name="_Toc1"/>
-      <w:r>
-        <w:t>Summary of the PPPs contribution to the UIIs</w:t>
-      </w:r>
-      <w:bookmarkEnd w:id="1"/>
+        <w:numPr>
+          <w:ilvl w:val="1"/>
+          <w:numId w:val="1"/>
+        </w:numPr>
+      </w:pPr>
+      <w:r>
+        <w:rPr>
+          <w:b w:val="1"/>
+          <w:bCs w:val="1"/>
+        </w:rPr>
+        <w:t xml:space="preserve">Summary of the PPPs contribution to the UIIs</w:t>
+      </w:r>
     </w:p>
     <w:tbl>
       <w:tblGrid>
@@ -1011,13 +1016,18 @@
     <w:p/>
     <w:p>
       <w:pPr>
-        <w:pStyle w:val="Heading2"/>
-      </w:pPr>
-      <w:bookmarkStart w:id="2" w:name="_Toc2"/>
-      <w:r>
-        <w:t>Incubating inclusive model</w:t>
-      </w:r>
-      <w:bookmarkEnd w:id="2"/>
+        <w:numPr>
+          <w:ilvl w:val="1"/>
+          <w:numId w:val="1"/>
+        </w:numPr>
+      </w:pPr>
+      <w:r>
+        <w:rPr>
+          <w:b w:val="1"/>
+          <w:bCs w:val="1"/>
+        </w:rPr>
+        <w:t xml:space="preserve">Incubating inclusive model</w:t>
+      </w:r>
     </w:p>
     <w:p>
       <w:pPr>
@@ -1031,53 +1041,158 @@
     <w:p/>
     <w:p>
       <w:pPr>
-        <w:pStyle w:val="Heading3"/>
-      </w:pPr>
-      <w:bookmarkStart w:id="3" w:name="_Toc3"/>
-      <w:r>
-        <w:t>Govern and adopt inclusive agribusiness partnership</w:t>
-      </w:r>
-      <w:bookmarkEnd w:id="3"/>
-    </w:p>
-    <w:p>
-      <w:pPr>
-        <w:pStyle w:val="Heading3"/>
-      </w:pPr>
-      <w:bookmarkStart w:id="4" w:name="_Toc4"/>
-      <w:r>
-        <w:t>Improve access to nutritional food for the BoP consumer</w:t>
-      </w:r>
-      <w:bookmarkEnd w:id="4"/>
-    </w:p>
-    <w:p>
-      <w:pPr>
-        <w:pStyle w:val="Heading3"/>
-      </w:pPr>
-      <w:bookmarkStart w:id="5" w:name="_Toc5"/>
-      <w:r>
-        <w:t>Foster competitiveness and inclusiveness of the food value chain </w:t>
-      </w:r>
-      <w:bookmarkEnd w:id="5"/>
-    </w:p>
-    <w:p>
-      <w:pPr>
-        <w:pStyle w:val="Heading3"/>
-      </w:pPr>
-      <w:bookmarkStart w:id="6" w:name="_Toc6"/>
-      <w:r>
-        <w:t>Professionalize Agribusiness Clusters</w:t>
-      </w:r>
-      <w:bookmarkEnd w:id="6"/>
-    </w:p>
-    <w:p>
-      <w:pPr>
-        <w:pStyle w:val="Heading3"/>
-      </w:pPr>
-      <w:bookmarkStart w:id="7" w:name="_Toc7"/>
-      <w:r>
-        <w:t>Strengthen the enabling agribusiness environment</w:t>
-      </w:r>
-      <w:bookmarkEnd w:id="7"/>
+        <w:numPr>
+          <w:ilvl w:val="2"/>
+          <w:numId w:val="1"/>
+        </w:numPr>
+      </w:pPr>
+      <w:r>
+        <w:rPr>
+          <w:b w:val="1"/>
+          <w:bCs w:val="1"/>
+        </w:rPr>
+        <w:t xml:space="preserve">Govern and adopt inclusive agribusiness partnership</w:t>
+      </w:r>
+    </w:p>
+    <w:p>
+      <w:pPr>
+        <w:numPr>
+          <w:ilvl w:val="2"/>
+          <w:numId w:val="1"/>
+        </w:numPr>
+      </w:pPr>
+      <w:r>
+        <w:rPr>
+          <w:b w:val="1"/>
+          <w:bCs w:val="1"/>
+        </w:rPr>
+        <w:t xml:space="preserve">Improve access to nutritional food for the BoP consumer</w:t>
+      </w:r>
+    </w:p>
+    <w:p>
+      <w:pPr>
+        <w:numPr>
+          <w:ilvl w:val="2"/>
+          <w:numId w:val="1"/>
+        </w:numPr>
+      </w:pPr>
+      <w:r>
+        <w:rPr>
+          <w:b w:val="1"/>
+          <w:bCs w:val="1"/>
+        </w:rPr>
+        <w:t xml:space="preserve">Foster competitiveness and inclusiveness of the food value chain</w:t>
+      </w:r>
+    </w:p>
+    <w:p>
+      <w:pPr>
+        <w:numPr>
+          <w:ilvl w:val="2"/>
+          <w:numId w:val="1"/>
+        </w:numPr>
+      </w:pPr>
+      <w:r>
+        <w:rPr>
+          <w:b w:val="1"/>
+          <w:bCs w:val="1"/>
+        </w:rPr>
+        <w:t xml:space="preserve">Professionalize Agribusiness Clusters</w:t>
+      </w:r>
+    </w:p>
+    <w:p>
+      <w:pPr>
+        <w:numPr>
+          <w:ilvl w:val="2"/>
+          <w:numId w:val="1"/>
+        </w:numPr>
+      </w:pPr>
+      <w:r>
+        <w:rPr>
+          <w:b w:val="1"/>
+          <w:bCs w:val="1"/>
+        </w:rPr>
+        <w:t xml:space="preserve">Strengthen the enabling agribusiness environment</w:t>
+      </w:r>
+    </w:p>
+    <w:p/>
+    <w:p/>
+    <w:p>
+      <w:pPr>
+        <w:numPr>
+          <w:ilvl w:val="0"/>
+          <w:numId w:val="1"/>
+        </w:numPr>
+      </w:pPr>
+      <w:r>
+        <w:rPr>
+          <w:b w:val="1"/>
+          <w:bCs w:val="1"/>
+        </w:rPr>
+        <w:t xml:space="preserve">Other activities</w:t>
+      </w:r>
+    </w:p>
+    <w:p/>
+    <w:p>
+      <w:pPr>
+        <w:numPr>
+          <w:ilvl w:val="1"/>
+          <w:numId w:val="1"/>
+        </w:numPr>
+      </w:pPr>
+      <w:r>
+        <w:rPr>
+          <w:b w:val="1"/>
+          <w:bCs w:val="1"/>
+        </w:rPr>
+        <w:t xml:space="preserve">Action research</w:t>
+      </w:r>
+    </w:p>
+    <w:p>
+      <w:pPr>
+        <w:numPr>
+          <w:ilvl w:val="1"/>
+          <w:numId w:val="1"/>
+        </w:numPr>
+      </w:pPr>
+      <w:r>
+        <w:rPr>
+          <w:b w:val="1"/>
+          <w:bCs w:val="1"/>
+        </w:rPr>
+        <w:t xml:space="preserve">Monitoring and Evaluation</w:t>
+      </w:r>
+    </w:p>
+    <w:p>
+      <w:pPr>
+        <w:numPr>
+          <w:ilvl w:val="1"/>
+          <w:numId w:val="1"/>
+        </w:numPr>
+      </w:pPr>
+      <w:r>
+        <w:rPr>
+          <w:b w:val="1"/>
+          <w:bCs w:val="1"/>
+        </w:rPr>
+        <w:t xml:space="preserve">Communications</w:t>
+      </w:r>
+    </w:p>
+    <w:p/>
+    <w:p/>
+    <w:p>
+      <w:pPr>
+        <w:numPr>
+          <w:ilvl w:val="0"/>
+          <w:numId w:val="1"/>
+        </w:numPr>
+      </w:pPr>
+      <w:r>
+        <w:rPr>
+          <w:b w:val="1"/>
+          <w:bCs w:val="1"/>
+        </w:rPr>
+        <w:t xml:space="preserve">Conclusion and follow-up</w:t>
+      </w:r>
     </w:p>
     <w:p>
       <w:pPr>
@@ -1144,13 +1259,18 @@
     </w:p>
     <w:p>
       <w:pPr>
-        <w:pStyle w:val="Heading2"/>
-      </w:pPr>
-      <w:bookmarkStart w:id="8" w:name="_Toc8"/>
-      <w:r>
-        <w:t>Summary of the PPPs contribution to the UIIs</w:t>
-      </w:r>
-      <w:bookmarkEnd w:id="8"/>
+        <w:numPr>
+          <w:ilvl w:val="1"/>
+          <w:numId w:val="3"/>
+        </w:numPr>
+      </w:pPr>
+      <w:r>
+        <w:rPr>
+          <w:b w:val="1"/>
+          <w:bCs w:val="1"/>
+        </w:rPr>
+        <w:t xml:space="preserve">Summary of the PPPs contribution to the UIIs</w:t>
+      </w:r>
     </w:p>
     <w:tbl>
       <w:tblGrid>
@@ -2098,13 +2218,18 @@
     <w:p/>
     <w:p>
       <w:pPr>
-        <w:pStyle w:val="Heading2"/>
-      </w:pPr>
-      <w:bookmarkStart w:id="9" w:name="_Toc9"/>
-      <w:r>
-        <w:t>Incubating inclusive model</w:t>
-      </w:r>
-      <w:bookmarkEnd w:id="9"/>
+        <w:numPr>
+          <w:ilvl w:val="1"/>
+          <w:numId w:val="3"/>
+        </w:numPr>
+      </w:pPr>
+      <w:r>
+        <w:rPr>
+          <w:b w:val="1"/>
+          <w:bCs w:val="1"/>
+        </w:rPr>
+        <w:t xml:space="preserve">Incubating inclusive model</w:t>
+      </w:r>
     </w:p>
     <w:p>
       <w:pPr>
@@ -2118,53 +2243,158 @@
     <w:p/>
     <w:p>
       <w:pPr>
-        <w:pStyle w:val="Heading3"/>
-      </w:pPr>
-      <w:bookmarkStart w:id="10" w:name="_Toc10"/>
-      <w:r>
-        <w:t>Govern and adopt inclusive agribusiness partnership</w:t>
-      </w:r>
-      <w:bookmarkEnd w:id="10"/>
-    </w:p>
-    <w:p>
-      <w:pPr>
-        <w:pStyle w:val="Heading3"/>
-      </w:pPr>
-      <w:bookmarkStart w:id="11" w:name="_Toc11"/>
-      <w:r>
-        <w:t>Improve access to nutritional food for the BoP consumer</w:t>
-      </w:r>
-      <w:bookmarkEnd w:id="11"/>
-    </w:p>
-    <w:p>
-      <w:pPr>
-        <w:pStyle w:val="Heading3"/>
-      </w:pPr>
-      <w:bookmarkStart w:id="12" w:name="_Toc12"/>
-      <w:r>
-        <w:t>Foster competitiveness and inclusiveness of the food value chain </w:t>
-      </w:r>
-      <w:bookmarkEnd w:id="12"/>
-    </w:p>
-    <w:p>
-      <w:pPr>
-        <w:pStyle w:val="Heading3"/>
-      </w:pPr>
-      <w:bookmarkStart w:id="13" w:name="_Toc13"/>
-      <w:r>
-        <w:t>Professionalize Agribusiness Clusters</w:t>
-      </w:r>
-      <w:bookmarkEnd w:id="13"/>
-    </w:p>
-    <w:p>
-      <w:pPr>
-        <w:pStyle w:val="Heading3"/>
-      </w:pPr>
-      <w:bookmarkStart w:id="14" w:name="_Toc14"/>
-      <w:r>
-        <w:t>Strengthen the enabling agribusiness environment</w:t>
-      </w:r>
-      <w:bookmarkEnd w:id="14"/>
+        <w:numPr>
+          <w:ilvl w:val="2"/>
+          <w:numId w:val="3"/>
+        </w:numPr>
+      </w:pPr>
+      <w:r>
+        <w:rPr>
+          <w:b w:val="1"/>
+          <w:bCs w:val="1"/>
+        </w:rPr>
+        <w:t xml:space="preserve">Govern and adopt inclusive agribusiness partnership</w:t>
+      </w:r>
+    </w:p>
+    <w:p>
+      <w:pPr>
+        <w:numPr>
+          <w:ilvl w:val="2"/>
+          <w:numId w:val="3"/>
+        </w:numPr>
+      </w:pPr>
+      <w:r>
+        <w:rPr>
+          <w:b w:val="1"/>
+          <w:bCs w:val="1"/>
+        </w:rPr>
+        <w:t xml:space="preserve">Improve access to nutritional food for the BoP consumer</w:t>
+      </w:r>
+    </w:p>
+    <w:p>
+      <w:pPr>
+        <w:numPr>
+          <w:ilvl w:val="2"/>
+          <w:numId w:val="3"/>
+        </w:numPr>
+      </w:pPr>
+      <w:r>
+        <w:rPr>
+          <w:b w:val="1"/>
+          <w:bCs w:val="1"/>
+        </w:rPr>
+        <w:t xml:space="preserve">Foster competitiveness and inclusiveness of the food value chain</w:t>
+      </w:r>
+    </w:p>
+    <w:p>
+      <w:pPr>
+        <w:numPr>
+          <w:ilvl w:val="2"/>
+          <w:numId w:val="3"/>
+        </w:numPr>
+      </w:pPr>
+      <w:r>
+        <w:rPr>
+          <w:b w:val="1"/>
+          <w:bCs w:val="1"/>
+        </w:rPr>
+        <w:t xml:space="preserve">Professionalize Agribusiness Clusters</w:t>
+      </w:r>
+    </w:p>
+    <w:p>
+      <w:pPr>
+        <w:numPr>
+          <w:ilvl w:val="2"/>
+          <w:numId w:val="3"/>
+        </w:numPr>
+      </w:pPr>
+      <w:r>
+        <w:rPr>
+          <w:b w:val="1"/>
+          <w:bCs w:val="1"/>
+        </w:rPr>
+        <w:t xml:space="preserve">Strengthen the enabling agribusiness environment</w:t>
+      </w:r>
+    </w:p>
+    <w:p/>
+    <w:p/>
+    <w:p>
+      <w:pPr>
+        <w:numPr>
+          <w:ilvl w:val="0"/>
+          <w:numId w:val="3"/>
+        </w:numPr>
+      </w:pPr>
+      <w:r>
+        <w:rPr>
+          <w:b w:val="1"/>
+          <w:bCs w:val="1"/>
+        </w:rPr>
+        <w:t xml:space="preserve">Other activities</w:t>
+      </w:r>
+    </w:p>
+    <w:p/>
+    <w:p>
+      <w:pPr>
+        <w:numPr>
+          <w:ilvl w:val="1"/>
+          <w:numId w:val="3"/>
+        </w:numPr>
+      </w:pPr>
+      <w:r>
+        <w:rPr>
+          <w:b w:val="1"/>
+          <w:bCs w:val="1"/>
+        </w:rPr>
+        <w:t xml:space="preserve">Action research</w:t>
+      </w:r>
+    </w:p>
+    <w:p>
+      <w:pPr>
+        <w:numPr>
+          <w:ilvl w:val="1"/>
+          <w:numId w:val="3"/>
+        </w:numPr>
+      </w:pPr>
+      <w:r>
+        <w:rPr>
+          <w:b w:val="1"/>
+          <w:bCs w:val="1"/>
+        </w:rPr>
+        <w:t xml:space="preserve">Monitoring and Evaluation</w:t>
+      </w:r>
+    </w:p>
+    <w:p>
+      <w:pPr>
+        <w:numPr>
+          <w:ilvl w:val="1"/>
+          <w:numId w:val="3"/>
+        </w:numPr>
+      </w:pPr>
+      <w:r>
+        <w:rPr>
+          <w:b w:val="1"/>
+          <w:bCs w:val="1"/>
+        </w:rPr>
+        <w:t xml:space="preserve">Communications</w:t>
+      </w:r>
+    </w:p>
+    <w:p/>
+    <w:p/>
+    <w:p>
+      <w:pPr>
+        <w:numPr>
+          <w:ilvl w:val="0"/>
+          <w:numId w:val="3"/>
+        </w:numPr>
+      </w:pPr>
+      <w:r>
+        <w:rPr>
+          <w:b w:val="1"/>
+          <w:bCs w:val="1"/>
+        </w:rPr>
+        <w:t xml:space="preserve">Conclusion and follow-up</w:t>
+      </w:r>
     </w:p>
     <w:p>
       <w:pPr>
@@ -2231,13 +2461,18 @@
     </w:p>
     <w:p>
       <w:pPr>
-        <w:pStyle w:val="Heading2"/>
-      </w:pPr>
-      <w:bookmarkStart w:id="15" w:name="_Toc15"/>
-      <w:r>
-        <w:t>Summary of the PPPs contribution to the UIIs</w:t>
-      </w:r>
-      <w:bookmarkEnd w:id="15"/>
+        <w:numPr>
+          <w:ilvl w:val="1"/>
+          <w:numId w:val="4"/>
+        </w:numPr>
+      </w:pPr>
+      <w:r>
+        <w:rPr>
+          <w:b w:val="1"/>
+          <w:bCs w:val="1"/>
+        </w:rPr>
+        <w:t xml:space="preserve">Summary of the PPPs contribution to the UIIs</w:t>
+      </w:r>
     </w:p>
     <w:tbl>
       <w:tblGrid>
@@ -3185,13 +3420,18 @@
     <w:p/>
     <w:p>
       <w:pPr>
-        <w:pStyle w:val="Heading2"/>
-      </w:pPr>
-      <w:bookmarkStart w:id="16" w:name="_Toc16"/>
-      <w:r>
-        <w:t>Incubating inclusive model</w:t>
-      </w:r>
-      <w:bookmarkEnd w:id="16"/>
+        <w:numPr>
+          <w:ilvl w:val="1"/>
+          <w:numId w:val="4"/>
+        </w:numPr>
+      </w:pPr>
+      <w:r>
+        <w:rPr>
+          <w:b w:val="1"/>
+          <w:bCs w:val="1"/>
+        </w:rPr>
+        <w:t xml:space="preserve">Incubating inclusive model</w:t>
+      </w:r>
     </w:p>
     <w:p>
       <w:pPr>
@@ -3205,53 +3445,158 @@
     <w:p/>
     <w:p>
       <w:pPr>
-        <w:pStyle w:val="Heading3"/>
-      </w:pPr>
-      <w:bookmarkStart w:id="17" w:name="_Toc17"/>
-      <w:r>
-        <w:t>Govern and adopt inclusive agribusiness partnership</w:t>
-      </w:r>
-      <w:bookmarkEnd w:id="17"/>
-    </w:p>
-    <w:p>
-      <w:pPr>
-        <w:pStyle w:val="Heading3"/>
-      </w:pPr>
-      <w:bookmarkStart w:id="18" w:name="_Toc18"/>
-      <w:r>
-        <w:t>Improve access to nutritional food for the BoP consumer</w:t>
-      </w:r>
-      <w:bookmarkEnd w:id="18"/>
-    </w:p>
-    <w:p>
-      <w:pPr>
-        <w:pStyle w:val="Heading3"/>
-      </w:pPr>
-      <w:bookmarkStart w:id="19" w:name="_Toc19"/>
-      <w:r>
-        <w:t>Foster competitiveness and inclusiveness of the food value chain </w:t>
-      </w:r>
-      <w:bookmarkEnd w:id="19"/>
-    </w:p>
-    <w:p>
-      <w:pPr>
-        <w:pStyle w:val="Heading3"/>
-      </w:pPr>
-      <w:bookmarkStart w:id="20" w:name="_Toc20"/>
-      <w:r>
-        <w:t>Professionalize Agribusiness Clusters</w:t>
-      </w:r>
-      <w:bookmarkEnd w:id="20"/>
-    </w:p>
-    <w:p>
-      <w:pPr>
-        <w:pStyle w:val="Heading3"/>
-      </w:pPr>
-      <w:bookmarkStart w:id="21" w:name="_Toc21"/>
-      <w:r>
-        <w:t>Strengthen the enabling agribusiness environment</w:t>
-      </w:r>
-      <w:bookmarkEnd w:id="21"/>
+        <w:numPr>
+          <w:ilvl w:val="2"/>
+          <w:numId w:val="4"/>
+        </w:numPr>
+      </w:pPr>
+      <w:r>
+        <w:rPr>
+          <w:b w:val="1"/>
+          <w:bCs w:val="1"/>
+        </w:rPr>
+        <w:t xml:space="preserve">Govern and adopt inclusive agribusiness partnership</w:t>
+      </w:r>
+    </w:p>
+    <w:p>
+      <w:pPr>
+        <w:numPr>
+          <w:ilvl w:val="2"/>
+          <w:numId w:val="4"/>
+        </w:numPr>
+      </w:pPr>
+      <w:r>
+        <w:rPr>
+          <w:b w:val="1"/>
+          <w:bCs w:val="1"/>
+        </w:rPr>
+        <w:t xml:space="preserve">Improve access to nutritional food for the BoP consumer</w:t>
+      </w:r>
+    </w:p>
+    <w:p>
+      <w:pPr>
+        <w:numPr>
+          <w:ilvl w:val="2"/>
+          <w:numId w:val="4"/>
+        </w:numPr>
+      </w:pPr>
+      <w:r>
+        <w:rPr>
+          <w:b w:val="1"/>
+          <w:bCs w:val="1"/>
+        </w:rPr>
+        <w:t xml:space="preserve">Foster competitiveness and inclusiveness of the food value chain</w:t>
+      </w:r>
+    </w:p>
+    <w:p>
+      <w:pPr>
+        <w:numPr>
+          <w:ilvl w:val="2"/>
+          <w:numId w:val="4"/>
+        </w:numPr>
+      </w:pPr>
+      <w:r>
+        <w:rPr>
+          <w:b w:val="1"/>
+          <w:bCs w:val="1"/>
+        </w:rPr>
+        <w:t xml:space="preserve">Professionalize Agribusiness Clusters</w:t>
+      </w:r>
+    </w:p>
+    <w:p>
+      <w:pPr>
+        <w:numPr>
+          <w:ilvl w:val="2"/>
+          <w:numId w:val="4"/>
+        </w:numPr>
+      </w:pPr>
+      <w:r>
+        <w:rPr>
+          <w:b w:val="1"/>
+          <w:bCs w:val="1"/>
+        </w:rPr>
+        <w:t xml:space="preserve">Strengthen the enabling agribusiness environment</w:t>
+      </w:r>
+    </w:p>
+    <w:p/>
+    <w:p/>
+    <w:p>
+      <w:pPr>
+        <w:numPr>
+          <w:ilvl w:val="0"/>
+          <w:numId w:val="4"/>
+        </w:numPr>
+      </w:pPr>
+      <w:r>
+        <w:rPr>
+          <w:b w:val="1"/>
+          <w:bCs w:val="1"/>
+        </w:rPr>
+        <w:t xml:space="preserve">Other activities</w:t>
+      </w:r>
+    </w:p>
+    <w:p/>
+    <w:p>
+      <w:pPr>
+        <w:numPr>
+          <w:ilvl w:val="1"/>
+          <w:numId w:val="4"/>
+        </w:numPr>
+      </w:pPr>
+      <w:r>
+        <w:rPr>
+          <w:b w:val="1"/>
+          <w:bCs w:val="1"/>
+        </w:rPr>
+        <w:t xml:space="preserve">Action research</w:t>
+      </w:r>
+    </w:p>
+    <w:p>
+      <w:pPr>
+        <w:numPr>
+          <w:ilvl w:val="1"/>
+          <w:numId w:val="4"/>
+        </w:numPr>
+      </w:pPr>
+      <w:r>
+        <w:rPr>
+          <w:b w:val="1"/>
+          <w:bCs w:val="1"/>
+        </w:rPr>
+        <w:t xml:space="preserve">Monitoring and Evaluation</w:t>
+      </w:r>
+    </w:p>
+    <w:p>
+      <w:pPr>
+        <w:numPr>
+          <w:ilvl w:val="1"/>
+          <w:numId w:val="4"/>
+        </w:numPr>
+      </w:pPr>
+      <w:r>
+        <w:rPr>
+          <w:b w:val="1"/>
+          <w:bCs w:val="1"/>
+        </w:rPr>
+        <w:t xml:space="preserve">Communications</w:t>
+      </w:r>
+    </w:p>
+    <w:p/>
+    <w:p/>
+    <w:p>
+      <w:pPr>
+        <w:numPr>
+          <w:ilvl w:val="0"/>
+          <w:numId w:val="4"/>
+        </w:numPr>
+      </w:pPr>
+      <w:r>
+        <w:rPr>
+          <w:b w:val="1"/>
+          <w:bCs w:val="1"/>
+        </w:rPr>
+        <w:t xml:space="preserve">Conclusion and follow-up</w:t>
+      </w:r>
     </w:p>
     <w:p>
       <w:pPr>
@@ -3318,13 +3663,18 @@
     </w:p>
     <w:p>
       <w:pPr>
-        <w:pStyle w:val="Heading2"/>
-      </w:pPr>
-      <w:bookmarkStart w:id="22" w:name="_Toc22"/>
-      <w:r>
-        <w:t>Summary of the PPPs contribution to the UIIs</w:t>
-      </w:r>
-      <w:bookmarkEnd w:id="22"/>
+        <w:numPr>
+          <w:ilvl w:val="1"/>
+          <w:numId w:val="5"/>
+        </w:numPr>
+      </w:pPr>
+      <w:r>
+        <w:rPr>
+          <w:b w:val="1"/>
+          <w:bCs w:val="1"/>
+        </w:rPr>
+        <w:t xml:space="preserve">Summary of the PPPs contribution to the UIIs</w:t>
+      </w:r>
     </w:p>
     <w:tbl>
       <w:tblGrid>
@@ -4272,13 +4622,18 @@
     <w:p/>
     <w:p>
       <w:pPr>
-        <w:pStyle w:val="Heading2"/>
-      </w:pPr>
-      <w:bookmarkStart w:id="23" w:name="_Toc23"/>
-      <w:r>
-        <w:t>Incubating inclusive model</w:t>
-      </w:r>
-      <w:bookmarkEnd w:id="23"/>
+        <w:numPr>
+          <w:ilvl w:val="1"/>
+          <w:numId w:val="5"/>
+        </w:numPr>
+      </w:pPr>
+      <w:r>
+        <w:rPr>
+          <w:b w:val="1"/>
+          <w:bCs w:val="1"/>
+        </w:rPr>
+        <w:t xml:space="preserve">Incubating inclusive model</w:t>
+      </w:r>
     </w:p>
     <w:p>
       <w:pPr>
@@ -4292,53 +4647,158 @@
     <w:p/>
     <w:p>
       <w:pPr>
-        <w:pStyle w:val="Heading3"/>
-      </w:pPr>
-      <w:bookmarkStart w:id="24" w:name="_Toc24"/>
-      <w:r>
-        <w:t>Govern and adopt inclusive agribusiness partnership</w:t>
-      </w:r>
-      <w:bookmarkEnd w:id="24"/>
-    </w:p>
-    <w:p>
-      <w:pPr>
-        <w:pStyle w:val="Heading3"/>
-      </w:pPr>
-      <w:bookmarkStart w:id="25" w:name="_Toc25"/>
-      <w:r>
-        <w:t>Improve access to nutritional food for the BoP consumer</w:t>
-      </w:r>
-      <w:bookmarkEnd w:id="25"/>
-    </w:p>
-    <w:p>
-      <w:pPr>
-        <w:pStyle w:val="Heading3"/>
-      </w:pPr>
-      <w:bookmarkStart w:id="26" w:name="_Toc26"/>
-      <w:r>
-        <w:t>Foster competitiveness and inclusiveness of the food value chain </w:t>
-      </w:r>
-      <w:bookmarkEnd w:id="26"/>
-    </w:p>
-    <w:p>
-      <w:pPr>
-        <w:pStyle w:val="Heading3"/>
-      </w:pPr>
-      <w:bookmarkStart w:id="27" w:name="_Toc27"/>
-      <w:r>
-        <w:t>Professionalize Agribusiness Clusters</w:t>
-      </w:r>
-      <w:bookmarkEnd w:id="27"/>
-    </w:p>
-    <w:p>
-      <w:pPr>
-        <w:pStyle w:val="Heading3"/>
-      </w:pPr>
-      <w:bookmarkStart w:id="28" w:name="_Toc28"/>
-      <w:r>
-        <w:t>Strengthen the enabling agribusiness environment</w:t>
-      </w:r>
-      <w:bookmarkEnd w:id="28"/>
+        <w:numPr>
+          <w:ilvl w:val="2"/>
+          <w:numId w:val="5"/>
+        </w:numPr>
+      </w:pPr>
+      <w:r>
+        <w:rPr>
+          <w:b w:val="1"/>
+          <w:bCs w:val="1"/>
+        </w:rPr>
+        <w:t xml:space="preserve">Govern and adopt inclusive agribusiness partnership</w:t>
+      </w:r>
+    </w:p>
+    <w:p>
+      <w:pPr>
+        <w:numPr>
+          <w:ilvl w:val="2"/>
+          <w:numId w:val="5"/>
+        </w:numPr>
+      </w:pPr>
+      <w:r>
+        <w:rPr>
+          <w:b w:val="1"/>
+          <w:bCs w:val="1"/>
+        </w:rPr>
+        <w:t xml:space="preserve">Improve access to nutritional food for the BoP consumer</w:t>
+      </w:r>
+    </w:p>
+    <w:p>
+      <w:pPr>
+        <w:numPr>
+          <w:ilvl w:val="2"/>
+          <w:numId w:val="5"/>
+        </w:numPr>
+      </w:pPr>
+      <w:r>
+        <w:rPr>
+          <w:b w:val="1"/>
+          <w:bCs w:val="1"/>
+        </w:rPr>
+        <w:t xml:space="preserve">Foster competitiveness and inclusiveness of the food value chain</w:t>
+      </w:r>
+    </w:p>
+    <w:p>
+      <w:pPr>
+        <w:numPr>
+          <w:ilvl w:val="2"/>
+          <w:numId w:val="5"/>
+        </w:numPr>
+      </w:pPr>
+      <w:r>
+        <w:rPr>
+          <w:b w:val="1"/>
+          <w:bCs w:val="1"/>
+        </w:rPr>
+        <w:t xml:space="preserve">Professionalize Agribusiness Clusters</w:t>
+      </w:r>
+    </w:p>
+    <w:p>
+      <w:pPr>
+        <w:numPr>
+          <w:ilvl w:val="2"/>
+          <w:numId w:val="5"/>
+        </w:numPr>
+      </w:pPr>
+      <w:r>
+        <w:rPr>
+          <w:b w:val="1"/>
+          <w:bCs w:val="1"/>
+        </w:rPr>
+        <w:t xml:space="preserve">Strengthen the enabling agribusiness environment</w:t>
+      </w:r>
+    </w:p>
+    <w:p/>
+    <w:p/>
+    <w:p>
+      <w:pPr>
+        <w:numPr>
+          <w:ilvl w:val="0"/>
+          <w:numId w:val="5"/>
+        </w:numPr>
+      </w:pPr>
+      <w:r>
+        <w:rPr>
+          <w:b w:val="1"/>
+          <w:bCs w:val="1"/>
+        </w:rPr>
+        <w:t xml:space="preserve">Other activities</w:t>
+      </w:r>
+    </w:p>
+    <w:p/>
+    <w:p>
+      <w:pPr>
+        <w:numPr>
+          <w:ilvl w:val="1"/>
+          <w:numId w:val="5"/>
+        </w:numPr>
+      </w:pPr>
+      <w:r>
+        <w:rPr>
+          <w:b w:val="1"/>
+          <w:bCs w:val="1"/>
+        </w:rPr>
+        <w:t xml:space="preserve">Action research</w:t>
+      </w:r>
+    </w:p>
+    <w:p>
+      <w:pPr>
+        <w:numPr>
+          <w:ilvl w:val="1"/>
+          <w:numId w:val="5"/>
+        </w:numPr>
+      </w:pPr>
+      <w:r>
+        <w:rPr>
+          <w:b w:val="1"/>
+          <w:bCs w:val="1"/>
+        </w:rPr>
+        <w:t xml:space="preserve">Monitoring and Evaluation</w:t>
+      </w:r>
+    </w:p>
+    <w:p>
+      <w:pPr>
+        <w:numPr>
+          <w:ilvl w:val="1"/>
+          <w:numId w:val="5"/>
+        </w:numPr>
+      </w:pPr>
+      <w:r>
+        <w:rPr>
+          <w:b w:val="1"/>
+          <w:bCs w:val="1"/>
+        </w:rPr>
+        <w:t xml:space="preserve">Communications</w:t>
+      </w:r>
+    </w:p>
+    <w:p/>
+    <w:p/>
+    <w:p>
+      <w:pPr>
+        <w:numPr>
+          <w:ilvl w:val="0"/>
+          <w:numId w:val="5"/>
+        </w:numPr>
+      </w:pPr>
+      <w:r>
+        <w:rPr>
+          <w:b w:val="1"/>
+          <w:bCs w:val="1"/>
+        </w:rPr>
+        <w:t xml:space="preserve">Conclusion and follow-up</w:t>
+      </w:r>
     </w:p>
     <w:p>
       <w:pPr>
@@ -4405,13 +4865,18 @@
     </w:p>
     <w:p>
       <w:pPr>
-        <w:pStyle w:val="Heading2"/>
-      </w:pPr>
-      <w:bookmarkStart w:id="29" w:name="_Toc29"/>
-      <w:r>
-        <w:t>Summary of the PPPs contribution to the UIIs</w:t>
-      </w:r>
-      <w:bookmarkEnd w:id="29"/>
+        <w:numPr>
+          <w:ilvl w:val="1"/>
+          <w:numId w:val="6"/>
+        </w:numPr>
+      </w:pPr>
+      <w:r>
+        <w:rPr>
+          <w:b w:val="1"/>
+          <w:bCs w:val="1"/>
+        </w:rPr>
+        <w:t xml:space="preserve">Summary of the PPPs contribution to the UIIs</w:t>
+      </w:r>
     </w:p>
     <w:tbl>
       <w:tblGrid>
@@ -5359,13 +5824,18 @@
     <w:p/>
     <w:p>
       <w:pPr>
-        <w:pStyle w:val="Heading2"/>
-      </w:pPr>
-      <w:bookmarkStart w:id="30" w:name="_Toc30"/>
-      <w:r>
-        <w:t>Incubating inclusive model</w:t>
-      </w:r>
-      <w:bookmarkEnd w:id="30"/>
+        <w:numPr>
+          <w:ilvl w:val="1"/>
+          <w:numId w:val="6"/>
+        </w:numPr>
+      </w:pPr>
+      <w:r>
+        <w:rPr>
+          <w:b w:val="1"/>
+          <w:bCs w:val="1"/>
+        </w:rPr>
+        <w:t xml:space="preserve">Incubating inclusive model</w:t>
+      </w:r>
     </w:p>
     <w:p>
       <w:pPr>
@@ -5379,53 +5849,158 @@
     <w:p/>
     <w:p>
       <w:pPr>
-        <w:pStyle w:val="Heading3"/>
-      </w:pPr>
-      <w:bookmarkStart w:id="31" w:name="_Toc31"/>
-      <w:r>
-        <w:t>Govern and adopt inclusive agribusiness partnership</w:t>
-      </w:r>
-      <w:bookmarkEnd w:id="31"/>
-    </w:p>
-    <w:p>
-      <w:pPr>
-        <w:pStyle w:val="Heading3"/>
-      </w:pPr>
-      <w:bookmarkStart w:id="32" w:name="_Toc32"/>
-      <w:r>
-        <w:t>Improve access to nutritional food for the BoP consumer</w:t>
-      </w:r>
-      <w:bookmarkEnd w:id="32"/>
-    </w:p>
-    <w:p>
-      <w:pPr>
-        <w:pStyle w:val="Heading3"/>
-      </w:pPr>
-      <w:bookmarkStart w:id="33" w:name="_Toc33"/>
-      <w:r>
-        <w:t>Foster competitiveness and inclusiveness of the food value chain </w:t>
-      </w:r>
-      <w:bookmarkEnd w:id="33"/>
-    </w:p>
-    <w:p>
-      <w:pPr>
-        <w:pStyle w:val="Heading3"/>
-      </w:pPr>
-      <w:bookmarkStart w:id="34" w:name="_Toc34"/>
-      <w:r>
-        <w:t>Professionalize Agribusiness Clusters</w:t>
-      </w:r>
-      <w:bookmarkEnd w:id="34"/>
-    </w:p>
-    <w:p>
-      <w:pPr>
-        <w:pStyle w:val="Heading3"/>
-      </w:pPr>
-      <w:bookmarkStart w:id="35" w:name="_Toc35"/>
-      <w:r>
-        <w:t>Strengthen the enabling agribusiness environment</w:t>
-      </w:r>
-      <w:bookmarkEnd w:id="35"/>
+        <w:numPr>
+          <w:ilvl w:val="2"/>
+          <w:numId w:val="6"/>
+        </w:numPr>
+      </w:pPr>
+      <w:r>
+        <w:rPr>
+          <w:b w:val="1"/>
+          <w:bCs w:val="1"/>
+        </w:rPr>
+        <w:t xml:space="preserve">Govern and adopt inclusive agribusiness partnership</w:t>
+      </w:r>
+    </w:p>
+    <w:p>
+      <w:pPr>
+        <w:numPr>
+          <w:ilvl w:val="2"/>
+          <w:numId w:val="6"/>
+        </w:numPr>
+      </w:pPr>
+      <w:r>
+        <w:rPr>
+          <w:b w:val="1"/>
+          <w:bCs w:val="1"/>
+        </w:rPr>
+        <w:t xml:space="preserve">Improve access to nutritional food for the BoP consumer</w:t>
+      </w:r>
+    </w:p>
+    <w:p>
+      <w:pPr>
+        <w:numPr>
+          <w:ilvl w:val="2"/>
+          <w:numId w:val="6"/>
+        </w:numPr>
+      </w:pPr>
+      <w:r>
+        <w:rPr>
+          <w:b w:val="1"/>
+          <w:bCs w:val="1"/>
+        </w:rPr>
+        <w:t xml:space="preserve">Foster competitiveness and inclusiveness of the food value chain</w:t>
+      </w:r>
+    </w:p>
+    <w:p>
+      <w:pPr>
+        <w:numPr>
+          <w:ilvl w:val="2"/>
+          <w:numId w:val="6"/>
+        </w:numPr>
+      </w:pPr>
+      <w:r>
+        <w:rPr>
+          <w:b w:val="1"/>
+          <w:bCs w:val="1"/>
+        </w:rPr>
+        <w:t xml:space="preserve">Professionalize Agribusiness Clusters</w:t>
+      </w:r>
+    </w:p>
+    <w:p>
+      <w:pPr>
+        <w:numPr>
+          <w:ilvl w:val="2"/>
+          <w:numId w:val="6"/>
+        </w:numPr>
+      </w:pPr>
+      <w:r>
+        <w:rPr>
+          <w:b w:val="1"/>
+          <w:bCs w:val="1"/>
+        </w:rPr>
+        <w:t xml:space="preserve">Strengthen the enabling agribusiness environment</w:t>
+      </w:r>
+    </w:p>
+    <w:p/>
+    <w:p/>
+    <w:p>
+      <w:pPr>
+        <w:numPr>
+          <w:ilvl w:val="0"/>
+          <w:numId w:val="6"/>
+        </w:numPr>
+      </w:pPr>
+      <w:r>
+        <w:rPr>
+          <w:b w:val="1"/>
+          <w:bCs w:val="1"/>
+        </w:rPr>
+        <w:t xml:space="preserve">Other activities</w:t>
+      </w:r>
+    </w:p>
+    <w:p/>
+    <w:p>
+      <w:pPr>
+        <w:numPr>
+          <w:ilvl w:val="1"/>
+          <w:numId w:val="6"/>
+        </w:numPr>
+      </w:pPr>
+      <w:r>
+        <w:rPr>
+          <w:b w:val="1"/>
+          <w:bCs w:val="1"/>
+        </w:rPr>
+        <w:t xml:space="preserve">Action research</w:t>
+      </w:r>
+    </w:p>
+    <w:p>
+      <w:pPr>
+        <w:numPr>
+          <w:ilvl w:val="1"/>
+          <w:numId w:val="6"/>
+        </w:numPr>
+      </w:pPr>
+      <w:r>
+        <w:rPr>
+          <w:b w:val="1"/>
+          <w:bCs w:val="1"/>
+        </w:rPr>
+        <w:t xml:space="preserve">Monitoring and Evaluation</w:t>
+      </w:r>
+    </w:p>
+    <w:p>
+      <w:pPr>
+        <w:numPr>
+          <w:ilvl w:val="1"/>
+          <w:numId w:val="6"/>
+        </w:numPr>
+      </w:pPr>
+      <w:r>
+        <w:rPr>
+          <w:b w:val="1"/>
+          <w:bCs w:val="1"/>
+        </w:rPr>
+        <w:t xml:space="preserve">Communications</w:t>
+      </w:r>
+    </w:p>
+    <w:p/>
+    <w:p/>
+    <w:p>
+      <w:pPr>
+        <w:numPr>
+          <w:ilvl w:val="0"/>
+          <w:numId w:val="6"/>
+        </w:numPr>
+      </w:pPr>
+      <w:r>
+        <w:rPr>
+          <w:b w:val="1"/>
+          <w:bCs w:val="1"/>
+        </w:rPr>
+        <w:t xml:space="preserve">Conclusion and follow-up</w:t>
+      </w:r>
     </w:p>
     <w:sectPr>
       <w:footerReference w:type="default" r:id="rId11"/>
@@ -5644,19 +6219,18 @@
 <file path=word/numbering.xml><?xml version="1.0" encoding="utf-8"?>
 <w:numbering xmlns:ve="http://schemas.openxmlformats.org/markup-compatibility/2006" xmlns:o="urn:schemas-microsoft-com:office:office" xmlns:r="http://schemas.openxmlformats.org/officeDocument/2006/relationships" xmlns:m="http://schemas.openxmlformats.org/officeDocument/2006/math" xmlns:v="urn:schemas-microsoft-com:vml" xmlns:wp="http://schemas.openxmlformats.org/drawingml/2006/wordprocessingDrawing" xmlns:w10="urn:schemas-microsoft-com:office:word" xmlns:w="http://schemas.openxmlformats.org/wordprocessingml/2006/main" xmlns:wne="http://schemas.microsoft.com/office/word/2006/wordml">
   <w:abstractNum w:abstractNumId="1">
-    <w:nsid w:val="E6CC0781"/>
+    <w:nsid w:val="3B1DFBDF"/>
     <w:multiLevelType w:val="multilevel"/>
     <w:lvl w:ilvl="0">
       <w:start w:val="1"/>
       <w:numFmt w:val="decimal"/>
-      <w:pStyle w:val="Heading1"/>
       <w:suff w:val="tab"/>
-      <w:lvlText w:val="%1"/>
+      <w:lvlText w:val="%1."/>
       <w:pPr>
         <w:tabs>
-          <w:tab w:val="num"/>
+          <w:tab w:val="num" w:pos="50"/>
         </w:tabs>
-        <w:ind/>
+        <w:ind w:left="360" w:hanging="360"/>
       </w:pPr>
       <w:rPr>
         <w:rFonts/>
@@ -5665,14 +6239,13 @@
     <w:lvl w:ilvl="1">
       <w:start w:val="1"/>
       <w:numFmt w:val="decimal"/>
-      <w:pStyle w:val="Heading2"/>
       <w:suff w:val="tab"/>
       <w:lvlText w:val="%1.%2"/>
       <w:pPr>
         <w:tabs>
-          <w:tab w:val="num"/>
+          <w:tab w:val="num" w:pos="100"/>
         </w:tabs>
-        <w:ind/>
+        <w:ind w:left="360" w:hanging="360"/>
       </w:pPr>
       <w:rPr>
         <w:rFonts/>
@@ -5681,14 +6254,209 @@
     <w:lvl w:ilvl="2">
       <w:start w:val="1"/>
       <w:numFmt w:val="decimal"/>
-      <w:pStyle w:val="Heading3"/>
       <w:suff w:val="tab"/>
       <w:lvlText w:val="%1.%2.%3"/>
       <w:pPr>
         <w:tabs>
-          <w:tab w:val="num"/>
+          <w:tab w:val="num" w:pos="150"/>
         </w:tabs>
-        <w:ind/>
+        <w:ind w:left="360" w:hanging="360"/>
+      </w:pPr>
+      <w:rPr>
+        <w:rFonts/>
+      </w:rPr>
+    </w:lvl>
+  </w:abstractNum>
+  <w:abstractNum w:abstractNumId="3">
+    <w:nsid w:val="0E92B36A"/>
+    <w:multiLevelType w:val="multilevel"/>
+    <w:lvl w:ilvl="0">
+      <w:start w:val="1"/>
+      <w:numFmt w:val="decimal"/>
+      <w:suff w:val="tab"/>
+      <w:lvlText w:val="%1."/>
+      <w:pPr>
+        <w:tabs>
+          <w:tab w:val="num" w:pos="50"/>
+        </w:tabs>
+        <w:ind w:left="360" w:hanging="360"/>
+      </w:pPr>
+      <w:rPr>
+        <w:rFonts/>
+      </w:rPr>
+    </w:lvl>
+    <w:lvl w:ilvl="1">
+      <w:start w:val="1"/>
+      <w:numFmt w:val="decimal"/>
+      <w:suff w:val="tab"/>
+      <w:lvlText w:val="%1.%2"/>
+      <w:pPr>
+        <w:tabs>
+          <w:tab w:val="num" w:pos="100"/>
+        </w:tabs>
+        <w:ind w:left="360" w:hanging="360"/>
+      </w:pPr>
+      <w:rPr>
+        <w:rFonts/>
+      </w:rPr>
+    </w:lvl>
+    <w:lvl w:ilvl="2">
+      <w:start w:val="1"/>
+      <w:numFmt w:val="decimal"/>
+      <w:suff w:val="tab"/>
+      <w:lvlText w:val="%1.%2.%3"/>
+      <w:pPr>
+        <w:tabs>
+          <w:tab w:val="num" w:pos="150"/>
+        </w:tabs>
+        <w:ind w:left="360" w:hanging="360"/>
+      </w:pPr>
+      <w:rPr>
+        <w:rFonts/>
+      </w:rPr>
+    </w:lvl>
+  </w:abstractNum>
+  <w:abstractNum w:abstractNumId="4">
+    <w:nsid w:val="4581ACD7"/>
+    <w:multiLevelType w:val="multilevel"/>
+    <w:lvl w:ilvl="0">
+      <w:start w:val="1"/>
+      <w:numFmt w:val="decimal"/>
+      <w:suff w:val="tab"/>
+      <w:lvlText w:val="%1."/>
+      <w:pPr>
+        <w:tabs>
+          <w:tab w:val="num" w:pos="50"/>
+        </w:tabs>
+        <w:ind w:left="360" w:hanging="360"/>
+      </w:pPr>
+      <w:rPr>
+        <w:rFonts/>
+      </w:rPr>
+    </w:lvl>
+    <w:lvl w:ilvl="1">
+      <w:start w:val="1"/>
+      <w:numFmt w:val="decimal"/>
+      <w:suff w:val="tab"/>
+      <w:lvlText w:val="%1.%2"/>
+      <w:pPr>
+        <w:tabs>
+          <w:tab w:val="num" w:pos="100"/>
+        </w:tabs>
+        <w:ind w:left="360" w:hanging="360"/>
+      </w:pPr>
+      <w:rPr>
+        <w:rFonts/>
+      </w:rPr>
+    </w:lvl>
+    <w:lvl w:ilvl="2">
+      <w:start w:val="1"/>
+      <w:numFmt w:val="decimal"/>
+      <w:suff w:val="tab"/>
+      <w:lvlText w:val="%1.%2.%3"/>
+      <w:pPr>
+        <w:tabs>
+          <w:tab w:val="num" w:pos="150"/>
+        </w:tabs>
+        <w:ind w:left="360" w:hanging="360"/>
+      </w:pPr>
+      <w:rPr>
+        <w:rFonts/>
+      </w:rPr>
+    </w:lvl>
+  </w:abstractNum>
+  <w:abstractNum w:abstractNumId="5">
+    <w:nsid w:val="79B77B7D"/>
+    <w:multiLevelType w:val="multilevel"/>
+    <w:lvl w:ilvl="0">
+      <w:start w:val="1"/>
+      <w:numFmt w:val="decimal"/>
+      <w:suff w:val="tab"/>
+      <w:lvlText w:val="%1."/>
+      <w:pPr>
+        <w:tabs>
+          <w:tab w:val="num" w:pos="50"/>
+        </w:tabs>
+        <w:ind w:left="360" w:hanging="360"/>
+      </w:pPr>
+      <w:rPr>
+        <w:rFonts/>
+      </w:rPr>
+    </w:lvl>
+    <w:lvl w:ilvl="1">
+      <w:start w:val="1"/>
+      <w:numFmt w:val="decimal"/>
+      <w:suff w:val="tab"/>
+      <w:lvlText w:val="%1.%2"/>
+      <w:pPr>
+        <w:tabs>
+          <w:tab w:val="num" w:pos="100"/>
+        </w:tabs>
+        <w:ind w:left="360" w:hanging="360"/>
+      </w:pPr>
+      <w:rPr>
+        <w:rFonts/>
+      </w:rPr>
+    </w:lvl>
+    <w:lvl w:ilvl="2">
+      <w:start w:val="1"/>
+      <w:numFmt w:val="decimal"/>
+      <w:suff w:val="tab"/>
+      <w:lvlText w:val="%1.%2.%3"/>
+      <w:pPr>
+        <w:tabs>
+          <w:tab w:val="num" w:pos="150"/>
+        </w:tabs>
+        <w:ind w:left="360" w:hanging="360"/>
+      </w:pPr>
+      <w:rPr>
+        <w:rFonts/>
+      </w:rPr>
+    </w:lvl>
+  </w:abstractNum>
+  <w:abstractNum w:abstractNumId="6">
+    <w:nsid w:val="E4779009"/>
+    <w:multiLevelType w:val="multilevel"/>
+    <w:lvl w:ilvl="0">
+      <w:start w:val="1"/>
+      <w:numFmt w:val="decimal"/>
+      <w:suff w:val="tab"/>
+      <w:lvlText w:val="%1."/>
+      <w:pPr>
+        <w:tabs>
+          <w:tab w:val="num" w:pos="50"/>
+        </w:tabs>
+        <w:ind w:left="360" w:hanging="360"/>
+      </w:pPr>
+      <w:rPr>
+        <w:rFonts/>
+      </w:rPr>
+    </w:lvl>
+    <w:lvl w:ilvl="1">
+      <w:start w:val="1"/>
+      <w:numFmt w:val="decimal"/>
+      <w:suff w:val="tab"/>
+      <w:lvlText w:val="%1.%2"/>
+      <w:pPr>
+        <w:tabs>
+          <w:tab w:val="num" w:pos="100"/>
+        </w:tabs>
+        <w:ind w:left="360" w:hanging="360"/>
+      </w:pPr>
+      <w:rPr>
+        <w:rFonts/>
+      </w:rPr>
+    </w:lvl>
+    <w:lvl w:ilvl="2">
+      <w:start w:val="1"/>
+      <w:numFmt w:val="decimal"/>
+      <w:suff w:val="tab"/>
+      <w:lvlText w:val="%1.%2.%3"/>
+      <w:pPr>
+        <w:tabs>
+          <w:tab w:val="num" w:pos="150"/>
+        </w:tabs>
+        <w:ind w:left="360" w:hanging="360"/>
       </w:pPr>
       <w:rPr>
         <w:rFonts/>
@@ -5697,6 +6465,18 @@
   </w:abstractNum>
   <w:num w:numId="1">
     <w:abstractNumId w:val="1"/>
+  </w:num>
+  <w:num w:numId="3">
+    <w:abstractNumId w:val="3"/>
+  </w:num>
+  <w:num w:numId="4">
+    <w:abstractNumId w:val="4"/>
+  </w:num>
+  <w:num w:numId="5">
+    <w:abstractNumId w:val="5"/>
+  </w:num>
+  <w:num w:numId="6">
+    <w:abstractNumId w:val="6"/>
   </w:num>
 </w:numbering>
 </file>
@@ -5722,60 +6502,6 @@
     <w:unhideWhenUsed/>
     <w:rPr>
       <w:vertAlign w:val="superscript"/>
-    </w:rPr>
-  </w:style>
-  <w:style w:type="paragraph" w:styleId="Heading1">
-    <w:link w:val="Heading1Char"/>
-    <w:name w:val="heading 1"/>
-    <w:basedOn w:val="Normal"/>
-    <w:pPr>
-      <w:numPr>
-        <w:numId w:val="1"/>
-        <w:ilvl w:val="0"/>
-      </w:numPr>
-      <w:outlineLvl w:val="0"/>
-    </w:pPr>
-    <w:rPr>
-      <w:sz w:val="20"/>
-      <w:szCs w:val="20"/>
-      <w:b w:val="1"/>
-      <w:bCs w:val="1"/>
-    </w:rPr>
-  </w:style>
-  <w:style w:type="paragraph" w:styleId="Heading2">
-    <w:link w:val="Heading2Char"/>
-    <w:name w:val="heading 2"/>
-    <w:basedOn w:val="Normal"/>
-    <w:pPr>
-      <w:numPr>
-        <w:numId w:val="1"/>
-        <w:ilvl w:val="1"/>
-      </w:numPr>
-      <w:outlineLvl w:val="1"/>
-    </w:pPr>
-    <w:rPr>
-      <w:sz w:val="20"/>
-      <w:szCs w:val="20"/>
-      <w:b w:val="1"/>
-      <w:bCs w:val="1"/>
-    </w:rPr>
-  </w:style>
-  <w:style w:type="paragraph" w:styleId="Heading3">
-    <w:link w:val="Heading3Char"/>
-    <w:name w:val="heading 3"/>
-    <w:basedOn w:val="Normal"/>
-    <w:pPr>
-      <w:numPr>
-        <w:numId w:val="1"/>
-        <w:ilvl w:val="2"/>
-      </w:numPr>
-      <w:outlineLvl w:val="2"/>
-    </w:pPr>
-    <w:rPr>
-      <w:sz w:val="20"/>
-      <w:szCs w:val="20"/>
-      <w:b w:val="1"/>
-      <w:bCs w:val="1"/>
     </w:rPr>
   </w:style>
   <w:style w:type="table" w:customStyle="1" w:styleId="Rsr Table">

</xml_diff>

<commit_message>
[#13] Filter period start - end
</commit_message>
<xml_diff>
--- a/public/test.docx
+++ b/public/test.docx
@@ -27,7 +27,7 @@
           <w:b w:val="1"/>
           <w:bCs w:val="1"/>
         </w:rPr>
-        <w:t xml:space="preserve">Cote d'Ivoire</w:t>
+        <w:t xml:space="preserve">Niger</w:t>
       </w:r>
     </w:p>
     <w:p/>
@@ -41,7 +41,7 @@
           <w:b w:val="1"/>
           <w:bCs w:val="1"/>
         </w:rPr>
-        <w:t xml:space="preserve">Partnership Name: 2SCALE - Cote d'Ivoire</w:t>
+        <w:t xml:space="preserve">Partnership Name: 2SCALE - Niger</w:t>
       </w:r>
     </w:p>
     <w:p>
@@ -2200,7 +2200,7 @@
           <w:b w:val="1"/>
           <w:bCs w:val="1"/>
         </w:rPr>
-        <w:t xml:space="preserve">Cote d'Ivoire</w:t>
+        <w:t xml:space="preserve">Niger</w:t>
       </w:r>
     </w:p>
     <w:p/>
@@ -2214,7 +2214,7 @@
           <w:b w:val="1"/>
           <w:bCs w:val="1"/>
         </w:rPr>
-        <w:t xml:space="preserve">Partnership Name: CI21_Groundnuts_K'Chibo</w:t>
+        <w:t xml:space="preserve">Partnership Name: NE22_Cassava_COPROMA</w:t>
       </w:r>
     </w:p>
     <w:p>
@@ -4373,7 +4373,7 @@
           <w:b w:val="1"/>
           <w:bCs w:val="1"/>
         </w:rPr>
-        <w:t xml:space="preserve">Cote d'Ivoire</w:t>
+        <w:t xml:space="preserve">Niger</w:t>
       </w:r>
     </w:p>
     <w:p/>
@@ -4387,7 +4387,7 @@
           <w:b w:val="1"/>
           <w:bCs w:val="1"/>
         </w:rPr>
-        <w:t xml:space="preserve">Partnership Name: CI22_Rice_Millers</w:t>
+        <w:t xml:space="preserve">Partnership Name: NE23_Groundnuts_AINOMA</w:t>
       </w:r>
     </w:p>
     <w:p>
@@ -6546,7 +6546,7 @@
           <w:b w:val="1"/>
           <w:bCs w:val="1"/>
         </w:rPr>
-        <w:t xml:space="preserve">Cote d'Ivoire</w:t>
+        <w:t xml:space="preserve">Niger</w:t>
       </w:r>
     </w:p>
     <w:p/>
@@ -6560,7 +6560,7 @@
           <w:b w:val="1"/>
           <w:bCs w:val="1"/>
         </w:rPr>
-        <w:t xml:space="preserve">Partnership Name: CI23_Vegetables_Canaan Land</w:t>
+        <w:t xml:space="preserve">Partnership Name: NE25_Maize_AVINIGER</w:t>
       </w:r>
     </w:p>
     <w:p>
@@ -8684,8 +8684,4354 @@
         <w:t xml:space="preserve">Conclusion and follow-up</w:t>
       </w:r>
     </w:p>
+    <w:p>
+      <w:pPr>
+        <w:sectPr>
+          <w:footerReference w:type="default" r:id="rId10"/>
+          <w:pgSz w:orient="portrait" w:w="11905.511811023622" w:h="16837.79527559055"/>
+          <w:pgMar w:top="1440" w:right="1440" w:bottom="1440" w:left="1440" w:header="720" w:footer="720" w:gutter="0"/>
+          <w:cols w:num="1" w:space="720"/>
+        </w:sectPr>
+      </w:pPr>
+    </w:p>
+    <w:p>
+      <w:pPr>
+        <w:jc w:val="center"/>
+      </w:pPr>
+      <w:r>
+        <w:rPr>
+          <w:sz w:val="24"/>
+          <w:szCs w:val="24"/>
+          <w:b w:val="1"/>
+          <w:bCs w:val="1"/>
+        </w:rPr>
+        <w:t xml:space="preserve">Quarterly report month-month 2020</w:t>
+      </w:r>
+    </w:p>
+    <w:p>
+      <w:pPr>
+        <w:jc w:val="center"/>
+      </w:pPr>
+      <w:r>
+        <w:rPr>
+          <w:sz w:val="24"/>
+          <w:szCs w:val="24"/>
+          <w:b w:val="1"/>
+          <w:bCs w:val="1"/>
+        </w:rPr>
+        <w:t xml:space="preserve">Niger</w:t>
+      </w:r>
+    </w:p>
+    <w:p/>
+    <w:p/>
+    <w:p>
+      <w:pPr/>
+      <w:r>
+        <w:rPr>
+          <w:sz w:val="24"/>
+          <w:szCs w:val="24"/>
+          <w:b w:val="1"/>
+          <w:bCs w:val="1"/>
+        </w:rPr>
+        <w:t xml:space="preserve">Partnership Name: NE26_Potato_CCPHN</w:t>
+      </w:r>
+    </w:p>
+    <w:p>
+      <w:pPr/>
+      <w:r>
+        <w:pict>
+          <v:shape id="_x0000_s1006" type="#_x0000_t32" style="width:430pt; height:0pt; margin-left:0pt; margin-top:0pt; mso-position-horizontal:left; mso-position-vertical:top; mso-position-horizontal-relative:char; mso-position-vertical-relative:line;">
+            <w10:wrap type="inline"/>
+            <v:stroke weight="1pt"/>
+          </v:shape>
+        </w:pict>
+      </w:r>
+    </w:p>
+    <w:p>
+      <w:pPr>
+        <w:numPr>
+          <w:ilvl w:val="1"/>
+          <w:numId w:val="6"/>
+        </w:numPr>
+      </w:pPr>
+      <w:r>
+        <w:rPr>
+          <w:b w:val="1"/>
+          <w:bCs w:val="1"/>
+        </w:rPr>
+        <w:t xml:space="preserve">Summary of the PPPs contribution to the UIIs</w:t>
+      </w:r>
+    </w:p>
+    <w:tbl>
+      <w:tblGrid>
+        <w:gridCol w:w="350" w:type="dxa"/>
+        <w:gridCol w:w="350" w:type="dxa"/>
+        <w:gridCol w:w="350" w:type="dxa"/>
+        <w:gridCol w:w="350" w:type="dxa"/>
+        <w:gridCol w:w="350" w:type="dxa"/>
+        <w:gridCol w:w="350" w:type="dxa"/>
+        <w:gridCol w:w="350" w:type="dxa"/>
+        <w:gridCol w:w="350" w:type="dxa"/>
+        <w:gridCol w:w="350" w:type="dxa"/>
+        <w:gridCol w:w="350" w:type="dxa"/>
+        <w:gridCol w:w="350" w:type="dxa"/>
+        <w:gridCol w:w="350" w:type="dxa"/>
+        <w:gridCol w:w="350" w:type="dxa"/>
+        <w:gridCol w:w="350" w:type="dxa"/>
+        <w:gridCol w:w="350" w:type="dxa"/>
+        <w:gridCol w:w="350" w:type="dxa"/>
+        <w:gridCol w:w="350" w:type="dxa"/>
+        <w:gridCol w:w="350" w:type="dxa"/>
+        <w:gridCol w:w="350" w:type="dxa"/>
+        <w:gridCol w:w="350" w:type="dxa"/>
+        <w:gridCol w:w="350" w:type="dxa"/>
+        <w:gridCol w:w="350" w:type="dxa"/>
+        <w:gridCol w:w="350" w:type="dxa"/>
+        <w:gridCol w:w="350" w:type="dxa"/>
+        <w:gridCol w:w="350" w:type="dxa"/>
+        <w:gridCol w:w="350" w:type="dxa"/>
+        <w:gridCol w:w="350" w:type="dxa"/>
+      </w:tblGrid>
+      <w:tblPr>
+        <w:tblStyle w:val="Rsr Table"/>
+      </w:tblPr>
+      <w:tr>
+        <w:trPr/>
+        <w:tc>
+          <w:tcPr>
+            <w:tcW w:w="350" w:type="dxa"/>
+            <w:vAlign w:val="center"/>
+            <w:vMerge w:val="restart"/>
+          </w:tcPr>
+          <w:p>
+            <w:pPr/>
+            <w:r>
+              <w:rPr/>
+              <w:t xml:space="preserve">UII-1 BoP</w:t>
+            </w:r>
+          </w:p>
+        </w:tc>
+        <w:tc>
+          <w:tcPr>
+            <w:tcW w:w="1400" w:type="dxa"/>
+            <w:vAlign w:val="center"/>
+            <w:gridSpan w:val="4"/>
+          </w:tcPr>
+          <w:p>
+            <w:pPr>
+              <w:jc w:val="center"/>
+            </w:pPr>
+            <w:r>
+              <w:rPr/>
+              <w:t xml:space="preserve">UII-2 SHF</w:t>
+            </w:r>
+          </w:p>
+        </w:tc>
+        <w:tc>
+          <w:tcPr>
+            <w:tcW w:w="350" w:type="dxa"/>
+            <w:vAlign w:val="center"/>
+            <w:vMerge w:val="restart"/>
+          </w:tcPr>
+          <w:p>
+            <w:pPr/>
+            <w:r>
+              <w:rPr/>
+              <w:t xml:space="preserve">UII-3 EEP</w:t>
+            </w:r>
+          </w:p>
+        </w:tc>
+        <w:tc>
+          <w:tcPr>
+            <w:tcW w:w="700" w:type="dxa"/>
+            <w:vAlign w:val="center"/>
+            <w:gridSpan w:val="2"/>
+          </w:tcPr>
+          <w:p>
+            <w:pPr>
+              <w:jc w:val="center"/>
+            </w:pPr>
+            <w:r>
+              <w:rPr/>
+              <w:t xml:space="preserve">UII-4 SME</w:t>
+            </w:r>
+          </w:p>
+        </w:tc>
+        <w:tc>
+          <w:tcPr>
+            <w:tcW w:w="1400" w:type="dxa"/>
+            <w:vAlign w:val="center"/>
+            <w:gridSpan w:val="4"/>
+          </w:tcPr>
+          <w:p>
+            <w:pPr>
+              <w:jc w:val="center"/>
+            </w:pPr>
+            <w:r>
+              <w:rPr/>
+              <w:t xml:space="preserve">UII-5 NonFE</w:t>
+            </w:r>
+          </w:p>
+        </w:tc>
+        <w:tc>
+          <w:tcPr>
+            <w:tcW w:w="1400" w:type="dxa"/>
+            <w:vAlign w:val="center"/>
+            <w:gridSpan w:val="4"/>
+          </w:tcPr>
+          <w:p>
+            <w:pPr>
+              <w:jc w:val="center"/>
+            </w:pPr>
+            <w:r>
+              <w:rPr/>
+              <w:t xml:space="preserve">UII-6 MSME</w:t>
+            </w:r>
+          </w:p>
+        </w:tc>
+        <w:tc>
+          <w:tcPr>
+            <w:tcW w:w="350" w:type="dxa"/>
+            <w:vAlign w:val="center"/>
+            <w:vMerge w:val="restart"/>
+          </w:tcPr>
+          <w:p>
+            <w:pPr/>
+            <w:r>
+              <w:rPr/>
+              <w:t xml:space="preserve">UII-7 INNO</w:t>
+            </w:r>
+          </w:p>
+        </w:tc>
+        <w:tc>
+          <w:tcPr>
+            <w:tcW w:w="3500" w:type="dxa"/>
+            <w:vAlign w:val="center"/>
+            <w:gridSpan w:val="10"/>
+          </w:tcPr>
+          <w:p>
+            <w:pPr>
+              <w:jc w:val="center"/>
+            </w:pPr>
+            <w:r>
+              <w:rPr/>
+              <w:t xml:space="preserve">UII-8 FSERV</w:t>
+            </w:r>
+          </w:p>
+        </w:tc>
+      </w:tr>
+      <w:tr>
+        <w:trPr/>
+        <w:tc>
+          <w:tcPr>
+            <w:tcW w:w="350" w:type="dxa"/>
+            <w:vMerge w:val="continue"/>
+          </w:tcPr>
+          <w:p/>
+        </w:tc>
+        <w:tc>
+          <w:tcPr>
+            <w:tcW w:w="350" w:type="dxa"/>
+            <w:vAlign w:val="center"/>
+          </w:tcPr>
+          <w:p>
+            <w:pPr>
+              <w:jc w:val="center"/>
+            </w:pPr>
+            <w:r>
+              <w:rPr/>
+              <w:t xml:space="preserve">SM</w:t>
+            </w:r>
+          </w:p>
+        </w:tc>
+        <w:tc>
+          <w:tcPr>
+            <w:tcW w:w="350" w:type="dxa"/>
+            <w:vAlign w:val="center"/>
+          </w:tcPr>
+          <w:p>
+            <w:pPr>
+              <w:jc w:val="center"/>
+            </w:pPr>
+            <w:r>
+              <w:rPr/>
+              <w:t xml:space="preserve">SF</w:t>
+            </w:r>
+          </w:p>
+        </w:tc>
+        <w:tc>
+          <w:tcPr>
+            <w:tcW w:w="350" w:type="dxa"/>
+            <w:vAlign w:val="center"/>
+          </w:tcPr>
+          <w:p>
+            <w:pPr>
+              <w:jc w:val="center"/>
+            </w:pPr>
+            <w:r>
+              <w:rPr/>
+              <w:t xml:space="preserve">JM</w:t>
+            </w:r>
+          </w:p>
+        </w:tc>
+        <w:tc>
+          <w:tcPr>
+            <w:tcW w:w="350" w:type="dxa"/>
+            <w:vAlign w:val="center"/>
+          </w:tcPr>
+          <w:p>
+            <w:pPr>
+              <w:jc w:val="center"/>
+            </w:pPr>
+            <w:r>
+              <w:rPr/>
+              <w:t xml:space="preserve">JF</w:t>
+            </w:r>
+          </w:p>
+        </w:tc>
+        <w:tc>
+          <w:tcPr>
+            <w:tcW w:w="350" w:type="dxa"/>
+            <w:vMerge w:val="continue"/>
+          </w:tcPr>
+          <w:p/>
+        </w:tc>
+        <w:tc>
+          <w:tcPr>
+            <w:tcW w:w="350" w:type="dxa"/>
+            <w:vAlign w:val="center"/>
+          </w:tcPr>
+          <w:p>
+            <w:pPr>
+              <w:jc w:val="center"/>
+            </w:pPr>
+            <w:r>
+              <w:rPr/>
+              <w:t xml:space="preserve">M</w:t>
+            </w:r>
+          </w:p>
+        </w:tc>
+        <w:tc>
+          <w:tcPr>
+            <w:tcW w:w="350" w:type="dxa"/>
+            <w:vAlign w:val="center"/>
+          </w:tcPr>
+          <w:p>
+            <w:pPr>
+              <w:jc w:val="center"/>
+            </w:pPr>
+            <w:r>
+              <w:rPr/>
+              <w:t xml:space="preserve">F</w:t>
+            </w:r>
+          </w:p>
+        </w:tc>
+        <w:tc>
+          <w:tcPr>
+            <w:tcW w:w="350" w:type="dxa"/>
+            <w:vAlign w:val="center"/>
+          </w:tcPr>
+          <w:p>
+            <w:pPr>
+              <w:jc w:val="center"/>
+            </w:pPr>
+            <w:r>
+              <w:rPr/>
+              <w:t xml:space="preserve">SM</w:t>
+            </w:r>
+          </w:p>
+        </w:tc>
+        <w:tc>
+          <w:tcPr>
+            <w:tcW w:w="350" w:type="dxa"/>
+            <w:vAlign w:val="center"/>
+          </w:tcPr>
+          <w:p>
+            <w:pPr>
+              <w:jc w:val="center"/>
+            </w:pPr>
+            <w:r>
+              <w:rPr/>
+              <w:t xml:space="preserve">SF</w:t>
+            </w:r>
+          </w:p>
+        </w:tc>
+        <w:tc>
+          <w:tcPr>
+            <w:tcW w:w="350" w:type="dxa"/>
+            <w:vAlign w:val="center"/>
+          </w:tcPr>
+          <w:p>
+            <w:pPr>
+              <w:jc w:val="center"/>
+            </w:pPr>
+            <w:r>
+              <w:rPr/>
+              <w:t xml:space="preserve">JM</w:t>
+            </w:r>
+          </w:p>
+        </w:tc>
+        <w:tc>
+          <w:tcPr>
+            <w:tcW w:w="350" w:type="dxa"/>
+            <w:vAlign w:val="center"/>
+          </w:tcPr>
+          <w:p>
+            <w:pPr>
+              <w:jc w:val="center"/>
+            </w:pPr>
+            <w:r>
+              <w:rPr/>
+              <w:t xml:space="preserve">JF</w:t>
+            </w:r>
+          </w:p>
+        </w:tc>
+        <w:tc>
+          <w:tcPr>
+            <w:tcW w:w="350" w:type="dxa"/>
+            <w:vAlign w:val="center"/>
+          </w:tcPr>
+          <w:p>
+            <w:pPr>
+              <w:jc w:val="center"/>
+            </w:pPr>
+            <w:r>
+              <w:rPr/>
+              <w:t xml:space="preserve">SM</w:t>
+            </w:r>
+          </w:p>
+        </w:tc>
+        <w:tc>
+          <w:tcPr>
+            <w:tcW w:w="350" w:type="dxa"/>
+            <w:vAlign w:val="center"/>
+          </w:tcPr>
+          <w:p>
+            <w:pPr>
+              <w:jc w:val="center"/>
+            </w:pPr>
+            <w:r>
+              <w:rPr/>
+              <w:t xml:space="preserve">SF</w:t>
+            </w:r>
+          </w:p>
+        </w:tc>
+        <w:tc>
+          <w:tcPr>
+            <w:tcW w:w="350" w:type="dxa"/>
+            <w:vAlign w:val="center"/>
+          </w:tcPr>
+          <w:p>
+            <w:pPr>
+              <w:jc w:val="center"/>
+            </w:pPr>
+            <w:r>
+              <w:rPr/>
+              <w:t xml:space="preserve">JM</w:t>
+            </w:r>
+          </w:p>
+        </w:tc>
+        <w:tc>
+          <w:tcPr>
+            <w:tcW w:w="350" w:type="dxa"/>
+            <w:vAlign w:val="center"/>
+          </w:tcPr>
+          <w:p>
+            <w:pPr>
+              <w:jc w:val="center"/>
+            </w:pPr>
+            <w:r>
+              <w:rPr/>
+              <w:t xml:space="preserve">JF</w:t>
+            </w:r>
+          </w:p>
+        </w:tc>
+        <w:tc>
+          <w:tcPr>
+            <w:tcW w:w="350" w:type="dxa"/>
+            <w:vMerge w:val="continue"/>
+          </w:tcPr>
+          <w:p/>
+        </w:tc>
+        <w:tc>
+          <w:tcPr>
+            <w:tcW w:w="350" w:type="dxa"/>
+            <w:vAlign w:val="center"/>
+          </w:tcPr>
+          <w:p>
+            <w:pPr>
+              <w:jc w:val="center"/>
+            </w:pPr>
+            <w:r>
+              <w:rPr/>
+              <w:t xml:space="preserve">SM</w:t>
+            </w:r>
+          </w:p>
+        </w:tc>
+        <w:tc>
+          <w:tcPr>
+            <w:tcW w:w="350" w:type="dxa"/>
+            <w:vAlign w:val="center"/>
+          </w:tcPr>
+          <w:p>
+            <w:pPr>
+              <w:jc w:val="center"/>
+            </w:pPr>
+            <w:r>
+              <w:rPr/>
+              <w:t xml:space="preserve">SF</w:t>
+            </w:r>
+          </w:p>
+        </w:tc>
+        <w:tc>
+          <w:tcPr>
+            <w:tcW w:w="350" w:type="dxa"/>
+            <w:vAlign w:val="center"/>
+          </w:tcPr>
+          <w:p>
+            <w:pPr>
+              <w:jc w:val="center"/>
+            </w:pPr>
+            <w:r>
+              <w:rPr/>
+              <w:t xml:space="preserve">JM</w:t>
+            </w:r>
+          </w:p>
+        </w:tc>
+        <w:tc>
+          <w:tcPr>
+            <w:tcW w:w="350" w:type="dxa"/>
+            <w:vAlign w:val="center"/>
+          </w:tcPr>
+          <w:p>
+            <w:pPr>
+              <w:jc w:val="center"/>
+            </w:pPr>
+            <w:r>
+              <w:rPr/>
+              <w:t xml:space="preserve">JF</w:t>
+            </w:r>
+          </w:p>
+        </w:tc>
+        <w:tc>
+          <w:tcPr>
+            <w:tcW w:w="350" w:type="dxa"/>
+            <w:vAlign w:val="center"/>
+          </w:tcPr>
+          <w:p>
+            <w:pPr>
+              <w:jc w:val="center"/>
+            </w:pPr>
+            <w:r>
+              <w:rPr/>
+              <w:t xml:space="preserve">SM</w:t>
+            </w:r>
+          </w:p>
+        </w:tc>
+        <w:tc>
+          <w:tcPr>
+            <w:tcW w:w="350" w:type="dxa"/>
+            <w:vAlign w:val="center"/>
+          </w:tcPr>
+          <w:p>
+            <w:pPr>
+              <w:jc w:val="center"/>
+            </w:pPr>
+            <w:r>
+              <w:rPr/>
+              <w:t xml:space="preserve">SF</w:t>
+            </w:r>
+          </w:p>
+        </w:tc>
+        <w:tc>
+          <w:tcPr>
+            <w:tcW w:w="350" w:type="dxa"/>
+            <w:vAlign w:val="center"/>
+          </w:tcPr>
+          <w:p>
+            <w:pPr>
+              <w:jc w:val="center"/>
+            </w:pPr>
+            <w:r>
+              <w:rPr/>
+              <w:t xml:space="preserve">JM</w:t>
+            </w:r>
+          </w:p>
+        </w:tc>
+        <w:tc>
+          <w:tcPr>
+            <w:tcW w:w="350" w:type="dxa"/>
+            <w:vAlign w:val="center"/>
+          </w:tcPr>
+          <w:p>
+            <w:pPr>
+              <w:jc w:val="center"/>
+            </w:pPr>
+            <w:r>
+              <w:rPr/>
+              <w:t xml:space="preserve">JF</w:t>
+            </w:r>
+          </w:p>
+        </w:tc>
+        <w:tc>
+          <w:tcPr>
+            <w:tcW w:w="350" w:type="dxa"/>
+            <w:vAlign w:val="center"/>
+          </w:tcPr>
+          <w:p>
+            <w:pPr>
+              <w:jc w:val="center"/>
+            </w:pPr>
+            <w:r>
+              <w:rPr/>
+              <w:t xml:space="preserve">M</w:t>
+            </w:r>
+          </w:p>
+        </w:tc>
+        <w:tc>
+          <w:tcPr>
+            <w:tcW w:w="350" w:type="dxa"/>
+            <w:vAlign w:val="center"/>
+          </w:tcPr>
+          <w:p>
+            <w:pPr>
+              <w:jc w:val="center"/>
+            </w:pPr>
+            <w:r>
+              <w:rPr/>
+              <w:t xml:space="preserve">F</w:t>
+            </w:r>
+          </w:p>
+        </w:tc>
+      </w:tr>
+      <w:tr>
+        <w:trPr/>
+        <w:tc>
+          <w:tcPr>
+            <w:tcW w:w="350" w:type="dxa"/>
+          </w:tcPr>
+          <w:p>
+            <w:pPr/>
+            <w:r>
+              <w:rPr/>
+              <w:t xml:space="preserve">0</w:t>
+            </w:r>
+          </w:p>
+        </w:tc>
+        <w:tc>
+          <w:tcPr>
+            <w:tcW w:w="350" w:type="dxa"/>
+            <w:vAlign w:val="center"/>
+          </w:tcPr>
+          <w:p>
+            <w:pPr>
+              <w:jc w:val="center"/>
+            </w:pPr>
+            <w:r>
+              <w:rPr/>
+              <w:t xml:space="preserve">0</w:t>
+            </w:r>
+          </w:p>
+        </w:tc>
+        <w:tc>
+          <w:tcPr>
+            <w:tcW w:w="350" w:type="dxa"/>
+            <w:vAlign w:val="center"/>
+          </w:tcPr>
+          <w:p>
+            <w:pPr>
+              <w:jc w:val="center"/>
+            </w:pPr>
+            <w:r>
+              <w:rPr/>
+              <w:t xml:space="preserve">0</w:t>
+            </w:r>
+          </w:p>
+        </w:tc>
+        <w:tc>
+          <w:tcPr>
+            <w:tcW w:w="350" w:type="dxa"/>
+            <w:vAlign w:val="center"/>
+          </w:tcPr>
+          <w:p>
+            <w:pPr>
+              <w:jc w:val="center"/>
+            </w:pPr>
+            <w:r>
+              <w:rPr/>
+              <w:t xml:space="preserve">0</w:t>
+            </w:r>
+          </w:p>
+        </w:tc>
+        <w:tc>
+          <w:tcPr>
+            <w:tcW w:w="350" w:type="dxa"/>
+            <w:vAlign w:val="center"/>
+          </w:tcPr>
+          <w:p>
+            <w:pPr>
+              <w:jc w:val="center"/>
+            </w:pPr>
+            <w:r>
+              <w:rPr/>
+              <w:t xml:space="preserve">0</w:t>
+            </w:r>
+          </w:p>
+        </w:tc>
+        <w:tc>
+          <w:tcPr>
+            <w:tcW w:w="350" w:type="dxa"/>
+          </w:tcPr>
+          <w:p>
+            <w:pPr/>
+            <w:r>
+              <w:rPr/>
+              <w:t xml:space="preserve">0</w:t>
+            </w:r>
+          </w:p>
+        </w:tc>
+        <w:tc>
+          <w:tcPr>
+            <w:tcW w:w="350" w:type="dxa"/>
+            <w:vAlign w:val="center"/>
+          </w:tcPr>
+          <w:p>
+            <w:pPr>
+              <w:jc w:val="center"/>
+            </w:pPr>
+            <w:r>
+              <w:rPr/>
+              <w:t xml:space="preserve">0</w:t>
+            </w:r>
+          </w:p>
+        </w:tc>
+        <w:tc>
+          <w:tcPr>
+            <w:tcW w:w="350" w:type="dxa"/>
+            <w:vAlign w:val="center"/>
+          </w:tcPr>
+          <w:p>
+            <w:pPr>
+              <w:jc w:val="center"/>
+            </w:pPr>
+            <w:r>
+              <w:rPr/>
+              <w:t xml:space="preserve">0</w:t>
+            </w:r>
+          </w:p>
+        </w:tc>
+        <w:tc>
+          <w:tcPr>
+            <w:tcW w:w="350" w:type="dxa"/>
+            <w:vAlign w:val="center"/>
+          </w:tcPr>
+          <w:p>
+            <w:pPr>
+              <w:jc w:val="center"/>
+            </w:pPr>
+            <w:r>
+              <w:rPr/>
+              <w:t xml:space="preserve">0</w:t>
+            </w:r>
+          </w:p>
+        </w:tc>
+        <w:tc>
+          <w:tcPr>
+            <w:tcW w:w="350" w:type="dxa"/>
+            <w:vAlign w:val="center"/>
+          </w:tcPr>
+          <w:p>
+            <w:pPr>
+              <w:jc w:val="center"/>
+            </w:pPr>
+            <w:r>
+              <w:rPr/>
+              <w:t xml:space="preserve">0</w:t>
+            </w:r>
+          </w:p>
+        </w:tc>
+        <w:tc>
+          <w:tcPr>
+            <w:tcW w:w="350" w:type="dxa"/>
+            <w:vAlign w:val="center"/>
+          </w:tcPr>
+          <w:p>
+            <w:pPr>
+              <w:jc w:val="center"/>
+            </w:pPr>
+            <w:r>
+              <w:rPr/>
+              <w:t xml:space="preserve">0</w:t>
+            </w:r>
+          </w:p>
+        </w:tc>
+        <w:tc>
+          <w:tcPr>
+            <w:tcW w:w="350" w:type="dxa"/>
+            <w:vAlign w:val="center"/>
+          </w:tcPr>
+          <w:p>
+            <w:pPr>
+              <w:jc w:val="center"/>
+            </w:pPr>
+            <w:r>
+              <w:rPr/>
+              <w:t xml:space="preserve">0</w:t>
+            </w:r>
+          </w:p>
+        </w:tc>
+        <w:tc>
+          <w:tcPr>
+            <w:tcW w:w="350" w:type="dxa"/>
+            <w:vAlign w:val="center"/>
+          </w:tcPr>
+          <w:p>
+            <w:pPr>
+              <w:jc w:val="center"/>
+            </w:pPr>
+            <w:r>
+              <w:rPr/>
+              <w:t xml:space="preserve">0</w:t>
+            </w:r>
+          </w:p>
+        </w:tc>
+        <w:tc>
+          <w:tcPr>
+            <w:tcW w:w="350" w:type="dxa"/>
+            <w:vAlign w:val="center"/>
+          </w:tcPr>
+          <w:p>
+            <w:pPr>
+              <w:jc w:val="center"/>
+            </w:pPr>
+            <w:r>
+              <w:rPr/>
+              <w:t xml:space="preserve">0</w:t>
+            </w:r>
+          </w:p>
+        </w:tc>
+        <w:tc>
+          <w:tcPr>
+            <w:tcW w:w="350" w:type="dxa"/>
+            <w:vAlign w:val="center"/>
+          </w:tcPr>
+          <w:p>
+            <w:pPr>
+              <w:jc w:val="center"/>
+            </w:pPr>
+            <w:r>
+              <w:rPr/>
+              <w:t xml:space="preserve">0</w:t>
+            </w:r>
+          </w:p>
+        </w:tc>
+        <w:tc>
+          <w:tcPr>
+            <w:tcW w:w="350" w:type="dxa"/>
+            <w:vAlign w:val="center"/>
+          </w:tcPr>
+          <w:p>
+            <w:pPr>
+              <w:jc w:val="center"/>
+            </w:pPr>
+            <w:r>
+              <w:rPr/>
+              <w:t xml:space="preserve">0</w:t>
+            </w:r>
+          </w:p>
+        </w:tc>
+        <w:tc>
+          <w:tcPr>
+            <w:tcW w:w="350" w:type="dxa"/>
+          </w:tcPr>
+          <w:p>
+            <w:pPr/>
+            <w:r>
+              <w:rPr/>
+              <w:t xml:space="preserve">0</w:t>
+            </w:r>
+          </w:p>
+        </w:tc>
+        <w:tc>
+          <w:tcPr>
+            <w:tcW w:w="350" w:type="dxa"/>
+            <w:vAlign w:val="center"/>
+          </w:tcPr>
+          <w:p>
+            <w:pPr>
+              <w:jc w:val="center"/>
+            </w:pPr>
+            <w:r>
+              <w:rPr/>
+              <w:t xml:space="preserve">0</w:t>
+            </w:r>
+          </w:p>
+        </w:tc>
+        <w:tc>
+          <w:tcPr>
+            <w:tcW w:w="350" w:type="dxa"/>
+            <w:vAlign w:val="center"/>
+          </w:tcPr>
+          <w:p>
+            <w:pPr>
+              <w:jc w:val="center"/>
+            </w:pPr>
+            <w:r>
+              <w:rPr/>
+              <w:t xml:space="preserve">0</w:t>
+            </w:r>
+          </w:p>
+        </w:tc>
+        <w:tc>
+          <w:tcPr>
+            <w:tcW w:w="350" w:type="dxa"/>
+            <w:vAlign w:val="center"/>
+          </w:tcPr>
+          <w:p>
+            <w:pPr>
+              <w:jc w:val="center"/>
+            </w:pPr>
+            <w:r>
+              <w:rPr/>
+              <w:t xml:space="preserve">0</w:t>
+            </w:r>
+          </w:p>
+        </w:tc>
+        <w:tc>
+          <w:tcPr>
+            <w:tcW w:w="350" w:type="dxa"/>
+            <w:vAlign w:val="center"/>
+          </w:tcPr>
+          <w:p>
+            <w:pPr>
+              <w:jc w:val="center"/>
+            </w:pPr>
+            <w:r>
+              <w:rPr/>
+              <w:t xml:space="preserve">0</w:t>
+            </w:r>
+          </w:p>
+        </w:tc>
+        <w:tc>
+          <w:tcPr>
+            <w:tcW w:w="350" w:type="dxa"/>
+            <w:vAlign w:val="center"/>
+          </w:tcPr>
+          <w:p>
+            <w:pPr>
+              <w:jc w:val="center"/>
+            </w:pPr>
+            <w:r>
+              <w:rPr/>
+              <w:t xml:space="preserve">0</w:t>
+            </w:r>
+          </w:p>
+        </w:tc>
+        <w:tc>
+          <w:tcPr>
+            <w:tcW w:w="350" w:type="dxa"/>
+            <w:vAlign w:val="center"/>
+          </w:tcPr>
+          <w:p>
+            <w:pPr>
+              <w:jc w:val="center"/>
+            </w:pPr>
+            <w:r>
+              <w:rPr/>
+              <w:t xml:space="preserve">0</w:t>
+            </w:r>
+          </w:p>
+        </w:tc>
+        <w:tc>
+          <w:tcPr>
+            <w:tcW w:w="350" w:type="dxa"/>
+            <w:vAlign w:val="center"/>
+          </w:tcPr>
+          <w:p>
+            <w:pPr>
+              <w:jc w:val="center"/>
+            </w:pPr>
+            <w:r>
+              <w:rPr/>
+              <w:t xml:space="preserve">0</w:t>
+            </w:r>
+          </w:p>
+        </w:tc>
+        <w:tc>
+          <w:tcPr>
+            <w:tcW w:w="350" w:type="dxa"/>
+            <w:vAlign w:val="center"/>
+          </w:tcPr>
+          <w:p>
+            <w:pPr>
+              <w:jc w:val="center"/>
+            </w:pPr>
+            <w:r>
+              <w:rPr/>
+              <w:t xml:space="preserve">0</w:t>
+            </w:r>
+          </w:p>
+        </w:tc>
+        <w:tc>
+          <w:tcPr>
+            <w:tcW w:w="350" w:type="dxa"/>
+            <w:vAlign w:val="center"/>
+          </w:tcPr>
+          <w:p>
+            <w:pPr>
+              <w:jc w:val="center"/>
+            </w:pPr>
+            <w:r>
+              <w:rPr/>
+              <w:t xml:space="preserve">0</w:t>
+            </w:r>
+          </w:p>
+        </w:tc>
+        <w:tc>
+          <w:tcPr>
+            <w:tcW w:w="350" w:type="dxa"/>
+            <w:vAlign w:val="center"/>
+          </w:tcPr>
+          <w:p>
+            <w:pPr>
+              <w:jc w:val="center"/>
+            </w:pPr>
+            <w:r>
+              <w:rPr/>
+              <w:t xml:space="preserve">0</w:t>
+            </w:r>
+          </w:p>
+        </w:tc>
+      </w:tr>
+    </w:tbl>
+    <w:p/>
+    <w:p/>
+    <w:tbl>
+      <w:tblGrid>
+        <w:gridCol w:w="800" w:type="dxa"/>
+        <w:gridCol w:w="800" w:type="dxa"/>
+        <w:gridCol w:w="800" w:type="dxa"/>
+        <w:gridCol w:w="800" w:type="dxa"/>
+        <w:gridCol w:w="800" w:type="dxa"/>
+        <w:gridCol w:w="800" w:type="dxa"/>
+      </w:tblGrid>
+      <w:tblPr>
+        <w:tblStyle w:val="Rsr Table"/>
+      </w:tblPr>
+      <w:tr>
+        <w:trPr/>
+        <w:tc>
+          <w:tcPr>
+            <w:tcW w:w="800" w:type="dxa"/>
+            <w:vAlign w:val="center"/>
+            <w:vMerge w:val="restart"/>
+          </w:tcPr>
+          <w:p>
+            <w:pPr/>
+            <w:r>
+              <w:rPr/>
+              <w:t xml:space="preserve">UII-1 BoP</w:t>
+            </w:r>
+          </w:p>
+        </w:tc>
+        <w:tc>
+          <w:tcPr>
+            <w:tcW w:w="3200" w:type="dxa"/>
+            <w:vAlign w:val="center"/>
+            <w:gridSpan w:val="4"/>
+          </w:tcPr>
+          <w:p>
+            <w:pPr>
+              <w:jc w:val="center"/>
+            </w:pPr>
+            <w:r>
+              <w:rPr/>
+              <w:t xml:space="preserve">UII-2 SHF</w:t>
+            </w:r>
+          </w:p>
+        </w:tc>
+        <w:tc>
+          <w:tcPr>
+            <w:tcW w:w="800" w:type="dxa"/>
+            <w:vAlign w:val="center"/>
+            <w:vMerge w:val="restart"/>
+          </w:tcPr>
+          <w:p>
+            <w:pPr/>
+            <w:r>
+              <w:rPr/>
+              <w:t xml:space="preserve">UII-3 EEP</w:t>
+            </w:r>
+          </w:p>
+        </w:tc>
+      </w:tr>
+      <w:tr>
+        <w:trPr/>
+        <w:tc>
+          <w:tcPr>
+            <w:tcW w:w="800" w:type="dxa"/>
+            <w:vMerge w:val="continue"/>
+          </w:tcPr>
+          <w:p/>
+        </w:tc>
+        <w:tc>
+          <w:tcPr>
+            <w:tcW w:w="800" w:type="dxa"/>
+            <w:vAlign w:val="center"/>
+          </w:tcPr>
+          <w:p>
+            <w:pPr>
+              <w:jc w:val="center"/>
+            </w:pPr>
+            <w:r>
+              <w:rPr/>
+              <w:t xml:space="preserve">SM</w:t>
+            </w:r>
+          </w:p>
+        </w:tc>
+        <w:tc>
+          <w:tcPr>
+            <w:tcW w:w="800" w:type="dxa"/>
+            <w:vAlign w:val="center"/>
+          </w:tcPr>
+          <w:p>
+            <w:pPr>
+              <w:jc w:val="center"/>
+            </w:pPr>
+            <w:r>
+              <w:rPr/>
+              <w:t xml:space="preserve">SF</w:t>
+            </w:r>
+          </w:p>
+        </w:tc>
+        <w:tc>
+          <w:tcPr>
+            <w:tcW w:w="800" w:type="dxa"/>
+            <w:vAlign w:val="center"/>
+          </w:tcPr>
+          <w:p>
+            <w:pPr>
+              <w:jc w:val="center"/>
+            </w:pPr>
+            <w:r>
+              <w:rPr/>
+              <w:t xml:space="preserve">JM</w:t>
+            </w:r>
+          </w:p>
+        </w:tc>
+        <w:tc>
+          <w:tcPr>
+            <w:tcW w:w="800" w:type="dxa"/>
+            <w:vAlign w:val="center"/>
+          </w:tcPr>
+          <w:p>
+            <w:pPr>
+              <w:jc w:val="center"/>
+            </w:pPr>
+            <w:r>
+              <w:rPr/>
+              <w:t xml:space="preserve">JF</w:t>
+            </w:r>
+          </w:p>
+        </w:tc>
+        <w:tc>
+          <w:tcPr>
+            <w:tcW w:w="800" w:type="dxa"/>
+            <w:vMerge w:val="continue"/>
+          </w:tcPr>
+          <w:p/>
+        </w:tc>
+      </w:tr>
+      <w:tr>
+        <w:trPr/>
+        <w:tc>
+          <w:tcPr>
+            <w:tcW w:w="800" w:type="dxa"/>
+          </w:tcPr>
+          <w:p>
+            <w:pPr/>
+            <w:r>
+              <w:rPr/>
+              <w:t xml:space="preserve">0</w:t>
+            </w:r>
+          </w:p>
+        </w:tc>
+        <w:tc>
+          <w:tcPr>
+            <w:tcW w:w="800" w:type="dxa"/>
+            <w:vAlign w:val="center"/>
+          </w:tcPr>
+          <w:p>
+            <w:pPr>
+              <w:jc w:val="center"/>
+            </w:pPr>
+            <w:r>
+              <w:rPr/>
+              <w:t xml:space="preserve">0</w:t>
+            </w:r>
+          </w:p>
+        </w:tc>
+        <w:tc>
+          <w:tcPr>
+            <w:tcW w:w="800" w:type="dxa"/>
+            <w:vAlign w:val="center"/>
+          </w:tcPr>
+          <w:p>
+            <w:pPr>
+              <w:jc w:val="center"/>
+            </w:pPr>
+            <w:r>
+              <w:rPr/>
+              <w:t xml:space="preserve">0</w:t>
+            </w:r>
+          </w:p>
+        </w:tc>
+        <w:tc>
+          <w:tcPr>
+            <w:tcW w:w="800" w:type="dxa"/>
+            <w:vAlign w:val="center"/>
+          </w:tcPr>
+          <w:p>
+            <w:pPr>
+              <w:jc w:val="center"/>
+            </w:pPr>
+            <w:r>
+              <w:rPr/>
+              <w:t xml:space="preserve">0</w:t>
+            </w:r>
+          </w:p>
+        </w:tc>
+        <w:tc>
+          <w:tcPr>
+            <w:tcW w:w="800" w:type="dxa"/>
+            <w:vAlign w:val="center"/>
+          </w:tcPr>
+          <w:p>
+            <w:pPr>
+              <w:jc w:val="center"/>
+            </w:pPr>
+            <w:r>
+              <w:rPr/>
+              <w:t xml:space="preserve">0</w:t>
+            </w:r>
+          </w:p>
+        </w:tc>
+        <w:tc>
+          <w:tcPr>
+            <w:tcW w:w="800" w:type="dxa"/>
+          </w:tcPr>
+          <w:p>
+            <w:pPr/>
+            <w:r>
+              <w:rPr/>
+              <w:t xml:space="preserve">0</w:t>
+            </w:r>
+          </w:p>
+        </w:tc>
+      </w:tr>
+    </w:tbl>
+    <w:p/>
+    <w:p/>
+    <w:tbl>
+      <w:tblGrid>
+        <w:gridCol w:w="800" w:type="dxa"/>
+        <w:gridCol w:w="800" w:type="dxa"/>
+        <w:gridCol w:w="800" w:type="dxa"/>
+        <w:gridCol w:w="800" w:type="dxa"/>
+        <w:gridCol w:w="800" w:type="dxa"/>
+        <w:gridCol w:w="800" w:type="dxa"/>
+        <w:gridCol w:w="800" w:type="dxa"/>
+        <w:gridCol w:w="800" w:type="dxa"/>
+        <w:gridCol w:w="800" w:type="dxa"/>
+        <w:gridCol w:w="800" w:type="dxa"/>
+        <w:gridCol w:w="800" w:type="dxa"/>
+      </w:tblGrid>
+      <w:tblPr>
+        <w:tblStyle w:val="Rsr Table"/>
+      </w:tblPr>
+      <w:tr>
+        <w:trPr/>
+        <w:tc>
+          <w:tcPr>
+            <w:tcW w:w="1600" w:type="dxa"/>
+            <w:vAlign w:val="center"/>
+            <w:gridSpan w:val="2"/>
+          </w:tcPr>
+          <w:p>
+            <w:pPr>
+              <w:jc w:val="center"/>
+            </w:pPr>
+            <w:r>
+              <w:rPr/>
+              <w:t xml:space="preserve">UII-4 SME</w:t>
+            </w:r>
+          </w:p>
+        </w:tc>
+        <w:tc>
+          <w:tcPr>
+            <w:tcW w:w="3200" w:type="dxa"/>
+            <w:vAlign w:val="center"/>
+            <w:gridSpan w:val="4"/>
+          </w:tcPr>
+          <w:p>
+            <w:pPr>
+              <w:jc w:val="center"/>
+            </w:pPr>
+            <w:r>
+              <w:rPr/>
+              <w:t xml:space="preserve">UII-5 NonFE</w:t>
+            </w:r>
+          </w:p>
+        </w:tc>
+        <w:tc>
+          <w:tcPr>
+            <w:tcW w:w="3200" w:type="dxa"/>
+            <w:vAlign w:val="center"/>
+            <w:gridSpan w:val="4"/>
+          </w:tcPr>
+          <w:p>
+            <w:pPr>
+              <w:jc w:val="center"/>
+            </w:pPr>
+            <w:r>
+              <w:rPr/>
+              <w:t xml:space="preserve">UII-6 MSME</w:t>
+            </w:r>
+          </w:p>
+        </w:tc>
+        <w:tc>
+          <w:tcPr>
+            <w:tcW w:w="800" w:type="dxa"/>
+            <w:vAlign w:val="center"/>
+            <w:vMerge w:val="restart"/>
+          </w:tcPr>
+          <w:p>
+            <w:pPr/>
+            <w:r>
+              <w:rPr/>
+              <w:t xml:space="preserve">UII-7 INNO</w:t>
+            </w:r>
+          </w:p>
+        </w:tc>
+      </w:tr>
+      <w:tr>
+        <w:trPr/>
+        <w:tc>
+          <w:tcPr>
+            <w:tcW w:w="800" w:type="dxa"/>
+            <w:vAlign w:val="center"/>
+          </w:tcPr>
+          <w:p>
+            <w:pPr>
+              <w:jc w:val="center"/>
+            </w:pPr>
+            <w:r>
+              <w:rPr/>
+              <w:t xml:space="preserve">M</w:t>
+            </w:r>
+          </w:p>
+        </w:tc>
+        <w:tc>
+          <w:tcPr>
+            <w:tcW w:w="800" w:type="dxa"/>
+            <w:vAlign w:val="center"/>
+          </w:tcPr>
+          <w:p>
+            <w:pPr>
+              <w:jc w:val="center"/>
+            </w:pPr>
+            <w:r>
+              <w:rPr/>
+              <w:t xml:space="preserve">F</w:t>
+            </w:r>
+          </w:p>
+        </w:tc>
+        <w:tc>
+          <w:tcPr>
+            <w:tcW w:w="800" w:type="dxa"/>
+            <w:vAlign w:val="center"/>
+          </w:tcPr>
+          <w:p>
+            <w:pPr>
+              <w:jc w:val="center"/>
+            </w:pPr>
+            <w:r>
+              <w:rPr/>
+              <w:t xml:space="preserve">SM</w:t>
+            </w:r>
+          </w:p>
+        </w:tc>
+        <w:tc>
+          <w:tcPr>
+            <w:tcW w:w="800" w:type="dxa"/>
+            <w:vAlign w:val="center"/>
+          </w:tcPr>
+          <w:p>
+            <w:pPr>
+              <w:jc w:val="center"/>
+            </w:pPr>
+            <w:r>
+              <w:rPr/>
+              <w:t xml:space="preserve">SF</w:t>
+            </w:r>
+          </w:p>
+        </w:tc>
+        <w:tc>
+          <w:tcPr>
+            <w:tcW w:w="800" w:type="dxa"/>
+            <w:vAlign w:val="center"/>
+          </w:tcPr>
+          <w:p>
+            <w:pPr>
+              <w:jc w:val="center"/>
+            </w:pPr>
+            <w:r>
+              <w:rPr/>
+              <w:t xml:space="preserve">JM</w:t>
+            </w:r>
+          </w:p>
+        </w:tc>
+        <w:tc>
+          <w:tcPr>
+            <w:tcW w:w="800" w:type="dxa"/>
+            <w:vAlign w:val="center"/>
+          </w:tcPr>
+          <w:p>
+            <w:pPr>
+              <w:jc w:val="center"/>
+            </w:pPr>
+            <w:r>
+              <w:rPr/>
+              <w:t xml:space="preserve">JF</w:t>
+            </w:r>
+          </w:p>
+        </w:tc>
+        <w:tc>
+          <w:tcPr>
+            <w:tcW w:w="800" w:type="dxa"/>
+            <w:vAlign w:val="center"/>
+          </w:tcPr>
+          <w:p>
+            <w:pPr>
+              <w:jc w:val="center"/>
+            </w:pPr>
+            <w:r>
+              <w:rPr/>
+              <w:t xml:space="preserve">SM</w:t>
+            </w:r>
+          </w:p>
+        </w:tc>
+        <w:tc>
+          <w:tcPr>
+            <w:tcW w:w="800" w:type="dxa"/>
+            <w:vAlign w:val="center"/>
+          </w:tcPr>
+          <w:p>
+            <w:pPr>
+              <w:jc w:val="center"/>
+            </w:pPr>
+            <w:r>
+              <w:rPr/>
+              <w:t xml:space="preserve">SF</w:t>
+            </w:r>
+          </w:p>
+        </w:tc>
+        <w:tc>
+          <w:tcPr>
+            <w:tcW w:w="800" w:type="dxa"/>
+            <w:vAlign w:val="center"/>
+          </w:tcPr>
+          <w:p>
+            <w:pPr>
+              <w:jc w:val="center"/>
+            </w:pPr>
+            <w:r>
+              <w:rPr/>
+              <w:t xml:space="preserve">JM</w:t>
+            </w:r>
+          </w:p>
+        </w:tc>
+        <w:tc>
+          <w:tcPr>
+            <w:tcW w:w="800" w:type="dxa"/>
+            <w:vAlign w:val="center"/>
+          </w:tcPr>
+          <w:p>
+            <w:pPr>
+              <w:jc w:val="center"/>
+            </w:pPr>
+            <w:r>
+              <w:rPr/>
+              <w:t xml:space="preserve">JF</w:t>
+            </w:r>
+          </w:p>
+        </w:tc>
+        <w:tc>
+          <w:tcPr>
+            <w:tcW w:w="800" w:type="dxa"/>
+            <w:vMerge w:val="continue"/>
+          </w:tcPr>
+          <w:p/>
+        </w:tc>
+      </w:tr>
+      <w:tr>
+        <w:trPr/>
+        <w:tc>
+          <w:tcPr>
+            <w:tcW w:w="800" w:type="dxa"/>
+            <w:vAlign w:val="center"/>
+          </w:tcPr>
+          <w:p>
+            <w:pPr>
+              <w:jc w:val="center"/>
+            </w:pPr>
+            <w:r>
+              <w:rPr/>
+              <w:t xml:space="preserve">0</w:t>
+            </w:r>
+          </w:p>
+        </w:tc>
+        <w:tc>
+          <w:tcPr>
+            <w:tcW w:w="800" w:type="dxa"/>
+            <w:vAlign w:val="center"/>
+          </w:tcPr>
+          <w:p>
+            <w:pPr>
+              <w:jc w:val="center"/>
+            </w:pPr>
+            <w:r>
+              <w:rPr/>
+              <w:t xml:space="preserve">0</w:t>
+            </w:r>
+          </w:p>
+        </w:tc>
+        <w:tc>
+          <w:tcPr>
+            <w:tcW w:w="800" w:type="dxa"/>
+            <w:vAlign w:val="center"/>
+          </w:tcPr>
+          <w:p>
+            <w:pPr>
+              <w:jc w:val="center"/>
+            </w:pPr>
+            <w:r>
+              <w:rPr/>
+              <w:t xml:space="preserve">0</w:t>
+            </w:r>
+          </w:p>
+        </w:tc>
+        <w:tc>
+          <w:tcPr>
+            <w:tcW w:w="800" w:type="dxa"/>
+            <w:vAlign w:val="center"/>
+          </w:tcPr>
+          <w:p>
+            <w:pPr>
+              <w:jc w:val="center"/>
+            </w:pPr>
+            <w:r>
+              <w:rPr/>
+              <w:t xml:space="preserve">0</w:t>
+            </w:r>
+          </w:p>
+        </w:tc>
+        <w:tc>
+          <w:tcPr>
+            <w:tcW w:w="800" w:type="dxa"/>
+            <w:vAlign w:val="center"/>
+          </w:tcPr>
+          <w:p>
+            <w:pPr>
+              <w:jc w:val="center"/>
+            </w:pPr>
+            <w:r>
+              <w:rPr/>
+              <w:t xml:space="preserve">0</w:t>
+            </w:r>
+          </w:p>
+        </w:tc>
+        <w:tc>
+          <w:tcPr>
+            <w:tcW w:w="800" w:type="dxa"/>
+            <w:vAlign w:val="center"/>
+          </w:tcPr>
+          <w:p>
+            <w:pPr>
+              <w:jc w:val="center"/>
+            </w:pPr>
+            <w:r>
+              <w:rPr/>
+              <w:t xml:space="preserve">0</w:t>
+            </w:r>
+          </w:p>
+        </w:tc>
+        <w:tc>
+          <w:tcPr>
+            <w:tcW w:w="800" w:type="dxa"/>
+            <w:vAlign w:val="center"/>
+          </w:tcPr>
+          <w:p>
+            <w:pPr>
+              <w:jc w:val="center"/>
+            </w:pPr>
+            <w:r>
+              <w:rPr/>
+              <w:t xml:space="preserve">0</w:t>
+            </w:r>
+          </w:p>
+        </w:tc>
+        <w:tc>
+          <w:tcPr>
+            <w:tcW w:w="800" w:type="dxa"/>
+            <w:vAlign w:val="center"/>
+          </w:tcPr>
+          <w:p>
+            <w:pPr>
+              <w:jc w:val="center"/>
+            </w:pPr>
+            <w:r>
+              <w:rPr/>
+              <w:t xml:space="preserve">0</w:t>
+            </w:r>
+          </w:p>
+        </w:tc>
+        <w:tc>
+          <w:tcPr>
+            <w:tcW w:w="800" w:type="dxa"/>
+            <w:vAlign w:val="center"/>
+          </w:tcPr>
+          <w:p>
+            <w:pPr>
+              <w:jc w:val="center"/>
+            </w:pPr>
+            <w:r>
+              <w:rPr/>
+              <w:t xml:space="preserve">0</w:t>
+            </w:r>
+          </w:p>
+        </w:tc>
+        <w:tc>
+          <w:tcPr>
+            <w:tcW w:w="800" w:type="dxa"/>
+            <w:vAlign w:val="center"/>
+          </w:tcPr>
+          <w:p>
+            <w:pPr>
+              <w:jc w:val="center"/>
+            </w:pPr>
+            <w:r>
+              <w:rPr/>
+              <w:t xml:space="preserve">0</w:t>
+            </w:r>
+          </w:p>
+        </w:tc>
+        <w:tc>
+          <w:tcPr>
+            <w:tcW w:w="800" w:type="dxa"/>
+          </w:tcPr>
+          <w:p>
+            <w:pPr/>
+            <w:r>
+              <w:rPr/>
+              <w:t xml:space="preserve">0</w:t>
+            </w:r>
+          </w:p>
+        </w:tc>
+      </w:tr>
+    </w:tbl>
+    <w:p/>
+    <w:p/>
+    <w:tbl>
+      <w:tblGrid>
+        <w:gridCol w:w="800" w:type="dxa"/>
+        <w:gridCol w:w="800" w:type="dxa"/>
+        <w:gridCol w:w="800" w:type="dxa"/>
+        <w:gridCol w:w="800" w:type="dxa"/>
+        <w:gridCol w:w="800" w:type="dxa"/>
+        <w:gridCol w:w="800" w:type="dxa"/>
+        <w:gridCol w:w="800" w:type="dxa"/>
+        <w:gridCol w:w="800" w:type="dxa"/>
+        <w:gridCol w:w="800" w:type="dxa"/>
+        <w:gridCol w:w="800" w:type="dxa"/>
+      </w:tblGrid>
+      <w:tblPr>
+        <w:tblStyle w:val="Rsr Table"/>
+      </w:tblPr>
+      <w:tr>
+        <w:trPr/>
+        <w:tc>
+          <w:tcPr>
+            <w:tcW w:w="8000" w:type="dxa"/>
+            <w:vAlign w:val="center"/>
+            <w:gridSpan w:val="10"/>
+          </w:tcPr>
+          <w:p>
+            <w:pPr>
+              <w:jc w:val="center"/>
+            </w:pPr>
+            <w:r>
+              <w:rPr/>
+              <w:t xml:space="preserve">UII-8 FSERV</w:t>
+            </w:r>
+          </w:p>
+        </w:tc>
+      </w:tr>
+      <w:tr>
+        <w:trPr/>
+        <w:tc>
+          <w:tcPr>
+            <w:tcW w:w="800" w:type="dxa"/>
+            <w:vAlign w:val="center"/>
+          </w:tcPr>
+          <w:p>
+            <w:pPr>
+              <w:jc w:val="center"/>
+            </w:pPr>
+            <w:r>
+              <w:rPr/>
+              <w:t xml:space="preserve">SM</w:t>
+            </w:r>
+          </w:p>
+        </w:tc>
+        <w:tc>
+          <w:tcPr>
+            <w:tcW w:w="800" w:type="dxa"/>
+            <w:vAlign w:val="center"/>
+          </w:tcPr>
+          <w:p>
+            <w:pPr>
+              <w:jc w:val="center"/>
+            </w:pPr>
+            <w:r>
+              <w:rPr/>
+              <w:t xml:space="preserve">SF</w:t>
+            </w:r>
+          </w:p>
+        </w:tc>
+        <w:tc>
+          <w:tcPr>
+            <w:tcW w:w="800" w:type="dxa"/>
+            <w:vAlign w:val="center"/>
+          </w:tcPr>
+          <w:p>
+            <w:pPr>
+              <w:jc w:val="center"/>
+            </w:pPr>
+            <w:r>
+              <w:rPr/>
+              <w:t xml:space="preserve">JM</w:t>
+            </w:r>
+          </w:p>
+        </w:tc>
+        <w:tc>
+          <w:tcPr>
+            <w:tcW w:w="800" w:type="dxa"/>
+            <w:vAlign w:val="center"/>
+          </w:tcPr>
+          <w:p>
+            <w:pPr>
+              <w:jc w:val="center"/>
+            </w:pPr>
+            <w:r>
+              <w:rPr/>
+              <w:t xml:space="preserve">JF</w:t>
+            </w:r>
+          </w:p>
+        </w:tc>
+        <w:tc>
+          <w:tcPr>
+            <w:tcW w:w="800" w:type="dxa"/>
+            <w:vAlign w:val="center"/>
+          </w:tcPr>
+          <w:p>
+            <w:pPr>
+              <w:jc w:val="center"/>
+            </w:pPr>
+            <w:r>
+              <w:rPr/>
+              <w:t xml:space="preserve">SM</w:t>
+            </w:r>
+          </w:p>
+        </w:tc>
+        <w:tc>
+          <w:tcPr>
+            <w:tcW w:w="800" w:type="dxa"/>
+            <w:vAlign w:val="center"/>
+          </w:tcPr>
+          <w:p>
+            <w:pPr>
+              <w:jc w:val="center"/>
+            </w:pPr>
+            <w:r>
+              <w:rPr/>
+              <w:t xml:space="preserve">SF</w:t>
+            </w:r>
+          </w:p>
+        </w:tc>
+        <w:tc>
+          <w:tcPr>
+            <w:tcW w:w="800" w:type="dxa"/>
+            <w:vAlign w:val="center"/>
+          </w:tcPr>
+          <w:p>
+            <w:pPr>
+              <w:jc w:val="center"/>
+            </w:pPr>
+            <w:r>
+              <w:rPr/>
+              <w:t xml:space="preserve">JM</w:t>
+            </w:r>
+          </w:p>
+        </w:tc>
+        <w:tc>
+          <w:tcPr>
+            <w:tcW w:w="800" w:type="dxa"/>
+            <w:vAlign w:val="center"/>
+          </w:tcPr>
+          <w:p>
+            <w:pPr>
+              <w:jc w:val="center"/>
+            </w:pPr>
+            <w:r>
+              <w:rPr/>
+              <w:t xml:space="preserve">JF</w:t>
+            </w:r>
+          </w:p>
+        </w:tc>
+        <w:tc>
+          <w:tcPr>
+            <w:tcW w:w="800" w:type="dxa"/>
+            <w:vAlign w:val="center"/>
+          </w:tcPr>
+          <w:p>
+            <w:pPr>
+              <w:jc w:val="center"/>
+            </w:pPr>
+            <w:r>
+              <w:rPr/>
+              <w:t xml:space="preserve">M</w:t>
+            </w:r>
+          </w:p>
+        </w:tc>
+        <w:tc>
+          <w:tcPr>
+            <w:tcW w:w="800" w:type="dxa"/>
+            <w:vAlign w:val="center"/>
+          </w:tcPr>
+          <w:p>
+            <w:pPr>
+              <w:jc w:val="center"/>
+            </w:pPr>
+            <w:r>
+              <w:rPr/>
+              <w:t xml:space="preserve">F</w:t>
+            </w:r>
+          </w:p>
+        </w:tc>
+      </w:tr>
+      <w:tr>
+        <w:trPr/>
+        <w:tc>
+          <w:tcPr>
+            <w:tcW w:w="800" w:type="dxa"/>
+            <w:vAlign w:val="center"/>
+          </w:tcPr>
+          <w:p>
+            <w:pPr>
+              <w:jc w:val="center"/>
+            </w:pPr>
+            <w:r>
+              <w:rPr/>
+              <w:t xml:space="preserve">0</w:t>
+            </w:r>
+          </w:p>
+        </w:tc>
+        <w:tc>
+          <w:tcPr>
+            <w:tcW w:w="800" w:type="dxa"/>
+            <w:vAlign w:val="center"/>
+          </w:tcPr>
+          <w:p>
+            <w:pPr>
+              <w:jc w:val="center"/>
+            </w:pPr>
+            <w:r>
+              <w:rPr/>
+              <w:t xml:space="preserve">0</w:t>
+            </w:r>
+          </w:p>
+        </w:tc>
+        <w:tc>
+          <w:tcPr>
+            <w:tcW w:w="800" w:type="dxa"/>
+            <w:vAlign w:val="center"/>
+          </w:tcPr>
+          <w:p>
+            <w:pPr>
+              <w:jc w:val="center"/>
+            </w:pPr>
+            <w:r>
+              <w:rPr/>
+              <w:t xml:space="preserve">0</w:t>
+            </w:r>
+          </w:p>
+        </w:tc>
+        <w:tc>
+          <w:tcPr>
+            <w:tcW w:w="800" w:type="dxa"/>
+            <w:vAlign w:val="center"/>
+          </w:tcPr>
+          <w:p>
+            <w:pPr>
+              <w:jc w:val="center"/>
+            </w:pPr>
+            <w:r>
+              <w:rPr/>
+              <w:t xml:space="preserve">0</w:t>
+            </w:r>
+          </w:p>
+        </w:tc>
+        <w:tc>
+          <w:tcPr>
+            <w:tcW w:w="800" w:type="dxa"/>
+            <w:vAlign w:val="center"/>
+          </w:tcPr>
+          <w:p>
+            <w:pPr>
+              <w:jc w:val="center"/>
+            </w:pPr>
+            <w:r>
+              <w:rPr/>
+              <w:t xml:space="preserve">0</w:t>
+            </w:r>
+          </w:p>
+        </w:tc>
+        <w:tc>
+          <w:tcPr>
+            <w:tcW w:w="800" w:type="dxa"/>
+            <w:vAlign w:val="center"/>
+          </w:tcPr>
+          <w:p>
+            <w:pPr>
+              <w:jc w:val="center"/>
+            </w:pPr>
+            <w:r>
+              <w:rPr/>
+              <w:t xml:space="preserve">0</w:t>
+            </w:r>
+          </w:p>
+        </w:tc>
+        <w:tc>
+          <w:tcPr>
+            <w:tcW w:w="800" w:type="dxa"/>
+            <w:vAlign w:val="center"/>
+          </w:tcPr>
+          <w:p>
+            <w:pPr>
+              <w:jc w:val="center"/>
+            </w:pPr>
+            <w:r>
+              <w:rPr/>
+              <w:t xml:space="preserve">0</w:t>
+            </w:r>
+          </w:p>
+        </w:tc>
+        <w:tc>
+          <w:tcPr>
+            <w:tcW w:w="800" w:type="dxa"/>
+            <w:vAlign w:val="center"/>
+          </w:tcPr>
+          <w:p>
+            <w:pPr>
+              <w:jc w:val="center"/>
+            </w:pPr>
+            <w:r>
+              <w:rPr/>
+              <w:t xml:space="preserve">0</w:t>
+            </w:r>
+          </w:p>
+        </w:tc>
+        <w:tc>
+          <w:tcPr>
+            <w:tcW w:w="800" w:type="dxa"/>
+            <w:vAlign w:val="center"/>
+          </w:tcPr>
+          <w:p>
+            <w:pPr>
+              <w:jc w:val="center"/>
+            </w:pPr>
+            <w:r>
+              <w:rPr/>
+              <w:t xml:space="preserve">0</w:t>
+            </w:r>
+          </w:p>
+        </w:tc>
+        <w:tc>
+          <w:tcPr>
+            <w:tcW w:w="800" w:type="dxa"/>
+            <w:vAlign w:val="center"/>
+          </w:tcPr>
+          <w:p>
+            <w:pPr>
+              <w:jc w:val="center"/>
+            </w:pPr>
+            <w:r>
+              <w:rPr/>
+              <w:t xml:space="preserve">0</w:t>
+            </w:r>
+          </w:p>
+        </w:tc>
+      </w:tr>
+    </w:tbl>
+    <w:p/>
+    <w:p/>
+    <w:p>
+      <w:pPr>
+        <w:numPr>
+          <w:ilvl w:val="1"/>
+          <w:numId w:val="6"/>
+        </w:numPr>
+      </w:pPr>
+      <w:r>
+        <w:rPr>
+          <w:b w:val="1"/>
+          <w:bCs w:val="1"/>
+        </w:rPr>
+        <w:t xml:space="preserve">Incubating inclusive model</w:t>
+      </w:r>
+    </w:p>
+    <w:p/>
+    <w:p>
+      <w:pPr>
+        <w:numPr>
+          <w:ilvl w:val="2"/>
+          <w:numId w:val="6"/>
+        </w:numPr>
+      </w:pPr>
+      <w:r>
+        <w:rPr>
+          <w:b w:val="1"/>
+          <w:bCs w:val="1"/>
+        </w:rPr>
+        <w:t xml:space="preserve">Govern and adopt inclusive agribusiness partnership</w:t>
+      </w:r>
+    </w:p>
+    <w:p>
+      <w:pPr>
+        <w:numPr>
+          <w:ilvl w:val="2"/>
+          <w:numId w:val="6"/>
+        </w:numPr>
+      </w:pPr>
+      <w:r>
+        <w:rPr>
+          <w:b w:val="1"/>
+          <w:bCs w:val="1"/>
+        </w:rPr>
+        <w:t xml:space="preserve">Improve access to nutritional food for the BoP consumer</w:t>
+      </w:r>
+    </w:p>
+    <w:p>
+      <w:pPr>
+        <w:numPr>
+          <w:ilvl w:val="2"/>
+          <w:numId w:val="6"/>
+        </w:numPr>
+      </w:pPr>
+      <w:r>
+        <w:rPr>
+          <w:b w:val="1"/>
+          <w:bCs w:val="1"/>
+        </w:rPr>
+        <w:t xml:space="preserve">Foster competitiveness and inclusiveness of the food value chain</w:t>
+      </w:r>
+    </w:p>
+    <w:p>
+      <w:pPr>
+        <w:numPr>
+          <w:ilvl w:val="2"/>
+          <w:numId w:val="6"/>
+        </w:numPr>
+      </w:pPr>
+      <w:r>
+        <w:rPr>
+          <w:b w:val="1"/>
+          <w:bCs w:val="1"/>
+        </w:rPr>
+        <w:t xml:space="preserve">Professionalize Agribusiness Clusters</w:t>
+      </w:r>
+    </w:p>
+    <w:p>
+      <w:pPr>
+        <w:numPr>
+          <w:ilvl w:val="2"/>
+          <w:numId w:val="6"/>
+        </w:numPr>
+      </w:pPr>
+      <w:r>
+        <w:rPr>
+          <w:b w:val="1"/>
+          <w:bCs w:val="1"/>
+        </w:rPr>
+        <w:t xml:space="preserve">Strengthen the enabling agribusiness environment</w:t>
+      </w:r>
+    </w:p>
+    <w:p/>
+    <w:p/>
+    <w:p>
+      <w:pPr>
+        <w:numPr>
+          <w:ilvl w:val="0"/>
+          <w:numId w:val="6"/>
+        </w:numPr>
+      </w:pPr>
+      <w:r>
+        <w:rPr>
+          <w:b w:val="1"/>
+          <w:bCs w:val="1"/>
+        </w:rPr>
+        <w:t xml:space="preserve">Other activities</w:t>
+      </w:r>
+    </w:p>
+    <w:p/>
+    <w:p>
+      <w:pPr>
+        <w:numPr>
+          <w:ilvl w:val="1"/>
+          <w:numId w:val="6"/>
+        </w:numPr>
+      </w:pPr>
+      <w:r>
+        <w:rPr>
+          <w:b w:val="1"/>
+          <w:bCs w:val="1"/>
+        </w:rPr>
+        <w:t xml:space="preserve">Action research</w:t>
+      </w:r>
+    </w:p>
+    <w:p>
+      <w:pPr>
+        <w:numPr>
+          <w:ilvl w:val="1"/>
+          <w:numId w:val="6"/>
+        </w:numPr>
+      </w:pPr>
+      <w:r>
+        <w:rPr>
+          <w:b w:val="1"/>
+          <w:bCs w:val="1"/>
+        </w:rPr>
+        <w:t xml:space="preserve">Monitoring and Evaluation</w:t>
+      </w:r>
+    </w:p>
+    <w:p>
+      <w:pPr>
+        <w:numPr>
+          <w:ilvl w:val="1"/>
+          <w:numId w:val="6"/>
+        </w:numPr>
+      </w:pPr>
+      <w:r>
+        <w:rPr>
+          <w:b w:val="1"/>
+          <w:bCs w:val="1"/>
+        </w:rPr>
+        <w:t xml:space="preserve">Communications</w:t>
+      </w:r>
+    </w:p>
+    <w:p/>
+    <w:p/>
+    <w:p>
+      <w:pPr>
+        <w:numPr>
+          <w:ilvl w:val="0"/>
+          <w:numId w:val="6"/>
+        </w:numPr>
+      </w:pPr>
+      <w:r>
+        <w:rPr>
+          <w:b w:val="1"/>
+          <w:bCs w:val="1"/>
+        </w:rPr>
+        <w:t xml:space="preserve">Conclusion and follow-up</w:t>
+      </w:r>
+    </w:p>
+    <w:p>
+      <w:pPr>
+        <w:sectPr>
+          <w:footerReference w:type="default" r:id="rId11"/>
+          <w:pgSz w:orient="portrait" w:w="11905.511811023622" w:h="16837.79527559055"/>
+          <w:pgMar w:top="1440" w:right="1440" w:bottom="1440" w:left="1440" w:header="720" w:footer="720" w:gutter="0"/>
+          <w:cols w:num="1" w:space="720"/>
+        </w:sectPr>
+      </w:pPr>
+    </w:p>
+    <w:p>
+      <w:pPr>
+        <w:jc w:val="center"/>
+      </w:pPr>
+      <w:r>
+        <w:rPr>
+          <w:sz w:val="24"/>
+          <w:szCs w:val="24"/>
+          <w:b w:val="1"/>
+          <w:bCs w:val="1"/>
+        </w:rPr>
+        <w:t xml:space="preserve">Quarterly report month-month 2020</w:t>
+      </w:r>
+    </w:p>
+    <w:p>
+      <w:pPr>
+        <w:jc w:val="center"/>
+      </w:pPr>
+      <w:r>
+        <w:rPr>
+          <w:sz w:val="24"/>
+          <w:szCs w:val="24"/>
+          <w:b w:val="1"/>
+          <w:bCs w:val="1"/>
+        </w:rPr>
+        <w:t xml:space="preserve">Niger</w:t>
+      </w:r>
+    </w:p>
+    <w:p/>
+    <w:p/>
+    <w:p>
+      <w:pPr/>
+      <w:r>
+        <w:rPr>
+          <w:sz w:val="24"/>
+          <w:szCs w:val="24"/>
+          <w:b w:val="1"/>
+          <w:bCs w:val="1"/>
+        </w:rPr>
+        <w:t xml:space="preserve">Partnership Name: NE27_Poultry_Nuseb</w:t>
+      </w:r>
+    </w:p>
+    <w:p>
+      <w:pPr/>
+      <w:r>
+        <w:pict>
+          <v:shape id="_x0000_s1006" type="#_x0000_t32" style="width:430pt; height:0pt; margin-left:0pt; margin-top:0pt; mso-position-horizontal:left; mso-position-vertical:top; mso-position-horizontal-relative:char; mso-position-vertical-relative:line;">
+            <w10:wrap type="inline"/>
+            <v:stroke weight="1pt"/>
+          </v:shape>
+        </w:pict>
+      </w:r>
+    </w:p>
+    <w:p>
+      <w:pPr>
+        <w:numPr>
+          <w:ilvl w:val="1"/>
+          <w:numId w:val="7"/>
+        </w:numPr>
+      </w:pPr>
+      <w:r>
+        <w:rPr>
+          <w:b w:val="1"/>
+          <w:bCs w:val="1"/>
+        </w:rPr>
+        <w:t xml:space="preserve">Summary of the PPPs contribution to the UIIs</w:t>
+      </w:r>
+    </w:p>
+    <w:tbl>
+      <w:tblGrid>
+        <w:gridCol w:w="350" w:type="dxa"/>
+        <w:gridCol w:w="350" w:type="dxa"/>
+        <w:gridCol w:w="350" w:type="dxa"/>
+        <w:gridCol w:w="350" w:type="dxa"/>
+        <w:gridCol w:w="350" w:type="dxa"/>
+        <w:gridCol w:w="350" w:type="dxa"/>
+        <w:gridCol w:w="350" w:type="dxa"/>
+        <w:gridCol w:w="350" w:type="dxa"/>
+        <w:gridCol w:w="350" w:type="dxa"/>
+        <w:gridCol w:w="350" w:type="dxa"/>
+        <w:gridCol w:w="350" w:type="dxa"/>
+        <w:gridCol w:w="350" w:type="dxa"/>
+        <w:gridCol w:w="350" w:type="dxa"/>
+        <w:gridCol w:w="350" w:type="dxa"/>
+        <w:gridCol w:w="350" w:type="dxa"/>
+        <w:gridCol w:w="350" w:type="dxa"/>
+        <w:gridCol w:w="350" w:type="dxa"/>
+        <w:gridCol w:w="350" w:type="dxa"/>
+        <w:gridCol w:w="350" w:type="dxa"/>
+        <w:gridCol w:w="350" w:type="dxa"/>
+        <w:gridCol w:w="350" w:type="dxa"/>
+        <w:gridCol w:w="350" w:type="dxa"/>
+        <w:gridCol w:w="350" w:type="dxa"/>
+        <w:gridCol w:w="350" w:type="dxa"/>
+        <w:gridCol w:w="350" w:type="dxa"/>
+        <w:gridCol w:w="350" w:type="dxa"/>
+        <w:gridCol w:w="350" w:type="dxa"/>
+      </w:tblGrid>
+      <w:tblPr>
+        <w:tblStyle w:val="Rsr Table"/>
+      </w:tblPr>
+      <w:tr>
+        <w:trPr/>
+        <w:tc>
+          <w:tcPr>
+            <w:tcW w:w="350" w:type="dxa"/>
+            <w:vAlign w:val="center"/>
+            <w:vMerge w:val="restart"/>
+          </w:tcPr>
+          <w:p>
+            <w:pPr/>
+            <w:r>
+              <w:rPr/>
+              <w:t xml:space="preserve">UII-1 BoP</w:t>
+            </w:r>
+          </w:p>
+        </w:tc>
+        <w:tc>
+          <w:tcPr>
+            <w:tcW w:w="1400" w:type="dxa"/>
+            <w:vAlign w:val="center"/>
+            <w:gridSpan w:val="4"/>
+          </w:tcPr>
+          <w:p>
+            <w:pPr>
+              <w:jc w:val="center"/>
+            </w:pPr>
+            <w:r>
+              <w:rPr/>
+              <w:t xml:space="preserve">UII-2 SHF</w:t>
+            </w:r>
+          </w:p>
+        </w:tc>
+        <w:tc>
+          <w:tcPr>
+            <w:tcW w:w="350" w:type="dxa"/>
+            <w:vAlign w:val="center"/>
+            <w:vMerge w:val="restart"/>
+          </w:tcPr>
+          <w:p>
+            <w:pPr/>
+            <w:r>
+              <w:rPr/>
+              <w:t xml:space="preserve">UII-3 EEP</w:t>
+            </w:r>
+          </w:p>
+        </w:tc>
+        <w:tc>
+          <w:tcPr>
+            <w:tcW w:w="700" w:type="dxa"/>
+            <w:vAlign w:val="center"/>
+            <w:gridSpan w:val="2"/>
+          </w:tcPr>
+          <w:p>
+            <w:pPr>
+              <w:jc w:val="center"/>
+            </w:pPr>
+            <w:r>
+              <w:rPr/>
+              <w:t xml:space="preserve">UII-4 SME</w:t>
+            </w:r>
+          </w:p>
+        </w:tc>
+        <w:tc>
+          <w:tcPr>
+            <w:tcW w:w="1400" w:type="dxa"/>
+            <w:vAlign w:val="center"/>
+            <w:gridSpan w:val="4"/>
+          </w:tcPr>
+          <w:p>
+            <w:pPr>
+              <w:jc w:val="center"/>
+            </w:pPr>
+            <w:r>
+              <w:rPr/>
+              <w:t xml:space="preserve">UII-5 NonFE</w:t>
+            </w:r>
+          </w:p>
+        </w:tc>
+        <w:tc>
+          <w:tcPr>
+            <w:tcW w:w="1400" w:type="dxa"/>
+            <w:vAlign w:val="center"/>
+            <w:gridSpan w:val="4"/>
+          </w:tcPr>
+          <w:p>
+            <w:pPr>
+              <w:jc w:val="center"/>
+            </w:pPr>
+            <w:r>
+              <w:rPr/>
+              <w:t xml:space="preserve">UII-6 MSME</w:t>
+            </w:r>
+          </w:p>
+        </w:tc>
+        <w:tc>
+          <w:tcPr>
+            <w:tcW w:w="350" w:type="dxa"/>
+            <w:vAlign w:val="center"/>
+            <w:vMerge w:val="restart"/>
+          </w:tcPr>
+          <w:p>
+            <w:pPr/>
+            <w:r>
+              <w:rPr/>
+              <w:t xml:space="preserve">UII-7 INNO</w:t>
+            </w:r>
+          </w:p>
+        </w:tc>
+        <w:tc>
+          <w:tcPr>
+            <w:tcW w:w="3500" w:type="dxa"/>
+            <w:vAlign w:val="center"/>
+            <w:gridSpan w:val="10"/>
+          </w:tcPr>
+          <w:p>
+            <w:pPr>
+              <w:jc w:val="center"/>
+            </w:pPr>
+            <w:r>
+              <w:rPr/>
+              <w:t xml:space="preserve">UII-8 FSERV</w:t>
+            </w:r>
+          </w:p>
+        </w:tc>
+      </w:tr>
+      <w:tr>
+        <w:trPr/>
+        <w:tc>
+          <w:tcPr>
+            <w:tcW w:w="350" w:type="dxa"/>
+            <w:vMerge w:val="continue"/>
+          </w:tcPr>
+          <w:p/>
+        </w:tc>
+        <w:tc>
+          <w:tcPr>
+            <w:tcW w:w="350" w:type="dxa"/>
+            <w:vAlign w:val="center"/>
+          </w:tcPr>
+          <w:p>
+            <w:pPr>
+              <w:jc w:val="center"/>
+            </w:pPr>
+            <w:r>
+              <w:rPr/>
+              <w:t xml:space="preserve">SM</w:t>
+            </w:r>
+          </w:p>
+        </w:tc>
+        <w:tc>
+          <w:tcPr>
+            <w:tcW w:w="350" w:type="dxa"/>
+            <w:vAlign w:val="center"/>
+          </w:tcPr>
+          <w:p>
+            <w:pPr>
+              <w:jc w:val="center"/>
+            </w:pPr>
+            <w:r>
+              <w:rPr/>
+              <w:t xml:space="preserve">SF</w:t>
+            </w:r>
+          </w:p>
+        </w:tc>
+        <w:tc>
+          <w:tcPr>
+            <w:tcW w:w="350" w:type="dxa"/>
+            <w:vAlign w:val="center"/>
+          </w:tcPr>
+          <w:p>
+            <w:pPr>
+              <w:jc w:val="center"/>
+            </w:pPr>
+            <w:r>
+              <w:rPr/>
+              <w:t xml:space="preserve">JM</w:t>
+            </w:r>
+          </w:p>
+        </w:tc>
+        <w:tc>
+          <w:tcPr>
+            <w:tcW w:w="350" w:type="dxa"/>
+            <w:vAlign w:val="center"/>
+          </w:tcPr>
+          <w:p>
+            <w:pPr>
+              <w:jc w:val="center"/>
+            </w:pPr>
+            <w:r>
+              <w:rPr/>
+              <w:t xml:space="preserve">JF</w:t>
+            </w:r>
+          </w:p>
+        </w:tc>
+        <w:tc>
+          <w:tcPr>
+            <w:tcW w:w="350" w:type="dxa"/>
+            <w:vMerge w:val="continue"/>
+          </w:tcPr>
+          <w:p/>
+        </w:tc>
+        <w:tc>
+          <w:tcPr>
+            <w:tcW w:w="350" w:type="dxa"/>
+            <w:vAlign w:val="center"/>
+          </w:tcPr>
+          <w:p>
+            <w:pPr>
+              <w:jc w:val="center"/>
+            </w:pPr>
+            <w:r>
+              <w:rPr/>
+              <w:t xml:space="preserve">M</w:t>
+            </w:r>
+          </w:p>
+        </w:tc>
+        <w:tc>
+          <w:tcPr>
+            <w:tcW w:w="350" w:type="dxa"/>
+            <w:vAlign w:val="center"/>
+          </w:tcPr>
+          <w:p>
+            <w:pPr>
+              <w:jc w:val="center"/>
+            </w:pPr>
+            <w:r>
+              <w:rPr/>
+              <w:t xml:space="preserve">F</w:t>
+            </w:r>
+          </w:p>
+        </w:tc>
+        <w:tc>
+          <w:tcPr>
+            <w:tcW w:w="350" w:type="dxa"/>
+            <w:vAlign w:val="center"/>
+          </w:tcPr>
+          <w:p>
+            <w:pPr>
+              <w:jc w:val="center"/>
+            </w:pPr>
+            <w:r>
+              <w:rPr/>
+              <w:t xml:space="preserve">SM</w:t>
+            </w:r>
+          </w:p>
+        </w:tc>
+        <w:tc>
+          <w:tcPr>
+            <w:tcW w:w="350" w:type="dxa"/>
+            <w:vAlign w:val="center"/>
+          </w:tcPr>
+          <w:p>
+            <w:pPr>
+              <w:jc w:val="center"/>
+            </w:pPr>
+            <w:r>
+              <w:rPr/>
+              <w:t xml:space="preserve">SF</w:t>
+            </w:r>
+          </w:p>
+        </w:tc>
+        <w:tc>
+          <w:tcPr>
+            <w:tcW w:w="350" w:type="dxa"/>
+            <w:vAlign w:val="center"/>
+          </w:tcPr>
+          <w:p>
+            <w:pPr>
+              <w:jc w:val="center"/>
+            </w:pPr>
+            <w:r>
+              <w:rPr/>
+              <w:t xml:space="preserve">JM</w:t>
+            </w:r>
+          </w:p>
+        </w:tc>
+        <w:tc>
+          <w:tcPr>
+            <w:tcW w:w="350" w:type="dxa"/>
+            <w:vAlign w:val="center"/>
+          </w:tcPr>
+          <w:p>
+            <w:pPr>
+              <w:jc w:val="center"/>
+            </w:pPr>
+            <w:r>
+              <w:rPr/>
+              <w:t xml:space="preserve">JF</w:t>
+            </w:r>
+          </w:p>
+        </w:tc>
+        <w:tc>
+          <w:tcPr>
+            <w:tcW w:w="350" w:type="dxa"/>
+            <w:vAlign w:val="center"/>
+          </w:tcPr>
+          <w:p>
+            <w:pPr>
+              <w:jc w:val="center"/>
+            </w:pPr>
+            <w:r>
+              <w:rPr/>
+              <w:t xml:space="preserve">SM</w:t>
+            </w:r>
+          </w:p>
+        </w:tc>
+        <w:tc>
+          <w:tcPr>
+            <w:tcW w:w="350" w:type="dxa"/>
+            <w:vAlign w:val="center"/>
+          </w:tcPr>
+          <w:p>
+            <w:pPr>
+              <w:jc w:val="center"/>
+            </w:pPr>
+            <w:r>
+              <w:rPr/>
+              <w:t xml:space="preserve">SF</w:t>
+            </w:r>
+          </w:p>
+        </w:tc>
+        <w:tc>
+          <w:tcPr>
+            <w:tcW w:w="350" w:type="dxa"/>
+            <w:vAlign w:val="center"/>
+          </w:tcPr>
+          <w:p>
+            <w:pPr>
+              <w:jc w:val="center"/>
+            </w:pPr>
+            <w:r>
+              <w:rPr/>
+              <w:t xml:space="preserve">JM</w:t>
+            </w:r>
+          </w:p>
+        </w:tc>
+        <w:tc>
+          <w:tcPr>
+            <w:tcW w:w="350" w:type="dxa"/>
+            <w:vAlign w:val="center"/>
+          </w:tcPr>
+          <w:p>
+            <w:pPr>
+              <w:jc w:val="center"/>
+            </w:pPr>
+            <w:r>
+              <w:rPr/>
+              <w:t xml:space="preserve">JF</w:t>
+            </w:r>
+          </w:p>
+        </w:tc>
+        <w:tc>
+          <w:tcPr>
+            <w:tcW w:w="350" w:type="dxa"/>
+            <w:vMerge w:val="continue"/>
+          </w:tcPr>
+          <w:p/>
+        </w:tc>
+        <w:tc>
+          <w:tcPr>
+            <w:tcW w:w="350" w:type="dxa"/>
+            <w:vAlign w:val="center"/>
+          </w:tcPr>
+          <w:p>
+            <w:pPr>
+              <w:jc w:val="center"/>
+            </w:pPr>
+            <w:r>
+              <w:rPr/>
+              <w:t xml:space="preserve">SM</w:t>
+            </w:r>
+          </w:p>
+        </w:tc>
+        <w:tc>
+          <w:tcPr>
+            <w:tcW w:w="350" w:type="dxa"/>
+            <w:vAlign w:val="center"/>
+          </w:tcPr>
+          <w:p>
+            <w:pPr>
+              <w:jc w:val="center"/>
+            </w:pPr>
+            <w:r>
+              <w:rPr/>
+              <w:t xml:space="preserve">SF</w:t>
+            </w:r>
+          </w:p>
+        </w:tc>
+        <w:tc>
+          <w:tcPr>
+            <w:tcW w:w="350" w:type="dxa"/>
+            <w:vAlign w:val="center"/>
+          </w:tcPr>
+          <w:p>
+            <w:pPr>
+              <w:jc w:val="center"/>
+            </w:pPr>
+            <w:r>
+              <w:rPr/>
+              <w:t xml:space="preserve">JM</w:t>
+            </w:r>
+          </w:p>
+        </w:tc>
+        <w:tc>
+          <w:tcPr>
+            <w:tcW w:w="350" w:type="dxa"/>
+            <w:vAlign w:val="center"/>
+          </w:tcPr>
+          <w:p>
+            <w:pPr>
+              <w:jc w:val="center"/>
+            </w:pPr>
+            <w:r>
+              <w:rPr/>
+              <w:t xml:space="preserve">JF</w:t>
+            </w:r>
+          </w:p>
+        </w:tc>
+        <w:tc>
+          <w:tcPr>
+            <w:tcW w:w="350" w:type="dxa"/>
+            <w:vAlign w:val="center"/>
+          </w:tcPr>
+          <w:p>
+            <w:pPr>
+              <w:jc w:val="center"/>
+            </w:pPr>
+            <w:r>
+              <w:rPr/>
+              <w:t xml:space="preserve">SM</w:t>
+            </w:r>
+          </w:p>
+        </w:tc>
+        <w:tc>
+          <w:tcPr>
+            <w:tcW w:w="350" w:type="dxa"/>
+            <w:vAlign w:val="center"/>
+          </w:tcPr>
+          <w:p>
+            <w:pPr>
+              <w:jc w:val="center"/>
+            </w:pPr>
+            <w:r>
+              <w:rPr/>
+              <w:t xml:space="preserve">SF</w:t>
+            </w:r>
+          </w:p>
+        </w:tc>
+        <w:tc>
+          <w:tcPr>
+            <w:tcW w:w="350" w:type="dxa"/>
+            <w:vAlign w:val="center"/>
+          </w:tcPr>
+          <w:p>
+            <w:pPr>
+              <w:jc w:val="center"/>
+            </w:pPr>
+            <w:r>
+              <w:rPr/>
+              <w:t xml:space="preserve">JM</w:t>
+            </w:r>
+          </w:p>
+        </w:tc>
+        <w:tc>
+          <w:tcPr>
+            <w:tcW w:w="350" w:type="dxa"/>
+            <w:vAlign w:val="center"/>
+          </w:tcPr>
+          <w:p>
+            <w:pPr>
+              <w:jc w:val="center"/>
+            </w:pPr>
+            <w:r>
+              <w:rPr/>
+              <w:t xml:space="preserve">JF</w:t>
+            </w:r>
+          </w:p>
+        </w:tc>
+        <w:tc>
+          <w:tcPr>
+            <w:tcW w:w="350" w:type="dxa"/>
+            <w:vAlign w:val="center"/>
+          </w:tcPr>
+          <w:p>
+            <w:pPr>
+              <w:jc w:val="center"/>
+            </w:pPr>
+            <w:r>
+              <w:rPr/>
+              <w:t xml:space="preserve">M</w:t>
+            </w:r>
+          </w:p>
+        </w:tc>
+        <w:tc>
+          <w:tcPr>
+            <w:tcW w:w="350" w:type="dxa"/>
+            <w:vAlign w:val="center"/>
+          </w:tcPr>
+          <w:p>
+            <w:pPr>
+              <w:jc w:val="center"/>
+            </w:pPr>
+            <w:r>
+              <w:rPr/>
+              <w:t xml:space="preserve">F</w:t>
+            </w:r>
+          </w:p>
+        </w:tc>
+      </w:tr>
+      <w:tr>
+        <w:trPr/>
+        <w:tc>
+          <w:tcPr>
+            <w:tcW w:w="350" w:type="dxa"/>
+          </w:tcPr>
+          <w:p>
+            <w:pPr/>
+            <w:r>
+              <w:rPr/>
+              <w:t xml:space="preserve">0</w:t>
+            </w:r>
+          </w:p>
+        </w:tc>
+        <w:tc>
+          <w:tcPr>
+            <w:tcW w:w="350" w:type="dxa"/>
+            <w:vAlign w:val="center"/>
+          </w:tcPr>
+          <w:p>
+            <w:pPr>
+              <w:jc w:val="center"/>
+            </w:pPr>
+            <w:r>
+              <w:rPr/>
+              <w:t xml:space="preserve">0</w:t>
+            </w:r>
+          </w:p>
+        </w:tc>
+        <w:tc>
+          <w:tcPr>
+            <w:tcW w:w="350" w:type="dxa"/>
+            <w:vAlign w:val="center"/>
+          </w:tcPr>
+          <w:p>
+            <w:pPr>
+              <w:jc w:val="center"/>
+            </w:pPr>
+            <w:r>
+              <w:rPr/>
+              <w:t xml:space="preserve">0</w:t>
+            </w:r>
+          </w:p>
+        </w:tc>
+        <w:tc>
+          <w:tcPr>
+            <w:tcW w:w="350" w:type="dxa"/>
+            <w:vAlign w:val="center"/>
+          </w:tcPr>
+          <w:p>
+            <w:pPr>
+              <w:jc w:val="center"/>
+            </w:pPr>
+            <w:r>
+              <w:rPr/>
+              <w:t xml:space="preserve">0</w:t>
+            </w:r>
+          </w:p>
+        </w:tc>
+        <w:tc>
+          <w:tcPr>
+            <w:tcW w:w="350" w:type="dxa"/>
+            <w:vAlign w:val="center"/>
+          </w:tcPr>
+          <w:p>
+            <w:pPr>
+              <w:jc w:val="center"/>
+            </w:pPr>
+            <w:r>
+              <w:rPr/>
+              <w:t xml:space="preserve">0</w:t>
+            </w:r>
+          </w:p>
+        </w:tc>
+        <w:tc>
+          <w:tcPr>
+            <w:tcW w:w="350" w:type="dxa"/>
+          </w:tcPr>
+          <w:p>
+            <w:pPr/>
+            <w:r>
+              <w:rPr/>
+              <w:t xml:space="preserve">0</w:t>
+            </w:r>
+          </w:p>
+        </w:tc>
+        <w:tc>
+          <w:tcPr>
+            <w:tcW w:w="350" w:type="dxa"/>
+            <w:vAlign w:val="center"/>
+          </w:tcPr>
+          <w:p>
+            <w:pPr>
+              <w:jc w:val="center"/>
+            </w:pPr>
+            <w:r>
+              <w:rPr/>
+              <w:t xml:space="preserve">0</w:t>
+            </w:r>
+          </w:p>
+        </w:tc>
+        <w:tc>
+          <w:tcPr>
+            <w:tcW w:w="350" w:type="dxa"/>
+            <w:vAlign w:val="center"/>
+          </w:tcPr>
+          <w:p>
+            <w:pPr>
+              <w:jc w:val="center"/>
+            </w:pPr>
+            <w:r>
+              <w:rPr/>
+              <w:t xml:space="preserve">0</w:t>
+            </w:r>
+          </w:p>
+        </w:tc>
+        <w:tc>
+          <w:tcPr>
+            <w:tcW w:w="350" w:type="dxa"/>
+            <w:vAlign w:val="center"/>
+          </w:tcPr>
+          <w:p>
+            <w:pPr>
+              <w:jc w:val="center"/>
+            </w:pPr>
+            <w:r>
+              <w:rPr/>
+              <w:t xml:space="preserve">0</w:t>
+            </w:r>
+          </w:p>
+        </w:tc>
+        <w:tc>
+          <w:tcPr>
+            <w:tcW w:w="350" w:type="dxa"/>
+            <w:vAlign w:val="center"/>
+          </w:tcPr>
+          <w:p>
+            <w:pPr>
+              <w:jc w:val="center"/>
+            </w:pPr>
+            <w:r>
+              <w:rPr/>
+              <w:t xml:space="preserve">0</w:t>
+            </w:r>
+          </w:p>
+        </w:tc>
+        <w:tc>
+          <w:tcPr>
+            <w:tcW w:w="350" w:type="dxa"/>
+            <w:vAlign w:val="center"/>
+          </w:tcPr>
+          <w:p>
+            <w:pPr>
+              <w:jc w:val="center"/>
+            </w:pPr>
+            <w:r>
+              <w:rPr/>
+              <w:t xml:space="preserve">0</w:t>
+            </w:r>
+          </w:p>
+        </w:tc>
+        <w:tc>
+          <w:tcPr>
+            <w:tcW w:w="350" w:type="dxa"/>
+            <w:vAlign w:val="center"/>
+          </w:tcPr>
+          <w:p>
+            <w:pPr>
+              <w:jc w:val="center"/>
+            </w:pPr>
+            <w:r>
+              <w:rPr/>
+              <w:t xml:space="preserve">0</w:t>
+            </w:r>
+          </w:p>
+        </w:tc>
+        <w:tc>
+          <w:tcPr>
+            <w:tcW w:w="350" w:type="dxa"/>
+            <w:vAlign w:val="center"/>
+          </w:tcPr>
+          <w:p>
+            <w:pPr>
+              <w:jc w:val="center"/>
+            </w:pPr>
+            <w:r>
+              <w:rPr/>
+              <w:t xml:space="preserve">0</w:t>
+            </w:r>
+          </w:p>
+        </w:tc>
+        <w:tc>
+          <w:tcPr>
+            <w:tcW w:w="350" w:type="dxa"/>
+            <w:vAlign w:val="center"/>
+          </w:tcPr>
+          <w:p>
+            <w:pPr>
+              <w:jc w:val="center"/>
+            </w:pPr>
+            <w:r>
+              <w:rPr/>
+              <w:t xml:space="preserve">0</w:t>
+            </w:r>
+          </w:p>
+        </w:tc>
+        <w:tc>
+          <w:tcPr>
+            <w:tcW w:w="350" w:type="dxa"/>
+            <w:vAlign w:val="center"/>
+          </w:tcPr>
+          <w:p>
+            <w:pPr>
+              <w:jc w:val="center"/>
+            </w:pPr>
+            <w:r>
+              <w:rPr/>
+              <w:t xml:space="preserve">0</w:t>
+            </w:r>
+          </w:p>
+        </w:tc>
+        <w:tc>
+          <w:tcPr>
+            <w:tcW w:w="350" w:type="dxa"/>
+            <w:vAlign w:val="center"/>
+          </w:tcPr>
+          <w:p>
+            <w:pPr>
+              <w:jc w:val="center"/>
+            </w:pPr>
+            <w:r>
+              <w:rPr/>
+              <w:t xml:space="preserve">0</w:t>
+            </w:r>
+          </w:p>
+        </w:tc>
+        <w:tc>
+          <w:tcPr>
+            <w:tcW w:w="350" w:type="dxa"/>
+          </w:tcPr>
+          <w:p>
+            <w:pPr/>
+            <w:r>
+              <w:rPr/>
+              <w:t xml:space="preserve">0</w:t>
+            </w:r>
+          </w:p>
+        </w:tc>
+        <w:tc>
+          <w:tcPr>
+            <w:tcW w:w="350" w:type="dxa"/>
+            <w:vAlign w:val="center"/>
+          </w:tcPr>
+          <w:p>
+            <w:pPr>
+              <w:jc w:val="center"/>
+            </w:pPr>
+            <w:r>
+              <w:rPr/>
+              <w:t xml:space="preserve">0</w:t>
+            </w:r>
+          </w:p>
+        </w:tc>
+        <w:tc>
+          <w:tcPr>
+            <w:tcW w:w="350" w:type="dxa"/>
+            <w:vAlign w:val="center"/>
+          </w:tcPr>
+          <w:p>
+            <w:pPr>
+              <w:jc w:val="center"/>
+            </w:pPr>
+            <w:r>
+              <w:rPr/>
+              <w:t xml:space="preserve">0</w:t>
+            </w:r>
+          </w:p>
+        </w:tc>
+        <w:tc>
+          <w:tcPr>
+            <w:tcW w:w="350" w:type="dxa"/>
+            <w:vAlign w:val="center"/>
+          </w:tcPr>
+          <w:p>
+            <w:pPr>
+              <w:jc w:val="center"/>
+            </w:pPr>
+            <w:r>
+              <w:rPr/>
+              <w:t xml:space="preserve">0</w:t>
+            </w:r>
+          </w:p>
+        </w:tc>
+        <w:tc>
+          <w:tcPr>
+            <w:tcW w:w="350" w:type="dxa"/>
+            <w:vAlign w:val="center"/>
+          </w:tcPr>
+          <w:p>
+            <w:pPr>
+              <w:jc w:val="center"/>
+            </w:pPr>
+            <w:r>
+              <w:rPr/>
+              <w:t xml:space="preserve">0</w:t>
+            </w:r>
+          </w:p>
+        </w:tc>
+        <w:tc>
+          <w:tcPr>
+            <w:tcW w:w="350" w:type="dxa"/>
+            <w:vAlign w:val="center"/>
+          </w:tcPr>
+          <w:p>
+            <w:pPr>
+              <w:jc w:val="center"/>
+            </w:pPr>
+            <w:r>
+              <w:rPr/>
+              <w:t xml:space="preserve">0</w:t>
+            </w:r>
+          </w:p>
+        </w:tc>
+        <w:tc>
+          <w:tcPr>
+            <w:tcW w:w="350" w:type="dxa"/>
+            <w:vAlign w:val="center"/>
+          </w:tcPr>
+          <w:p>
+            <w:pPr>
+              <w:jc w:val="center"/>
+            </w:pPr>
+            <w:r>
+              <w:rPr/>
+              <w:t xml:space="preserve">0</w:t>
+            </w:r>
+          </w:p>
+        </w:tc>
+        <w:tc>
+          <w:tcPr>
+            <w:tcW w:w="350" w:type="dxa"/>
+            <w:vAlign w:val="center"/>
+          </w:tcPr>
+          <w:p>
+            <w:pPr>
+              <w:jc w:val="center"/>
+            </w:pPr>
+            <w:r>
+              <w:rPr/>
+              <w:t xml:space="preserve">0</w:t>
+            </w:r>
+          </w:p>
+        </w:tc>
+        <w:tc>
+          <w:tcPr>
+            <w:tcW w:w="350" w:type="dxa"/>
+            <w:vAlign w:val="center"/>
+          </w:tcPr>
+          <w:p>
+            <w:pPr>
+              <w:jc w:val="center"/>
+            </w:pPr>
+            <w:r>
+              <w:rPr/>
+              <w:t xml:space="preserve">0</w:t>
+            </w:r>
+          </w:p>
+        </w:tc>
+        <w:tc>
+          <w:tcPr>
+            <w:tcW w:w="350" w:type="dxa"/>
+            <w:vAlign w:val="center"/>
+          </w:tcPr>
+          <w:p>
+            <w:pPr>
+              <w:jc w:val="center"/>
+            </w:pPr>
+            <w:r>
+              <w:rPr/>
+              <w:t xml:space="preserve">0</w:t>
+            </w:r>
+          </w:p>
+        </w:tc>
+        <w:tc>
+          <w:tcPr>
+            <w:tcW w:w="350" w:type="dxa"/>
+            <w:vAlign w:val="center"/>
+          </w:tcPr>
+          <w:p>
+            <w:pPr>
+              <w:jc w:val="center"/>
+            </w:pPr>
+            <w:r>
+              <w:rPr/>
+              <w:t xml:space="preserve">0</w:t>
+            </w:r>
+          </w:p>
+        </w:tc>
+      </w:tr>
+    </w:tbl>
+    <w:p/>
+    <w:p/>
+    <w:tbl>
+      <w:tblGrid>
+        <w:gridCol w:w="800" w:type="dxa"/>
+        <w:gridCol w:w="800" w:type="dxa"/>
+        <w:gridCol w:w="800" w:type="dxa"/>
+        <w:gridCol w:w="800" w:type="dxa"/>
+        <w:gridCol w:w="800" w:type="dxa"/>
+        <w:gridCol w:w="800" w:type="dxa"/>
+      </w:tblGrid>
+      <w:tblPr>
+        <w:tblStyle w:val="Rsr Table"/>
+      </w:tblPr>
+      <w:tr>
+        <w:trPr/>
+        <w:tc>
+          <w:tcPr>
+            <w:tcW w:w="800" w:type="dxa"/>
+            <w:vAlign w:val="center"/>
+            <w:vMerge w:val="restart"/>
+          </w:tcPr>
+          <w:p>
+            <w:pPr/>
+            <w:r>
+              <w:rPr/>
+              <w:t xml:space="preserve">UII-1 BoP</w:t>
+            </w:r>
+          </w:p>
+        </w:tc>
+        <w:tc>
+          <w:tcPr>
+            <w:tcW w:w="3200" w:type="dxa"/>
+            <w:vAlign w:val="center"/>
+            <w:gridSpan w:val="4"/>
+          </w:tcPr>
+          <w:p>
+            <w:pPr>
+              <w:jc w:val="center"/>
+            </w:pPr>
+            <w:r>
+              <w:rPr/>
+              <w:t xml:space="preserve">UII-2 SHF</w:t>
+            </w:r>
+          </w:p>
+        </w:tc>
+        <w:tc>
+          <w:tcPr>
+            <w:tcW w:w="800" w:type="dxa"/>
+            <w:vAlign w:val="center"/>
+            <w:vMerge w:val="restart"/>
+          </w:tcPr>
+          <w:p>
+            <w:pPr/>
+            <w:r>
+              <w:rPr/>
+              <w:t xml:space="preserve">UII-3 EEP</w:t>
+            </w:r>
+          </w:p>
+        </w:tc>
+      </w:tr>
+      <w:tr>
+        <w:trPr/>
+        <w:tc>
+          <w:tcPr>
+            <w:tcW w:w="800" w:type="dxa"/>
+            <w:vMerge w:val="continue"/>
+          </w:tcPr>
+          <w:p/>
+        </w:tc>
+        <w:tc>
+          <w:tcPr>
+            <w:tcW w:w="800" w:type="dxa"/>
+            <w:vAlign w:val="center"/>
+          </w:tcPr>
+          <w:p>
+            <w:pPr>
+              <w:jc w:val="center"/>
+            </w:pPr>
+            <w:r>
+              <w:rPr/>
+              <w:t xml:space="preserve">SM</w:t>
+            </w:r>
+          </w:p>
+        </w:tc>
+        <w:tc>
+          <w:tcPr>
+            <w:tcW w:w="800" w:type="dxa"/>
+            <w:vAlign w:val="center"/>
+          </w:tcPr>
+          <w:p>
+            <w:pPr>
+              <w:jc w:val="center"/>
+            </w:pPr>
+            <w:r>
+              <w:rPr/>
+              <w:t xml:space="preserve">SF</w:t>
+            </w:r>
+          </w:p>
+        </w:tc>
+        <w:tc>
+          <w:tcPr>
+            <w:tcW w:w="800" w:type="dxa"/>
+            <w:vAlign w:val="center"/>
+          </w:tcPr>
+          <w:p>
+            <w:pPr>
+              <w:jc w:val="center"/>
+            </w:pPr>
+            <w:r>
+              <w:rPr/>
+              <w:t xml:space="preserve">JM</w:t>
+            </w:r>
+          </w:p>
+        </w:tc>
+        <w:tc>
+          <w:tcPr>
+            <w:tcW w:w="800" w:type="dxa"/>
+            <w:vAlign w:val="center"/>
+          </w:tcPr>
+          <w:p>
+            <w:pPr>
+              <w:jc w:val="center"/>
+            </w:pPr>
+            <w:r>
+              <w:rPr/>
+              <w:t xml:space="preserve">JF</w:t>
+            </w:r>
+          </w:p>
+        </w:tc>
+        <w:tc>
+          <w:tcPr>
+            <w:tcW w:w="800" w:type="dxa"/>
+            <w:vMerge w:val="continue"/>
+          </w:tcPr>
+          <w:p/>
+        </w:tc>
+      </w:tr>
+      <w:tr>
+        <w:trPr/>
+        <w:tc>
+          <w:tcPr>
+            <w:tcW w:w="800" w:type="dxa"/>
+          </w:tcPr>
+          <w:p>
+            <w:pPr/>
+            <w:r>
+              <w:rPr/>
+              <w:t xml:space="preserve">0</w:t>
+            </w:r>
+          </w:p>
+        </w:tc>
+        <w:tc>
+          <w:tcPr>
+            <w:tcW w:w="800" w:type="dxa"/>
+            <w:vAlign w:val="center"/>
+          </w:tcPr>
+          <w:p>
+            <w:pPr>
+              <w:jc w:val="center"/>
+            </w:pPr>
+            <w:r>
+              <w:rPr/>
+              <w:t xml:space="preserve">0</w:t>
+            </w:r>
+          </w:p>
+        </w:tc>
+        <w:tc>
+          <w:tcPr>
+            <w:tcW w:w="800" w:type="dxa"/>
+            <w:vAlign w:val="center"/>
+          </w:tcPr>
+          <w:p>
+            <w:pPr>
+              <w:jc w:val="center"/>
+            </w:pPr>
+            <w:r>
+              <w:rPr/>
+              <w:t xml:space="preserve">0</w:t>
+            </w:r>
+          </w:p>
+        </w:tc>
+        <w:tc>
+          <w:tcPr>
+            <w:tcW w:w="800" w:type="dxa"/>
+            <w:vAlign w:val="center"/>
+          </w:tcPr>
+          <w:p>
+            <w:pPr>
+              <w:jc w:val="center"/>
+            </w:pPr>
+            <w:r>
+              <w:rPr/>
+              <w:t xml:space="preserve">0</w:t>
+            </w:r>
+          </w:p>
+        </w:tc>
+        <w:tc>
+          <w:tcPr>
+            <w:tcW w:w="800" w:type="dxa"/>
+            <w:vAlign w:val="center"/>
+          </w:tcPr>
+          <w:p>
+            <w:pPr>
+              <w:jc w:val="center"/>
+            </w:pPr>
+            <w:r>
+              <w:rPr/>
+              <w:t xml:space="preserve">0</w:t>
+            </w:r>
+          </w:p>
+        </w:tc>
+        <w:tc>
+          <w:tcPr>
+            <w:tcW w:w="800" w:type="dxa"/>
+          </w:tcPr>
+          <w:p>
+            <w:pPr/>
+            <w:r>
+              <w:rPr/>
+              <w:t xml:space="preserve">0</w:t>
+            </w:r>
+          </w:p>
+        </w:tc>
+      </w:tr>
+    </w:tbl>
+    <w:p/>
+    <w:p/>
+    <w:tbl>
+      <w:tblGrid>
+        <w:gridCol w:w="800" w:type="dxa"/>
+        <w:gridCol w:w="800" w:type="dxa"/>
+        <w:gridCol w:w="800" w:type="dxa"/>
+        <w:gridCol w:w="800" w:type="dxa"/>
+        <w:gridCol w:w="800" w:type="dxa"/>
+        <w:gridCol w:w="800" w:type="dxa"/>
+        <w:gridCol w:w="800" w:type="dxa"/>
+        <w:gridCol w:w="800" w:type="dxa"/>
+        <w:gridCol w:w="800" w:type="dxa"/>
+        <w:gridCol w:w="800" w:type="dxa"/>
+        <w:gridCol w:w="800" w:type="dxa"/>
+      </w:tblGrid>
+      <w:tblPr>
+        <w:tblStyle w:val="Rsr Table"/>
+      </w:tblPr>
+      <w:tr>
+        <w:trPr/>
+        <w:tc>
+          <w:tcPr>
+            <w:tcW w:w="1600" w:type="dxa"/>
+            <w:vAlign w:val="center"/>
+            <w:gridSpan w:val="2"/>
+          </w:tcPr>
+          <w:p>
+            <w:pPr>
+              <w:jc w:val="center"/>
+            </w:pPr>
+            <w:r>
+              <w:rPr/>
+              <w:t xml:space="preserve">UII-4 SME</w:t>
+            </w:r>
+          </w:p>
+        </w:tc>
+        <w:tc>
+          <w:tcPr>
+            <w:tcW w:w="3200" w:type="dxa"/>
+            <w:vAlign w:val="center"/>
+            <w:gridSpan w:val="4"/>
+          </w:tcPr>
+          <w:p>
+            <w:pPr>
+              <w:jc w:val="center"/>
+            </w:pPr>
+            <w:r>
+              <w:rPr/>
+              <w:t xml:space="preserve">UII-5 NonFE</w:t>
+            </w:r>
+          </w:p>
+        </w:tc>
+        <w:tc>
+          <w:tcPr>
+            <w:tcW w:w="3200" w:type="dxa"/>
+            <w:vAlign w:val="center"/>
+            <w:gridSpan w:val="4"/>
+          </w:tcPr>
+          <w:p>
+            <w:pPr>
+              <w:jc w:val="center"/>
+            </w:pPr>
+            <w:r>
+              <w:rPr/>
+              <w:t xml:space="preserve">UII-6 MSME</w:t>
+            </w:r>
+          </w:p>
+        </w:tc>
+        <w:tc>
+          <w:tcPr>
+            <w:tcW w:w="800" w:type="dxa"/>
+            <w:vAlign w:val="center"/>
+            <w:vMerge w:val="restart"/>
+          </w:tcPr>
+          <w:p>
+            <w:pPr/>
+            <w:r>
+              <w:rPr/>
+              <w:t xml:space="preserve">UII-7 INNO</w:t>
+            </w:r>
+          </w:p>
+        </w:tc>
+      </w:tr>
+      <w:tr>
+        <w:trPr/>
+        <w:tc>
+          <w:tcPr>
+            <w:tcW w:w="800" w:type="dxa"/>
+            <w:vAlign w:val="center"/>
+          </w:tcPr>
+          <w:p>
+            <w:pPr>
+              <w:jc w:val="center"/>
+            </w:pPr>
+            <w:r>
+              <w:rPr/>
+              <w:t xml:space="preserve">M</w:t>
+            </w:r>
+          </w:p>
+        </w:tc>
+        <w:tc>
+          <w:tcPr>
+            <w:tcW w:w="800" w:type="dxa"/>
+            <w:vAlign w:val="center"/>
+          </w:tcPr>
+          <w:p>
+            <w:pPr>
+              <w:jc w:val="center"/>
+            </w:pPr>
+            <w:r>
+              <w:rPr/>
+              <w:t xml:space="preserve">F</w:t>
+            </w:r>
+          </w:p>
+        </w:tc>
+        <w:tc>
+          <w:tcPr>
+            <w:tcW w:w="800" w:type="dxa"/>
+            <w:vAlign w:val="center"/>
+          </w:tcPr>
+          <w:p>
+            <w:pPr>
+              <w:jc w:val="center"/>
+            </w:pPr>
+            <w:r>
+              <w:rPr/>
+              <w:t xml:space="preserve">SM</w:t>
+            </w:r>
+          </w:p>
+        </w:tc>
+        <w:tc>
+          <w:tcPr>
+            <w:tcW w:w="800" w:type="dxa"/>
+            <w:vAlign w:val="center"/>
+          </w:tcPr>
+          <w:p>
+            <w:pPr>
+              <w:jc w:val="center"/>
+            </w:pPr>
+            <w:r>
+              <w:rPr/>
+              <w:t xml:space="preserve">SF</w:t>
+            </w:r>
+          </w:p>
+        </w:tc>
+        <w:tc>
+          <w:tcPr>
+            <w:tcW w:w="800" w:type="dxa"/>
+            <w:vAlign w:val="center"/>
+          </w:tcPr>
+          <w:p>
+            <w:pPr>
+              <w:jc w:val="center"/>
+            </w:pPr>
+            <w:r>
+              <w:rPr/>
+              <w:t xml:space="preserve">JM</w:t>
+            </w:r>
+          </w:p>
+        </w:tc>
+        <w:tc>
+          <w:tcPr>
+            <w:tcW w:w="800" w:type="dxa"/>
+            <w:vAlign w:val="center"/>
+          </w:tcPr>
+          <w:p>
+            <w:pPr>
+              <w:jc w:val="center"/>
+            </w:pPr>
+            <w:r>
+              <w:rPr/>
+              <w:t xml:space="preserve">JF</w:t>
+            </w:r>
+          </w:p>
+        </w:tc>
+        <w:tc>
+          <w:tcPr>
+            <w:tcW w:w="800" w:type="dxa"/>
+            <w:vAlign w:val="center"/>
+          </w:tcPr>
+          <w:p>
+            <w:pPr>
+              <w:jc w:val="center"/>
+            </w:pPr>
+            <w:r>
+              <w:rPr/>
+              <w:t xml:space="preserve">SM</w:t>
+            </w:r>
+          </w:p>
+        </w:tc>
+        <w:tc>
+          <w:tcPr>
+            <w:tcW w:w="800" w:type="dxa"/>
+            <w:vAlign w:val="center"/>
+          </w:tcPr>
+          <w:p>
+            <w:pPr>
+              <w:jc w:val="center"/>
+            </w:pPr>
+            <w:r>
+              <w:rPr/>
+              <w:t xml:space="preserve">SF</w:t>
+            </w:r>
+          </w:p>
+        </w:tc>
+        <w:tc>
+          <w:tcPr>
+            <w:tcW w:w="800" w:type="dxa"/>
+            <w:vAlign w:val="center"/>
+          </w:tcPr>
+          <w:p>
+            <w:pPr>
+              <w:jc w:val="center"/>
+            </w:pPr>
+            <w:r>
+              <w:rPr/>
+              <w:t xml:space="preserve">JM</w:t>
+            </w:r>
+          </w:p>
+        </w:tc>
+        <w:tc>
+          <w:tcPr>
+            <w:tcW w:w="800" w:type="dxa"/>
+            <w:vAlign w:val="center"/>
+          </w:tcPr>
+          <w:p>
+            <w:pPr>
+              <w:jc w:val="center"/>
+            </w:pPr>
+            <w:r>
+              <w:rPr/>
+              <w:t xml:space="preserve">JF</w:t>
+            </w:r>
+          </w:p>
+        </w:tc>
+        <w:tc>
+          <w:tcPr>
+            <w:tcW w:w="800" w:type="dxa"/>
+            <w:vMerge w:val="continue"/>
+          </w:tcPr>
+          <w:p/>
+        </w:tc>
+      </w:tr>
+      <w:tr>
+        <w:trPr/>
+        <w:tc>
+          <w:tcPr>
+            <w:tcW w:w="800" w:type="dxa"/>
+            <w:vAlign w:val="center"/>
+          </w:tcPr>
+          <w:p>
+            <w:pPr>
+              <w:jc w:val="center"/>
+            </w:pPr>
+            <w:r>
+              <w:rPr/>
+              <w:t xml:space="preserve">0</w:t>
+            </w:r>
+          </w:p>
+        </w:tc>
+        <w:tc>
+          <w:tcPr>
+            <w:tcW w:w="800" w:type="dxa"/>
+            <w:vAlign w:val="center"/>
+          </w:tcPr>
+          <w:p>
+            <w:pPr>
+              <w:jc w:val="center"/>
+            </w:pPr>
+            <w:r>
+              <w:rPr/>
+              <w:t xml:space="preserve">0</w:t>
+            </w:r>
+          </w:p>
+        </w:tc>
+        <w:tc>
+          <w:tcPr>
+            <w:tcW w:w="800" w:type="dxa"/>
+            <w:vAlign w:val="center"/>
+          </w:tcPr>
+          <w:p>
+            <w:pPr>
+              <w:jc w:val="center"/>
+            </w:pPr>
+            <w:r>
+              <w:rPr/>
+              <w:t xml:space="preserve">0</w:t>
+            </w:r>
+          </w:p>
+        </w:tc>
+        <w:tc>
+          <w:tcPr>
+            <w:tcW w:w="800" w:type="dxa"/>
+            <w:vAlign w:val="center"/>
+          </w:tcPr>
+          <w:p>
+            <w:pPr>
+              <w:jc w:val="center"/>
+            </w:pPr>
+            <w:r>
+              <w:rPr/>
+              <w:t xml:space="preserve">0</w:t>
+            </w:r>
+          </w:p>
+        </w:tc>
+        <w:tc>
+          <w:tcPr>
+            <w:tcW w:w="800" w:type="dxa"/>
+            <w:vAlign w:val="center"/>
+          </w:tcPr>
+          <w:p>
+            <w:pPr>
+              <w:jc w:val="center"/>
+            </w:pPr>
+            <w:r>
+              <w:rPr/>
+              <w:t xml:space="preserve">0</w:t>
+            </w:r>
+          </w:p>
+        </w:tc>
+        <w:tc>
+          <w:tcPr>
+            <w:tcW w:w="800" w:type="dxa"/>
+            <w:vAlign w:val="center"/>
+          </w:tcPr>
+          <w:p>
+            <w:pPr>
+              <w:jc w:val="center"/>
+            </w:pPr>
+            <w:r>
+              <w:rPr/>
+              <w:t xml:space="preserve">0</w:t>
+            </w:r>
+          </w:p>
+        </w:tc>
+        <w:tc>
+          <w:tcPr>
+            <w:tcW w:w="800" w:type="dxa"/>
+            <w:vAlign w:val="center"/>
+          </w:tcPr>
+          <w:p>
+            <w:pPr>
+              <w:jc w:val="center"/>
+            </w:pPr>
+            <w:r>
+              <w:rPr/>
+              <w:t xml:space="preserve">0</w:t>
+            </w:r>
+          </w:p>
+        </w:tc>
+        <w:tc>
+          <w:tcPr>
+            <w:tcW w:w="800" w:type="dxa"/>
+            <w:vAlign w:val="center"/>
+          </w:tcPr>
+          <w:p>
+            <w:pPr>
+              <w:jc w:val="center"/>
+            </w:pPr>
+            <w:r>
+              <w:rPr/>
+              <w:t xml:space="preserve">0</w:t>
+            </w:r>
+          </w:p>
+        </w:tc>
+        <w:tc>
+          <w:tcPr>
+            <w:tcW w:w="800" w:type="dxa"/>
+            <w:vAlign w:val="center"/>
+          </w:tcPr>
+          <w:p>
+            <w:pPr>
+              <w:jc w:val="center"/>
+            </w:pPr>
+            <w:r>
+              <w:rPr/>
+              <w:t xml:space="preserve">0</w:t>
+            </w:r>
+          </w:p>
+        </w:tc>
+        <w:tc>
+          <w:tcPr>
+            <w:tcW w:w="800" w:type="dxa"/>
+            <w:vAlign w:val="center"/>
+          </w:tcPr>
+          <w:p>
+            <w:pPr>
+              <w:jc w:val="center"/>
+            </w:pPr>
+            <w:r>
+              <w:rPr/>
+              <w:t xml:space="preserve">0</w:t>
+            </w:r>
+          </w:p>
+        </w:tc>
+        <w:tc>
+          <w:tcPr>
+            <w:tcW w:w="800" w:type="dxa"/>
+          </w:tcPr>
+          <w:p>
+            <w:pPr/>
+            <w:r>
+              <w:rPr/>
+              <w:t xml:space="preserve">0</w:t>
+            </w:r>
+          </w:p>
+        </w:tc>
+      </w:tr>
+    </w:tbl>
+    <w:p/>
+    <w:p/>
+    <w:tbl>
+      <w:tblGrid>
+        <w:gridCol w:w="800" w:type="dxa"/>
+        <w:gridCol w:w="800" w:type="dxa"/>
+        <w:gridCol w:w="800" w:type="dxa"/>
+        <w:gridCol w:w="800" w:type="dxa"/>
+        <w:gridCol w:w="800" w:type="dxa"/>
+        <w:gridCol w:w="800" w:type="dxa"/>
+        <w:gridCol w:w="800" w:type="dxa"/>
+        <w:gridCol w:w="800" w:type="dxa"/>
+        <w:gridCol w:w="800" w:type="dxa"/>
+        <w:gridCol w:w="800" w:type="dxa"/>
+      </w:tblGrid>
+      <w:tblPr>
+        <w:tblStyle w:val="Rsr Table"/>
+      </w:tblPr>
+      <w:tr>
+        <w:trPr/>
+        <w:tc>
+          <w:tcPr>
+            <w:tcW w:w="8000" w:type="dxa"/>
+            <w:vAlign w:val="center"/>
+            <w:gridSpan w:val="10"/>
+          </w:tcPr>
+          <w:p>
+            <w:pPr>
+              <w:jc w:val="center"/>
+            </w:pPr>
+            <w:r>
+              <w:rPr/>
+              <w:t xml:space="preserve">UII-8 FSERV</w:t>
+            </w:r>
+          </w:p>
+        </w:tc>
+      </w:tr>
+      <w:tr>
+        <w:trPr/>
+        <w:tc>
+          <w:tcPr>
+            <w:tcW w:w="800" w:type="dxa"/>
+            <w:vAlign w:val="center"/>
+          </w:tcPr>
+          <w:p>
+            <w:pPr>
+              <w:jc w:val="center"/>
+            </w:pPr>
+            <w:r>
+              <w:rPr/>
+              <w:t xml:space="preserve">SM</w:t>
+            </w:r>
+          </w:p>
+        </w:tc>
+        <w:tc>
+          <w:tcPr>
+            <w:tcW w:w="800" w:type="dxa"/>
+            <w:vAlign w:val="center"/>
+          </w:tcPr>
+          <w:p>
+            <w:pPr>
+              <w:jc w:val="center"/>
+            </w:pPr>
+            <w:r>
+              <w:rPr/>
+              <w:t xml:space="preserve">SF</w:t>
+            </w:r>
+          </w:p>
+        </w:tc>
+        <w:tc>
+          <w:tcPr>
+            <w:tcW w:w="800" w:type="dxa"/>
+            <w:vAlign w:val="center"/>
+          </w:tcPr>
+          <w:p>
+            <w:pPr>
+              <w:jc w:val="center"/>
+            </w:pPr>
+            <w:r>
+              <w:rPr/>
+              <w:t xml:space="preserve">JM</w:t>
+            </w:r>
+          </w:p>
+        </w:tc>
+        <w:tc>
+          <w:tcPr>
+            <w:tcW w:w="800" w:type="dxa"/>
+            <w:vAlign w:val="center"/>
+          </w:tcPr>
+          <w:p>
+            <w:pPr>
+              <w:jc w:val="center"/>
+            </w:pPr>
+            <w:r>
+              <w:rPr/>
+              <w:t xml:space="preserve">JF</w:t>
+            </w:r>
+          </w:p>
+        </w:tc>
+        <w:tc>
+          <w:tcPr>
+            <w:tcW w:w="800" w:type="dxa"/>
+            <w:vAlign w:val="center"/>
+          </w:tcPr>
+          <w:p>
+            <w:pPr>
+              <w:jc w:val="center"/>
+            </w:pPr>
+            <w:r>
+              <w:rPr/>
+              <w:t xml:space="preserve">SM</w:t>
+            </w:r>
+          </w:p>
+        </w:tc>
+        <w:tc>
+          <w:tcPr>
+            <w:tcW w:w="800" w:type="dxa"/>
+            <w:vAlign w:val="center"/>
+          </w:tcPr>
+          <w:p>
+            <w:pPr>
+              <w:jc w:val="center"/>
+            </w:pPr>
+            <w:r>
+              <w:rPr/>
+              <w:t xml:space="preserve">SF</w:t>
+            </w:r>
+          </w:p>
+        </w:tc>
+        <w:tc>
+          <w:tcPr>
+            <w:tcW w:w="800" w:type="dxa"/>
+            <w:vAlign w:val="center"/>
+          </w:tcPr>
+          <w:p>
+            <w:pPr>
+              <w:jc w:val="center"/>
+            </w:pPr>
+            <w:r>
+              <w:rPr/>
+              <w:t xml:space="preserve">JM</w:t>
+            </w:r>
+          </w:p>
+        </w:tc>
+        <w:tc>
+          <w:tcPr>
+            <w:tcW w:w="800" w:type="dxa"/>
+            <w:vAlign w:val="center"/>
+          </w:tcPr>
+          <w:p>
+            <w:pPr>
+              <w:jc w:val="center"/>
+            </w:pPr>
+            <w:r>
+              <w:rPr/>
+              <w:t xml:space="preserve">JF</w:t>
+            </w:r>
+          </w:p>
+        </w:tc>
+        <w:tc>
+          <w:tcPr>
+            <w:tcW w:w="800" w:type="dxa"/>
+            <w:vAlign w:val="center"/>
+          </w:tcPr>
+          <w:p>
+            <w:pPr>
+              <w:jc w:val="center"/>
+            </w:pPr>
+            <w:r>
+              <w:rPr/>
+              <w:t xml:space="preserve">M</w:t>
+            </w:r>
+          </w:p>
+        </w:tc>
+        <w:tc>
+          <w:tcPr>
+            <w:tcW w:w="800" w:type="dxa"/>
+            <w:vAlign w:val="center"/>
+          </w:tcPr>
+          <w:p>
+            <w:pPr>
+              <w:jc w:val="center"/>
+            </w:pPr>
+            <w:r>
+              <w:rPr/>
+              <w:t xml:space="preserve">F</w:t>
+            </w:r>
+          </w:p>
+        </w:tc>
+      </w:tr>
+      <w:tr>
+        <w:trPr/>
+        <w:tc>
+          <w:tcPr>
+            <w:tcW w:w="800" w:type="dxa"/>
+            <w:vAlign w:val="center"/>
+          </w:tcPr>
+          <w:p>
+            <w:pPr>
+              <w:jc w:val="center"/>
+            </w:pPr>
+            <w:r>
+              <w:rPr/>
+              <w:t xml:space="preserve">0</w:t>
+            </w:r>
+          </w:p>
+        </w:tc>
+        <w:tc>
+          <w:tcPr>
+            <w:tcW w:w="800" w:type="dxa"/>
+            <w:vAlign w:val="center"/>
+          </w:tcPr>
+          <w:p>
+            <w:pPr>
+              <w:jc w:val="center"/>
+            </w:pPr>
+            <w:r>
+              <w:rPr/>
+              <w:t xml:space="preserve">0</w:t>
+            </w:r>
+          </w:p>
+        </w:tc>
+        <w:tc>
+          <w:tcPr>
+            <w:tcW w:w="800" w:type="dxa"/>
+            <w:vAlign w:val="center"/>
+          </w:tcPr>
+          <w:p>
+            <w:pPr>
+              <w:jc w:val="center"/>
+            </w:pPr>
+            <w:r>
+              <w:rPr/>
+              <w:t xml:space="preserve">0</w:t>
+            </w:r>
+          </w:p>
+        </w:tc>
+        <w:tc>
+          <w:tcPr>
+            <w:tcW w:w="800" w:type="dxa"/>
+            <w:vAlign w:val="center"/>
+          </w:tcPr>
+          <w:p>
+            <w:pPr>
+              <w:jc w:val="center"/>
+            </w:pPr>
+            <w:r>
+              <w:rPr/>
+              <w:t xml:space="preserve">0</w:t>
+            </w:r>
+          </w:p>
+        </w:tc>
+        <w:tc>
+          <w:tcPr>
+            <w:tcW w:w="800" w:type="dxa"/>
+            <w:vAlign w:val="center"/>
+          </w:tcPr>
+          <w:p>
+            <w:pPr>
+              <w:jc w:val="center"/>
+            </w:pPr>
+            <w:r>
+              <w:rPr/>
+              <w:t xml:space="preserve">0</w:t>
+            </w:r>
+          </w:p>
+        </w:tc>
+        <w:tc>
+          <w:tcPr>
+            <w:tcW w:w="800" w:type="dxa"/>
+            <w:vAlign w:val="center"/>
+          </w:tcPr>
+          <w:p>
+            <w:pPr>
+              <w:jc w:val="center"/>
+            </w:pPr>
+            <w:r>
+              <w:rPr/>
+              <w:t xml:space="preserve">0</w:t>
+            </w:r>
+          </w:p>
+        </w:tc>
+        <w:tc>
+          <w:tcPr>
+            <w:tcW w:w="800" w:type="dxa"/>
+            <w:vAlign w:val="center"/>
+          </w:tcPr>
+          <w:p>
+            <w:pPr>
+              <w:jc w:val="center"/>
+            </w:pPr>
+            <w:r>
+              <w:rPr/>
+              <w:t xml:space="preserve">0</w:t>
+            </w:r>
+          </w:p>
+        </w:tc>
+        <w:tc>
+          <w:tcPr>
+            <w:tcW w:w="800" w:type="dxa"/>
+            <w:vAlign w:val="center"/>
+          </w:tcPr>
+          <w:p>
+            <w:pPr>
+              <w:jc w:val="center"/>
+            </w:pPr>
+            <w:r>
+              <w:rPr/>
+              <w:t xml:space="preserve">0</w:t>
+            </w:r>
+          </w:p>
+        </w:tc>
+        <w:tc>
+          <w:tcPr>
+            <w:tcW w:w="800" w:type="dxa"/>
+            <w:vAlign w:val="center"/>
+          </w:tcPr>
+          <w:p>
+            <w:pPr>
+              <w:jc w:val="center"/>
+            </w:pPr>
+            <w:r>
+              <w:rPr/>
+              <w:t xml:space="preserve">0</w:t>
+            </w:r>
+          </w:p>
+        </w:tc>
+        <w:tc>
+          <w:tcPr>
+            <w:tcW w:w="800" w:type="dxa"/>
+            <w:vAlign w:val="center"/>
+          </w:tcPr>
+          <w:p>
+            <w:pPr>
+              <w:jc w:val="center"/>
+            </w:pPr>
+            <w:r>
+              <w:rPr/>
+              <w:t xml:space="preserve">0</w:t>
+            </w:r>
+          </w:p>
+        </w:tc>
+      </w:tr>
+    </w:tbl>
+    <w:p/>
+    <w:p/>
+    <w:p>
+      <w:pPr>
+        <w:numPr>
+          <w:ilvl w:val="1"/>
+          <w:numId w:val="7"/>
+        </w:numPr>
+      </w:pPr>
+      <w:r>
+        <w:rPr>
+          <w:b w:val="1"/>
+          <w:bCs w:val="1"/>
+        </w:rPr>
+        <w:t xml:space="preserve">Incubating inclusive model</w:t>
+      </w:r>
+    </w:p>
+    <w:p/>
+    <w:p>
+      <w:pPr>
+        <w:numPr>
+          <w:ilvl w:val="2"/>
+          <w:numId w:val="7"/>
+        </w:numPr>
+      </w:pPr>
+      <w:r>
+        <w:rPr>
+          <w:b w:val="1"/>
+          <w:bCs w:val="1"/>
+        </w:rPr>
+        <w:t xml:space="preserve">Govern and adopt inclusive agribusiness partnership</w:t>
+      </w:r>
+    </w:p>
+    <w:p>
+      <w:pPr>
+        <w:numPr>
+          <w:ilvl w:val="2"/>
+          <w:numId w:val="7"/>
+        </w:numPr>
+      </w:pPr>
+      <w:r>
+        <w:rPr>
+          <w:b w:val="1"/>
+          <w:bCs w:val="1"/>
+        </w:rPr>
+        <w:t xml:space="preserve">Improve access to nutritional food for the BoP consumer</w:t>
+      </w:r>
+    </w:p>
+    <w:p>
+      <w:pPr>
+        <w:numPr>
+          <w:ilvl w:val="2"/>
+          <w:numId w:val="7"/>
+        </w:numPr>
+      </w:pPr>
+      <w:r>
+        <w:rPr>
+          <w:b w:val="1"/>
+          <w:bCs w:val="1"/>
+        </w:rPr>
+        <w:t xml:space="preserve">Foster competitiveness and inclusiveness of the food value chain</w:t>
+      </w:r>
+    </w:p>
+    <w:p>
+      <w:pPr>
+        <w:numPr>
+          <w:ilvl w:val="2"/>
+          <w:numId w:val="7"/>
+        </w:numPr>
+      </w:pPr>
+      <w:r>
+        <w:rPr>
+          <w:b w:val="1"/>
+          <w:bCs w:val="1"/>
+        </w:rPr>
+        <w:t xml:space="preserve">Professionalize Agribusiness Clusters</w:t>
+      </w:r>
+    </w:p>
+    <w:p>
+      <w:pPr>
+        <w:numPr>
+          <w:ilvl w:val="2"/>
+          <w:numId w:val="7"/>
+        </w:numPr>
+      </w:pPr>
+      <w:r>
+        <w:rPr>
+          <w:b w:val="1"/>
+          <w:bCs w:val="1"/>
+        </w:rPr>
+        <w:t xml:space="preserve">Strengthen the enabling agribusiness environment</w:t>
+      </w:r>
+    </w:p>
+    <w:p/>
+    <w:p/>
+    <w:p>
+      <w:pPr>
+        <w:numPr>
+          <w:ilvl w:val="0"/>
+          <w:numId w:val="7"/>
+        </w:numPr>
+      </w:pPr>
+      <w:r>
+        <w:rPr>
+          <w:b w:val="1"/>
+          <w:bCs w:val="1"/>
+        </w:rPr>
+        <w:t xml:space="preserve">Other activities</w:t>
+      </w:r>
+    </w:p>
+    <w:p/>
+    <w:p>
+      <w:pPr>
+        <w:numPr>
+          <w:ilvl w:val="1"/>
+          <w:numId w:val="7"/>
+        </w:numPr>
+      </w:pPr>
+      <w:r>
+        <w:rPr>
+          <w:b w:val="1"/>
+          <w:bCs w:val="1"/>
+        </w:rPr>
+        <w:t xml:space="preserve">Action research</w:t>
+      </w:r>
+    </w:p>
+    <w:p>
+      <w:pPr>
+        <w:numPr>
+          <w:ilvl w:val="1"/>
+          <w:numId w:val="7"/>
+        </w:numPr>
+      </w:pPr>
+      <w:r>
+        <w:rPr>
+          <w:b w:val="1"/>
+          <w:bCs w:val="1"/>
+        </w:rPr>
+        <w:t xml:space="preserve">Monitoring and Evaluation</w:t>
+      </w:r>
+    </w:p>
+    <w:p>
+      <w:pPr>
+        <w:numPr>
+          <w:ilvl w:val="1"/>
+          <w:numId w:val="7"/>
+        </w:numPr>
+      </w:pPr>
+      <w:r>
+        <w:rPr>
+          <w:b w:val="1"/>
+          <w:bCs w:val="1"/>
+        </w:rPr>
+        <w:t xml:space="preserve">Communications</w:t>
+      </w:r>
+    </w:p>
+    <w:p/>
+    <w:p/>
+    <w:p>
+      <w:pPr>
+        <w:numPr>
+          <w:ilvl w:val="0"/>
+          <w:numId w:val="7"/>
+        </w:numPr>
+      </w:pPr>
+      <w:r>
+        <w:rPr>
+          <w:b w:val="1"/>
+          <w:bCs w:val="1"/>
+        </w:rPr>
+        <w:t xml:space="preserve">Conclusion and follow-up</w:t>
+      </w:r>
+    </w:p>
     <w:sectPr>
-      <w:footerReference w:type="default" r:id="rId10"/>
+      <w:footerReference w:type="default" r:id="rId12"/>
       <w:pgSz w:orient="portrait" w:w="11905.511811023622" w:h="16837.79527559055"/>
       <w:pgMar w:top="1440" w:right="1440" w:bottom="1440" w:left="1440" w:header="720" w:footer="720" w:gutter="0"/>
       <w:cols w:num="1" w:space="720"/>
@@ -8739,6 +13085,86 @@
 </file>
 
 <file path=word/footer10.xml><?xml version="1.0" encoding="utf-8"?>
+<w:ftr xmlns:ve="http://schemas.openxmlformats.org/markup-compatibility/2006" xmlns:o="urn:schemas-microsoft-com:office:office" xmlns:r="http://schemas.openxmlformats.org/officeDocument/2006/relationships" xmlns:m="http://schemas.openxmlformats.org/officeDocument/2006/math" xmlns:v="urn:schemas-microsoft-com:vml" xmlns:wp="http://schemas.openxmlformats.org/drawingml/2006/wordprocessingDrawing" xmlns:w10="urn:schemas-microsoft-com:office:word" xmlns:w="http://schemas.openxmlformats.org/wordprocessingml/2006/main" xmlns:wne="http://schemas.microsoft.com/office/word/2006/wordml">
+  <w:p>
+    <w:pPr>
+      <w:jc w:val="end"/>
+    </w:pPr>
+    <w:r>
+      <w:t xml:space="preserve">Page </w:t>
+    </w:r>
+    <w:r>
+      <w:fldChar w:fldCharType="begin"/>
+    </w:r>
+    <w:r>
+      <w:instrText xml:space="preserve">PAGE</w:instrText>
+    </w:r>
+    <w:r>
+      <w:fldChar w:fldCharType="separate"/>
+    </w:r>
+    <w:r>
+      <w:fldChar w:fldCharType="end"/>
+    </w:r>
+    <w:r>
+      <w:t xml:space="preserve"> of </w:t>
+    </w:r>
+    <w:r>
+      <w:fldChar w:fldCharType="begin"/>
+    </w:r>
+    <w:r>
+      <w:instrText xml:space="preserve">NUMPAGES</w:instrText>
+    </w:r>
+    <w:r>
+      <w:fldChar w:fldCharType="separate"/>
+    </w:r>
+    <w:r>
+      <w:fldChar w:fldCharType="end"/>
+    </w:r>
+  </w:p>
+</w:ftr>
+</file>
+
+<file path=word/footer13.xml><?xml version="1.0" encoding="utf-8"?>
+<w:ftr xmlns:ve="http://schemas.openxmlformats.org/markup-compatibility/2006" xmlns:o="urn:schemas-microsoft-com:office:office" xmlns:r="http://schemas.openxmlformats.org/officeDocument/2006/relationships" xmlns:m="http://schemas.openxmlformats.org/officeDocument/2006/math" xmlns:v="urn:schemas-microsoft-com:vml" xmlns:wp="http://schemas.openxmlformats.org/drawingml/2006/wordprocessingDrawing" xmlns:w10="urn:schemas-microsoft-com:office:word" xmlns:w="http://schemas.openxmlformats.org/wordprocessingml/2006/main" xmlns:wne="http://schemas.microsoft.com/office/word/2006/wordml">
+  <w:p>
+    <w:pPr>
+      <w:jc w:val="end"/>
+    </w:pPr>
+    <w:r>
+      <w:t xml:space="preserve">Page </w:t>
+    </w:r>
+    <w:r>
+      <w:fldChar w:fldCharType="begin"/>
+    </w:r>
+    <w:r>
+      <w:instrText xml:space="preserve">PAGE</w:instrText>
+    </w:r>
+    <w:r>
+      <w:fldChar w:fldCharType="separate"/>
+    </w:r>
+    <w:r>
+      <w:fldChar w:fldCharType="end"/>
+    </w:r>
+    <w:r>
+      <w:t xml:space="preserve"> of </w:t>
+    </w:r>
+    <w:r>
+      <w:fldChar w:fldCharType="begin"/>
+    </w:r>
+    <w:r>
+      <w:instrText xml:space="preserve">NUMPAGES</w:instrText>
+    </w:r>
+    <w:r>
+      <w:fldChar w:fldCharType="separate"/>
+    </w:r>
+    <w:r>
+      <w:fldChar w:fldCharType="end"/>
+    </w:r>
+  </w:p>
+</w:ftr>
+</file>
+
+<file path=word/footer16.xml><?xml version="1.0" encoding="utf-8"?>
 <w:ftr xmlns:ve="http://schemas.openxmlformats.org/markup-compatibility/2006" xmlns:o="urn:schemas-microsoft-com:office:office" xmlns:r="http://schemas.openxmlformats.org/officeDocument/2006/relationships" xmlns:m="http://schemas.openxmlformats.org/officeDocument/2006/math" xmlns:v="urn:schemas-microsoft-com:vml" xmlns:wp="http://schemas.openxmlformats.org/drawingml/2006/wordprocessingDrawing" xmlns:w10="urn:schemas-microsoft-com:office:word" xmlns:w="http://schemas.openxmlformats.org/wordprocessingml/2006/main" xmlns:wne="http://schemas.microsoft.com/office/word/2006/wordml">
   <w:p>
     <w:pPr>
@@ -8861,7 +13287,7 @@
 <file path=word/numbering.xml><?xml version="1.0" encoding="utf-8"?>
 <w:numbering xmlns:ve="http://schemas.openxmlformats.org/markup-compatibility/2006" xmlns:o="urn:schemas-microsoft-com:office:office" xmlns:r="http://schemas.openxmlformats.org/officeDocument/2006/relationships" xmlns:m="http://schemas.openxmlformats.org/officeDocument/2006/math" xmlns:v="urn:schemas-microsoft-com:vml" xmlns:wp="http://schemas.openxmlformats.org/drawingml/2006/wordprocessingDrawing" xmlns:w10="urn:schemas-microsoft-com:office:word" xmlns:w="http://schemas.openxmlformats.org/wordprocessingml/2006/main" xmlns:wne="http://schemas.microsoft.com/office/word/2006/wordml">
   <w:abstractNum w:abstractNumId="1">
-    <w:nsid w:val="02500302"/>
+    <w:nsid w:val="654616D3"/>
     <w:multiLevelType w:val="multilevel"/>
     <w:lvl w:ilvl="0">
       <w:start w:val="1"/>
@@ -8910,7 +13336,7 @@
     </w:lvl>
   </w:abstractNum>
   <w:abstractNum w:abstractNumId="3">
-    <w:nsid w:val="6D98C1AC"/>
+    <w:nsid w:val="CA06F1C4"/>
     <w:multiLevelType w:val="multilevel"/>
     <w:lvl w:ilvl="0">
       <w:start w:val="1"/>
@@ -8959,7 +13385,7 @@
     </w:lvl>
   </w:abstractNum>
   <w:abstractNum w:abstractNumId="4">
-    <w:nsid w:val="5C5A359A"/>
+    <w:nsid w:val="CF4F175F"/>
     <w:multiLevelType w:val="multilevel"/>
     <w:lvl w:ilvl="0">
       <w:start w:val="1"/>
@@ -9008,7 +13434,105 @@
     </w:lvl>
   </w:abstractNum>
   <w:abstractNum w:abstractNumId="5">
-    <w:nsid w:val="B9539252"/>
+    <w:nsid w:val="8DFAC3B0"/>
+    <w:multiLevelType w:val="multilevel"/>
+    <w:lvl w:ilvl="0">
+      <w:start w:val="1"/>
+      <w:numFmt w:val="decimal"/>
+      <w:suff w:val="tab"/>
+      <w:lvlText w:val="%1."/>
+      <w:pPr>
+        <w:tabs>
+          <w:tab w:val="num" w:pos="50"/>
+        </w:tabs>
+        <w:ind w:left="360" w:hanging="360"/>
+      </w:pPr>
+      <w:rPr>
+        <w:rFonts/>
+      </w:rPr>
+    </w:lvl>
+    <w:lvl w:ilvl="1">
+      <w:start w:val="1"/>
+      <w:numFmt w:val="decimal"/>
+      <w:suff w:val="tab"/>
+      <w:lvlText w:val="%1.%2"/>
+      <w:pPr>
+        <w:tabs>
+          <w:tab w:val="num" w:pos="100"/>
+        </w:tabs>
+        <w:ind w:left="360" w:hanging="360"/>
+      </w:pPr>
+      <w:rPr>
+        <w:rFonts/>
+      </w:rPr>
+    </w:lvl>
+    <w:lvl w:ilvl="2">
+      <w:start w:val="1"/>
+      <w:numFmt w:val="decimal"/>
+      <w:suff w:val="tab"/>
+      <w:lvlText w:val="%1.%2.%3"/>
+      <w:pPr>
+        <w:tabs>
+          <w:tab w:val="num" w:pos="150"/>
+        </w:tabs>
+        <w:ind w:left="360" w:hanging="360"/>
+      </w:pPr>
+      <w:rPr>
+        <w:rFonts/>
+      </w:rPr>
+    </w:lvl>
+  </w:abstractNum>
+  <w:abstractNum w:abstractNumId="6">
+    <w:nsid w:val="B2286898"/>
+    <w:multiLevelType w:val="multilevel"/>
+    <w:lvl w:ilvl="0">
+      <w:start w:val="1"/>
+      <w:numFmt w:val="decimal"/>
+      <w:suff w:val="tab"/>
+      <w:lvlText w:val="%1."/>
+      <w:pPr>
+        <w:tabs>
+          <w:tab w:val="num" w:pos="50"/>
+        </w:tabs>
+        <w:ind w:left="360" w:hanging="360"/>
+      </w:pPr>
+      <w:rPr>
+        <w:rFonts/>
+      </w:rPr>
+    </w:lvl>
+    <w:lvl w:ilvl="1">
+      <w:start w:val="1"/>
+      <w:numFmt w:val="decimal"/>
+      <w:suff w:val="tab"/>
+      <w:lvlText w:val="%1.%2"/>
+      <w:pPr>
+        <w:tabs>
+          <w:tab w:val="num" w:pos="100"/>
+        </w:tabs>
+        <w:ind w:left="360" w:hanging="360"/>
+      </w:pPr>
+      <w:rPr>
+        <w:rFonts/>
+      </w:rPr>
+    </w:lvl>
+    <w:lvl w:ilvl="2">
+      <w:start w:val="1"/>
+      <w:numFmt w:val="decimal"/>
+      <w:suff w:val="tab"/>
+      <w:lvlText w:val="%1.%2.%3"/>
+      <w:pPr>
+        <w:tabs>
+          <w:tab w:val="num" w:pos="150"/>
+        </w:tabs>
+        <w:ind w:left="360" w:hanging="360"/>
+      </w:pPr>
+      <w:rPr>
+        <w:rFonts/>
+      </w:rPr>
+    </w:lvl>
+  </w:abstractNum>
+  <w:abstractNum w:abstractNumId="7">
+    <w:nsid w:val="73D5401C"/>
     <w:multiLevelType w:val="multilevel"/>
     <w:lvl w:ilvl="0">
       <w:start w:val="1"/>
@@ -9067,6 +13591,12 @@
   </w:num>
   <w:num w:numId="5">
     <w:abstractNumId w:val="5"/>
+  </w:num>
+  <w:num w:numId="6">
+    <w:abstractNumId w:val="6"/>
+  </w:num>
+  <w:num w:numId="7">
+    <w:abstractNumId w:val="7"/>
   </w:num>
 </w:numbering>
 </file>

</xml_diff>